<commit_message>
docs: Diario de reflexion F1 I. Cisternas
</commit_message>
<xml_diff>
--- a/Fase 1/Evidencias Individuales/Cisternas_Ignacio_1.2_APT122_DiarioReflexionFase1.docx
+++ b/Fase 1/Evidencias Individuales/Cisternas_Ignacio_1.2_APT122_DiarioReflexionFase1.docx
@@ -1,11 +1,11 @@
 
 <file path=word/document.xml><?xml version="1.0" encoding="utf-8"?>
-<w:document xmlns:wpc="http://schemas.microsoft.com/office/word/2010/wordprocessingCanvas" xmlns:cx="http://schemas.microsoft.com/office/drawing/2014/chartex" xmlns:mc="http://schemas.openxmlformats.org/markup-compatibility/2006" xmlns:o="urn:schemas-microsoft-com:office:office" xmlns:r="http://schemas.openxmlformats.org/officeDocument/2006/relationships" xmlns:m="http://schemas.openxmlformats.org/officeDocument/2006/math" xmlns:v="urn:schemas-microsoft-com:vml" xmlns:wp14="http://schemas.microsoft.com/office/word/2010/wordprocessingDrawing" xmlns:wp="http://schemas.openxmlformats.org/drawingml/2006/wordprocessingDrawing" xmlns:w10="urn:schemas-microsoft-com:office:word" xmlns:w="http://schemas.openxmlformats.org/wordprocessingml/2006/main" xmlns:w14="http://schemas.microsoft.com/office/word/2010/wordml" xmlns:w15="http://schemas.microsoft.com/office/word/2012/wordml" xmlns:w16se="http://schemas.microsoft.com/office/word/2015/wordml/symex" xmlns:wpg="http://schemas.microsoft.com/office/word/2010/wordprocessingGroup" xmlns:wpi="http://schemas.microsoft.com/office/word/2010/wordprocessingInk" xmlns:wne="http://schemas.microsoft.com/office/word/2006/wordml" xmlns:wps="http://schemas.microsoft.com/office/word/2010/wordprocessingShape" mc:Ignorable="w14 w15 w16se wp14">
+<w:document xmlns:wpc="http://schemas.microsoft.com/office/word/2010/wordprocessingCanvas" xmlns:cx="http://schemas.microsoft.com/office/drawing/2014/chartex" xmlns:cx1="http://schemas.microsoft.com/office/drawing/2015/9/8/chartex" xmlns:cx2="http://schemas.microsoft.com/office/drawing/2015/10/21/chartex" xmlns:cx3="http://schemas.microsoft.com/office/drawing/2016/5/9/chartex" xmlns:cx4="http://schemas.microsoft.com/office/drawing/2016/5/10/chartex" xmlns:cx5="http://schemas.microsoft.com/office/drawing/2016/5/11/chartex" xmlns:cx6="http://schemas.microsoft.com/office/drawing/2016/5/12/chartex" xmlns:cx7="http://schemas.microsoft.com/office/drawing/2016/5/13/chartex" xmlns:cx8="http://schemas.microsoft.com/office/drawing/2016/5/14/chartex" xmlns:mc="http://schemas.openxmlformats.org/markup-compatibility/2006" xmlns:aink="http://schemas.microsoft.com/office/drawing/2016/ink" xmlns:am3d="http://schemas.microsoft.com/office/drawing/2017/model3d" xmlns:o="urn:schemas-microsoft-com:office:office" xmlns:oel="http://schemas.microsoft.com/office/2019/extlst" xmlns:r="http://schemas.openxmlformats.org/officeDocument/2006/relationships" xmlns:m="http://schemas.openxmlformats.org/officeDocument/2006/math" xmlns:v="urn:schemas-microsoft-com:vml" xmlns:wp14="http://schemas.microsoft.com/office/word/2010/wordprocessingDrawing" xmlns:wp="http://schemas.openxmlformats.org/drawingml/2006/wordprocessingDrawing" xmlns:w10="urn:schemas-microsoft-com:office:word" xmlns:w="http://schemas.openxmlformats.org/wordprocessingml/2006/main" xmlns:w14="http://schemas.microsoft.com/office/word/2010/wordml" xmlns:w15="http://schemas.microsoft.com/office/word/2012/wordml" xmlns:w16cex="http://schemas.microsoft.com/office/word/2018/wordml/cex" xmlns:w16cid="http://schemas.microsoft.com/office/word/2016/wordml/cid" xmlns:w16="http://schemas.microsoft.com/office/word/2018/wordml" xmlns:w16du="http://schemas.microsoft.com/office/word/2023/wordml/word16du" xmlns:w16sdtdh="http://schemas.microsoft.com/office/word/2020/wordml/sdtdatahash" xmlns:w16se="http://schemas.microsoft.com/office/word/2015/wordml/symex" xmlns:wpg="http://schemas.microsoft.com/office/word/2010/wordprocessingGroup" xmlns:wpi="http://schemas.microsoft.com/office/word/2010/wordprocessingInk" xmlns:wne="http://schemas.microsoft.com/office/word/2006/wordml" xmlns:wps="http://schemas.microsoft.com/office/word/2010/wordprocessingShape" mc:Ignorable="w14 w15 w16se w16cid w16 w16cex w16sdtdh w16du wp14">
   <w:body>
     <w:p/>
     <w:tbl>
       <w:tblPr>
-        <w:tblStyle w:val="Tablaconcuadrcula"/>
+        <w:tblStyle w:val="TableGrid"/>
         <w:tblW w:w="9923" w:type="dxa"/>
         <w:tblBorders>
           <w:top w:val="none" w:sz="0" w:space="0" w:color="auto"/>
@@ -258,7 +258,7 @@
     </w:p>
     <w:tbl>
       <w:tblPr>
-        <w:tblStyle w:val="Tablaconcuadrcula"/>
+        <w:tblStyle w:val="TableGrid"/>
         <w:tblW w:w="0" w:type="auto"/>
         <w:tblBorders>
           <w:top w:val="single" w:sz="4" w:space="0" w:color="BFBFBF" w:themeColor="background1" w:themeShade="BF"/>
@@ -306,7 +306,7 @@
       </w:tr>
       <w:tr>
         <w:trPr>
-          <w:trHeight w:val="1663"/>
+          <w:trHeight w:val="50"/>
         </w:trPr>
         <w:tc>
           <w:tcPr>
@@ -362,6 +362,7 @@
           </w:p>
           <w:p>
             <w:pPr>
+              <w:ind w:left="708"/>
               <w:rPr>
                 <w:rFonts w:eastAsiaTheme="majorEastAsia"/>
                 <w:color w:val="767171" w:themeColor="background2" w:themeShade="80"/>
@@ -369,16 +370,15 @@
                 <w:szCs w:val="24"/>
               </w:rPr>
             </w:pPr>
-          </w:p>
-          <w:p>
-            <w:pPr>
+            <w:r>
               <w:rPr>
                 <w:rFonts w:eastAsiaTheme="majorEastAsia"/>
                 <w:color w:val="767171" w:themeColor="background2" w:themeShade="80"/>
                 <w:sz w:val="24"/>
                 <w:szCs w:val="24"/>
               </w:rPr>
-            </w:pPr>
+              <w:t>Me gustaron las asignaturas como programación web, programación mobile e inteligencia de negocios. En programación web, me gustó el proceso e introducción a uno de los campos más famosos y utilizados hoy en día. En cuanto a programación mobile, pensaba que era totalmente igual a web, pero cuando empezamos a trabajar con Ionic y Angular, me di cuenta de que es un mundo similar, pero con diferencias bien marcadas. Finalmente, en inteligencia de negocios, me gustó más que nada al ser una asignatura que te prepara para un campo que promete tanto hoy en día como a futuro.</w:t>
+            </w:r>
           </w:p>
           <w:p>
             <w:pPr>
@@ -444,6 +444,393 @@
           </w:p>
           <w:p>
             <w:pPr>
+              <w:ind w:left="708"/>
+              <w:rPr>
+                <w:rFonts w:eastAsiaTheme="majorEastAsia"/>
+                <w:color w:val="767171" w:themeColor="background2" w:themeShade="80"/>
+                <w:sz w:val="24"/>
+                <w:szCs w:val="24"/>
+              </w:rPr>
+            </w:pPr>
+            <w:r>
+              <w:rPr>
+                <w:rFonts w:eastAsiaTheme="majorEastAsia"/>
+                <w:color w:val="767171" w:themeColor="background2" w:themeShade="80"/>
+                <w:sz w:val="24"/>
+                <w:szCs w:val="24"/>
+              </w:rPr>
+              <w:t>Actualmente tengo tres certificaciones obtenidas gracias a la carrera</w:t>
+            </w:r>
+            <w:r>
+              <w:rPr>
+                <w:rFonts w:eastAsiaTheme="majorEastAsia"/>
+                <w:color w:val="767171" w:themeColor="background2" w:themeShade="80"/>
+                <w:sz w:val="24"/>
+                <w:szCs w:val="24"/>
+              </w:rPr>
+              <w:t>. La primera que obtuve fue gracias al examen TOEIC de inglés, mientras que las otras dos son las siguientes:</w:t>
+            </w:r>
+          </w:p>
+          <w:p>
+            <w:pPr>
+              <w:ind w:left="708"/>
+              <w:rPr>
+                <w:rStyle w:val="Hyperlink"/>
+                <w:rFonts w:eastAsiaTheme="majorEastAsia"/>
+                <w:sz w:val="24"/>
+                <w:szCs w:val="24"/>
+              </w:rPr>
+            </w:pPr>
+            <w:r>
+              <w:rPr>
+                <w:rFonts w:eastAsiaTheme="majorEastAsia"/>
+                <w:color w:val="767171" w:themeColor="background2" w:themeShade="80"/>
+                <w:sz w:val="24"/>
+                <w:szCs w:val="24"/>
+                <w:lang w:val="en-US"/>
+              </w:rPr>
+              <w:fldChar w:fldCharType="begin"/>
+            </w:r>
+            <w:r>
+              <w:rPr>
+                <w:rFonts w:eastAsiaTheme="majorEastAsia"/>
+                <w:color w:val="767171" w:themeColor="background2" w:themeShade="80"/>
+                <w:sz w:val="24"/>
+                <w:szCs w:val="24"/>
+              </w:rPr>
+              <w:instrText>HYPERLINK "https://www.linkedin.com/company/1441/" \t "_self"</w:instrText>
+            </w:r>
+            <w:r>
+              <w:rPr>
+                <w:rFonts w:eastAsiaTheme="majorEastAsia"/>
+                <w:color w:val="767171" w:themeColor="background2" w:themeShade="80"/>
+                <w:sz w:val="24"/>
+                <w:szCs w:val="24"/>
+                <w:lang w:val="en-US"/>
+              </w:rPr>
+            </w:r>
+            <w:r>
+              <w:rPr>
+                <w:rFonts w:eastAsiaTheme="majorEastAsia"/>
+                <w:color w:val="767171" w:themeColor="background2" w:themeShade="80"/>
+                <w:sz w:val="24"/>
+                <w:szCs w:val="24"/>
+                <w:lang w:val="en-US"/>
+              </w:rPr>
+              <w:fldChar w:fldCharType="separate"/>
+            </w:r>
+          </w:p>
+          <w:p>
+            <w:pPr>
+              <w:rPr>
+                <w:rStyle w:val="Hyperlink"/>
+                <w:rFonts w:eastAsiaTheme="majorEastAsia"/>
+                <w:sz w:val="24"/>
+                <w:szCs w:val="24"/>
+              </w:rPr>
+            </w:pPr>
+            <w:r>
+              <w:rPr>
+                <w:rStyle w:val="Hyperlink"/>
+                <w:rFonts w:eastAsiaTheme="majorEastAsia"/>
+                <w:sz w:val="24"/>
+                <w:szCs w:val="24"/>
+                <w:lang w:val="en-US"/>
+              </w:rPr>
+              <w:drawing>
+                <wp:anchor distT="0" distB="0" distL="114300" distR="114300" simplePos="0" relativeHeight="251658240" behindDoc="1" locked="0" layoutInCell="1" allowOverlap="1" wp14:anchorId="7C68FB56" wp14:editId="2B37C666">
+                  <wp:simplePos x="0" y="0"/>
+                  <wp:positionH relativeFrom="column">
+                    <wp:posOffset>477520</wp:posOffset>
+                  </wp:positionH>
+                  <wp:positionV relativeFrom="paragraph">
+                    <wp:posOffset>19050</wp:posOffset>
+                  </wp:positionV>
+                  <wp:extent cx="457200" cy="457200"/>
+                  <wp:effectExtent l="0" t="0" r="0" b="0"/>
+                  <wp:wrapTight wrapText="bothSides">
+                    <wp:wrapPolygon edited="0">
+                      <wp:start x="0" y="0"/>
+                      <wp:lineTo x="0" y="20700"/>
+                      <wp:lineTo x="20700" y="20700"/>
+                      <wp:lineTo x="20700" y="0"/>
+                      <wp:lineTo x="0" y="0"/>
+                    </wp:wrapPolygon>
+                  </wp:wrapTight>
+                  <wp:docPr id="471395731" name="Picture 7" descr="Google logo">
+                    <a:hlinkClick xmlns:a="http://schemas.openxmlformats.org/drawingml/2006/main" r:id="rId12" tgtFrame="&quot;_self&quot;"/>
+                  </wp:docPr>
+                  <wp:cNvGraphicFramePr>
+                    <a:graphicFrameLocks xmlns:a="http://schemas.openxmlformats.org/drawingml/2006/main" noChangeAspect="1"/>
+                  </wp:cNvGraphicFramePr>
+                  <a:graphic xmlns:a="http://schemas.openxmlformats.org/drawingml/2006/main">
+                    <a:graphicData uri="http://schemas.openxmlformats.org/drawingml/2006/picture">
+                      <pic:pic xmlns:pic="http://schemas.openxmlformats.org/drawingml/2006/picture">
+                        <pic:nvPicPr>
+                          <pic:cNvPr id="0" name="ember60" descr="Google logo">
+                            <a:hlinkClick r:id="rId12" tgtFrame="&quot;_self&quot;"/>
+                          </pic:cNvPr>
+                          <pic:cNvPicPr>
+                            <a:picLocks noChangeAspect="1" noChangeArrowheads="1"/>
+                          </pic:cNvPicPr>
+                        </pic:nvPicPr>
+                        <pic:blipFill>
+                          <a:blip r:embed="rId13">
+                            <a:extLst>
+                              <a:ext uri="{28A0092B-C50C-407E-A947-70E740481C1C}">
+                                <a14:useLocalDpi xmlns:a14="http://schemas.microsoft.com/office/drawing/2010/main" val="0"/>
+                              </a:ext>
+                            </a:extLst>
+                          </a:blip>
+                          <a:srcRect/>
+                          <a:stretch>
+                            <a:fillRect/>
+                          </a:stretch>
+                        </pic:blipFill>
+                        <pic:spPr bwMode="auto">
+                          <a:xfrm>
+                            <a:off x="0" y="0"/>
+                            <a:ext cx="457200" cy="457200"/>
+                          </a:xfrm>
+                          <a:prstGeom prst="rect">
+                            <a:avLst/>
+                          </a:prstGeom>
+                          <a:noFill/>
+                          <a:ln>
+                            <a:noFill/>
+                          </a:ln>
+                        </pic:spPr>
+                      </pic:pic>
+                    </a:graphicData>
+                  </a:graphic>
+                  <wp14:sizeRelH relativeFrom="margin">
+                    <wp14:pctWidth>0</wp14:pctWidth>
+                  </wp14:sizeRelH>
+                  <wp14:sizeRelV relativeFrom="margin">
+                    <wp14:pctHeight>0</wp14:pctHeight>
+                  </wp14:sizeRelV>
+                </wp:anchor>
+              </w:drawing>
+            </w:r>
+          </w:p>
+          <w:p>
+            <w:pPr>
+              <w:rPr>
+                <w:rFonts w:eastAsiaTheme="majorEastAsia"/>
+                <w:color w:val="767171" w:themeColor="background2" w:themeShade="80"/>
+                <w:sz w:val="24"/>
+                <w:szCs w:val="24"/>
+                <w:lang w:val="en-US"/>
+              </w:rPr>
+            </w:pPr>
+            <w:r>
+              <w:rPr>
+                <w:rFonts w:eastAsiaTheme="majorEastAsia"/>
+                <w:color w:val="767171" w:themeColor="background2" w:themeShade="80"/>
+                <w:sz w:val="24"/>
+                <w:szCs w:val="24"/>
+              </w:rPr>
+              <w:fldChar w:fldCharType="end"/>
+            </w:r>
+            <w:r>
+              <w:rPr>
+                <w:rFonts w:eastAsiaTheme="majorEastAsia"/>
+                <w:color w:val="767171" w:themeColor="background2" w:themeShade="80"/>
+                <w:sz w:val="24"/>
+                <w:szCs w:val="24"/>
+                <w:lang w:val="en-US"/>
+              </w:rPr>
+              <w:t>Google Cloud Computing Foundations Certificate</w:t>
+            </w:r>
+          </w:p>
+          <w:p>
+            <w:pPr>
+              <w:rPr>
+                <w:rStyle w:val="Hyperlink"/>
+                <w:rFonts w:eastAsiaTheme="majorEastAsia"/>
+                <w:sz w:val="24"/>
+                <w:szCs w:val="24"/>
+                <w:lang w:val="en-US"/>
+              </w:rPr>
+            </w:pPr>
+            <w:r>
+              <w:rPr>
+                <w:rFonts w:eastAsiaTheme="majorEastAsia"/>
+                <w:color w:val="767171" w:themeColor="background2" w:themeShade="80"/>
+                <w:sz w:val="24"/>
+                <w:szCs w:val="24"/>
+                <w:lang w:val="en-US"/>
+              </w:rPr>
+              <w:t xml:space="preserve"> </w:t>
+            </w:r>
+            <w:r>
+              <w:rPr>
+                <w:rFonts w:eastAsiaTheme="majorEastAsia"/>
+                <w:color w:val="767171" w:themeColor="background2" w:themeShade="80"/>
+                <w:sz w:val="24"/>
+                <w:szCs w:val="24"/>
+                <w:lang w:val="en-US"/>
+              </w:rPr>
+              <w:fldChar w:fldCharType="begin"/>
+            </w:r>
+            <w:r>
+              <w:rPr>
+                <w:rFonts w:eastAsiaTheme="majorEastAsia"/>
+                <w:color w:val="767171" w:themeColor="background2" w:themeShade="80"/>
+                <w:sz w:val="24"/>
+                <w:szCs w:val="24"/>
+                <w:lang w:val="en-US"/>
+              </w:rPr>
+              <w:instrText>HYPERLINK "https://www.linkedin.com/company/2382910/" \t "_self"</w:instrText>
+            </w:r>
+            <w:r>
+              <w:rPr>
+                <w:rFonts w:eastAsiaTheme="majorEastAsia"/>
+                <w:color w:val="767171" w:themeColor="background2" w:themeShade="80"/>
+                <w:sz w:val="24"/>
+                <w:szCs w:val="24"/>
+                <w:lang w:val="en-US"/>
+              </w:rPr>
+            </w:r>
+            <w:r>
+              <w:rPr>
+                <w:rFonts w:eastAsiaTheme="majorEastAsia"/>
+                <w:color w:val="767171" w:themeColor="background2" w:themeShade="80"/>
+                <w:sz w:val="24"/>
+                <w:szCs w:val="24"/>
+                <w:lang w:val="en-US"/>
+              </w:rPr>
+              <w:fldChar w:fldCharType="separate"/>
+            </w:r>
+          </w:p>
+          <w:p>
+            <w:pPr>
+              <w:ind w:left="2124"/>
+              <w:rPr>
+                <w:rStyle w:val="Hyperlink"/>
+                <w:rFonts w:eastAsiaTheme="majorEastAsia"/>
+                <w:sz w:val="24"/>
+                <w:szCs w:val="24"/>
+                <w:lang w:val="en-US"/>
+              </w:rPr>
+            </w:pPr>
+            <w:r>
+              <w:rPr>
+                <w:rStyle w:val="Hyperlink"/>
+                <w:rFonts w:eastAsiaTheme="majorEastAsia"/>
+                <w:sz w:val="24"/>
+                <w:szCs w:val="24"/>
+                <w:lang w:val="en-US"/>
+              </w:rPr>
+              <w:drawing>
+                <wp:anchor distT="0" distB="0" distL="114300" distR="114300" simplePos="0" relativeHeight="251659264" behindDoc="1" locked="0" layoutInCell="1" allowOverlap="1" wp14:anchorId="529A5EAE" wp14:editId="5DBE7768">
+                  <wp:simplePos x="0" y="0"/>
+                  <wp:positionH relativeFrom="column">
+                    <wp:posOffset>473710</wp:posOffset>
+                  </wp:positionH>
+                  <wp:positionV relativeFrom="paragraph">
+                    <wp:posOffset>74295</wp:posOffset>
+                  </wp:positionV>
+                  <wp:extent cx="457200" cy="457200"/>
+                  <wp:effectExtent l="0" t="0" r="0" b="0"/>
+                  <wp:wrapTight wrapText="bothSides">
+                    <wp:wrapPolygon edited="0">
+                      <wp:start x="0" y="0"/>
+                      <wp:lineTo x="0" y="20700"/>
+                      <wp:lineTo x="20700" y="20700"/>
+                      <wp:lineTo x="20700" y="0"/>
+                      <wp:lineTo x="0" y="0"/>
+                    </wp:wrapPolygon>
+                  </wp:wrapTight>
+                  <wp:docPr id="744106344" name="Picture 5" descr="Amazon Web Services (AWS) logo">
+                    <a:hlinkClick xmlns:a="http://schemas.openxmlformats.org/drawingml/2006/main" r:id="rId14" tgtFrame="&quot;_self&quot;"/>
+                  </wp:docPr>
+                  <wp:cNvGraphicFramePr>
+                    <a:graphicFrameLocks xmlns:a="http://schemas.openxmlformats.org/drawingml/2006/main" noChangeAspect="1"/>
+                  </wp:cNvGraphicFramePr>
+                  <a:graphic xmlns:a="http://schemas.openxmlformats.org/drawingml/2006/main">
+                    <a:graphicData uri="http://schemas.openxmlformats.org/drawingml/2006/picture">
+                      <pic:pic xmlns:pic="http://schemas.openxmlformats.org/drawingml/2006/picture">
+                        <pic:nvPicPr>
+                          <pic:cNvPr id="0" name="ember54" descr="Amazon Web Services (AWS) logo">
+                            <a:hlinkClick r:id="rId14" tgtFrame="&quot;_self&quot;"/>
+                          </pic:cNvPr>
+                          <pic:cNvPicPr>
+                            <a:picLocks noChangeAspect="1" noChangeArrowheads="1"/>
+                          </pic:cNvPicPr>
+                        </pic:nvPicPr>
+                        <pic:blipFill>
+                          <a:blip r:embed="rId15">
+                            <a:extLst>
+                              <a:ext uri="{28A0092B-C50C-407E-A947-70E740481C1C}">
+                                <a14:useLocalDpi xmlns:a14="http://schemas.microsoft.com/office/drawing/2010/main" val="0"/>
+                              </a:ext>
+                            </a:extLst>
+                          </a:blip>
+                          <a:srcRect/>
+                          <a:stretch>
+                            <a:fillRect/>
+                          </a:stretch>
+                        </pic:blipFill>
+                        <pic:spPr bwMode="auto">
+                          <a:xfrm>
+                            <a:off x="0" y="0"/>
+                            <a:ext cx="457200" cy="457200"/>
+                          </a:xfrm>
+                          <a:prstGeom prst="rect">
+                            <a:avLst/>
+                          </a:prstGeom>
+                          <a:noFill/>
+                          <a:ln>
+                            <a:noFill/>
+                          </a:ln>
+                        </pic:spPr>
+                      </pic:pic>
+                    </a:graphicData>
+                  </a:graphic>
+                  <wp14:sizeRelH relativeFrom="margin">
+                    <wp14:pctWidth>0</wp14:pctWidth>
+                  </wp14:sizeRelH>
+                  <wp14:sizeRelV relativeFrom="margin">
+                    <wp14:pctHeight>0</wp14:pctHeight>
+                  </wp14:sizeRelV>
+                </wp:anchor>
+              </w:drawing>
+            </w:r>
+          </w:p>
+          <w:p>
+            <w:pPr>
+              <w:ind w:left="708"/>
+              <w:rPr>
+                <w:rFonts w:eastAsiaTheme="majorEastAsia"/>
+                <w:color w:val="767171" w:themeColor="background2" w:themeShade="80"/>
+                <w:sz w:val="24"/>
+                <w:szCs w:val="24"/>
+                <w:lang w:val="en-US"/>
+              </w:rPr>
+            </w:pPr>
+            <w:r>
+              <w:rPr>
+                <w:rFonts w:eastAsiaTheme="majorEastAsia"/>
+                <w:color w:val="767171" w:themeColor="background2" w:themeShade="80"/>
+                <w:sz w:val="24"/>
+                <w:szCs w:val="24"/>
+              </w:rPr>
+              <w:fldChar w:fldCharType="end"/>
+            </w:r>
+            <w:r>
+              <w:rPr>
+                <w:rFonts w:eastAsiaTheme="majorEastAsia"/>
+                <w:color w:val="767171" w:themeColor="background2" w:themeShade="80"/>
+                <w:sz w:val="24"/>
+                <w:szCs w:val="24"/>
+                <w:lang w:val="en-US"/>
+              </w:rPr>
+              <w:t>AWS Academy Cloud Foundations</w:t>
+            </w:r>
+          </w:p>
+          <w:p>
+            <w:pPr>
               <w:rPr>
                 <w:rFonts w:eastAsiaTheme="majorEastAsia"/>
                 <w:color w:val="767171" w:themeColor="background2" w:themeShade="80"/>
@@ -454,36 +841,7 @@
           </w:p>
           <w:p>
             <w:pPr>
-              <w:rPr>
-                <w:rFonts w:eastAsiaTheme="majorEastAsia"/>
-                <w:color w:val="767171" w:themeColor="background2" w:themeShade="80"/>
-                <w:sz w:val="24"/>
-                <w:szCs w:val="24"/>
-              </w:rPr>
-            </w:pPr>
-          </w:p>
-          <w:p>
-            <w:pPr>
-              <w:rPr>
-                <w:rFonts w:eastAsiaTheme="majorEastAsia"/>
-                <w:color w:val="767171" w:themeColor="background2" w:themeShade="80"/>
-                <w:sz w:val="24"/>
-                <w:szCs w:val="24"/>
-              </w:rPr>
-            </w:pPr>
-          </w:p>
-          <w:p>
-            <w:pPr>
-              <w:rPr>
-                <w:rFonts w:eastAsiaTheme="majorEastAsia"/>
-                <w:color w:val="767171" w:themeColor="background2" w:themeShade="80"/>
-                <w:sz w:val="24"/>
-                <w:szCs w:val="24"/>
-              </w:rPr>
-            </w:pPr>
-          </w:p>
-          <w:p>
-            <w:pPr>
+              <w:ind w:left="708"/>
               <w:rPr>
                 <w:rFonts w:eastAsiaTheme="majorEastAsia"/>
                 <w:color w:val="767171" w:themeColor="background2" w:themeShade="80"/>
@@ -503,54 +861,9 @@
               </w:rPr>
             </w:pPr>
           </w:p>
-          <w:p>
-            <w:pPr>
-              <w:jc w:val="both"/>
-              <w:rPr>
-                <w:rFonts w:ascii="Calibri" w:hAnsi="Calibri"/>
-                <w:b/>
-                <w:bCs/>
-                <w:color w:val="1F4E79" w:themeColor="accent1" w:themeShade="80"/>
-              </w:rPr>
-            </w:pPr>
-          </w:p>
-          <w:p>
-            <w:pPr>
-              <w:jc w:val="both"/>
-              <w:rPr>
-                <w:rFonts w:ascii="Calibri" w:hAnsi="Calibri"/>
-                <w:b/>
-                <w:bCs/>
-                <w:color w:val="1F4E79" w:themeColor="accent1" w:themeShade="80"/>
-              </w:rPr>
-            </w:pPr>
-          </w:p>
-          <w:p>
-            <w:pPr>
-              <w:jc w:val="both"/>
-              <w:rPr>
-                <w:rFonts w:ascii="Calibri" w:hAnsi="Calibri"/>
-                <w:b/>
-                <w:bCs/>
-                <w:color w:val="1F4E79" w:themeColor="accent1" w:themeShade="80"/>
-              </w:rPr>
-            </w:pPr>
-          </w:p>
         </w:tc>
       </w:tr>
     </w:tbl>
-    <w:p>
-      <w:pPr>
-        <w:spacing w:after="0" w:line="360" w:lineRule="auto"/>
-        <w:jc w:val="both"/>
-        <w:rPr>
-          <w:color w:val="595959" w:themeColor="text1" w:themeTint="A6"/>
-          <w:sz w:val="24"/>
-          <w:szCs w:val="24"/>
-          <w:lang w:eastAsia="ja-JP"/>
-        </w:rPr>
-      </w:pPr>
-    </w:p>
     <w:p>
       <w:pPr>
         <w:spacing w:after="0" w:line="360" w:lineRule="auto"/>
@@ -563,45 +876,9 @@
         </w:rPr>
       </w:pPr>
     </w:p>
-    <w:p>
-      <w:pPr>
-        <w:spacing w:after="0" w:line="360" w:lineRule="auto"/>
-        <w:jc w:val="both"/>
-        <w:rPr>
-          <w:b/>
-          <w:bCs/>
-          <w:sz w:val="24"/>
-          <w:szCs w:val="24"/>
-        </w:rPr>
-      </w:pPr>
-    </w:p>
-    <w:p>
-      <w:pPr>
-        <w:spacing w:after="0" w:line="360" w:lineRule="auto"/>
-        <w:jc w:val="both"/>
-        <w:rPr>
-          <w:b/>
-          <w:bCs/>
-          <w:sz w:val="24"/>
-          <w:szCs w:val="24"/>
-        </w:rPr>
-      </w:pPr>
-    </w:p>
-    <w:p>
-      <w:pPr>
-        <w:spacing w:after="0" w:line="360" w:lineRule="auto"/>
-        <w:jc w:val="both"/>
-        <w:rPr>
-          <w:b/>
-          <w:bCs/>
-          <w:sz w:val="24"/>
-          <w:szCs w:val="24"/>
-        </w:rPr>
-      </w:pPr>
-    </w:p>
     <w:tbl>
       <w:tblPr>
-        <w:tblStyle w:val="Tablaconcuadrcula"/>
+        <w:tblStyle w:val="TableGrid"/>
         <w:tblW w:w="0" w:type="auto"/>
         <w:tblBorders>
           <w:top w:val="single" w:sz="4" w:space="0" w:color="BFBFBF" w:themeColor="background1" w:themeShade="BF"/>
@@ -745,7 +1022,7 @@
           </w:p>
           <w:p>
             <w:pPr>
-              <w:pStyle w:val="Prrafodelista"/>
+              <w:pStyle w:val="ListParagraph"/>
               <w:numPr>
                 <w:ilvl w:val="0"/>
                 <w:numId w:val="12"/>
@@ -787,201 +1064,409 @@
           </w:p>
           <w:p>
             <w:pPr>
-              <w:tabs>
-                <w:tab w:val="left" w:pos="454"/>
-              </w:tabs>
+              <w:numPr>
+                <w:ilvl w:val="0"/>
+                <w:numId w:val="41"/>
+              </w:numPr>
               <w:jc w:val="both"/>
               <w:rPr>
                 <w:rFonts w:eastAsiaTheme="majorEastAsia"/>
-                <w:color w:val="767171" w:themeColor="background2" w:themeShade="80"/>
+                <w:color w:val="70AD47" w:themeColor="accent6"/>
                 <w:sz w:val="24"/>
                 <w:szCs w:val="24"/>
               </w:rPr>
             </w:pPr>
+            <w:r>
+              <w:rPr>
+                <w:rFonts w:eastAsiaTheme="majorEastAsia"/>
+                <w:color w:val="70AD47" w:themeColor="accent6"/>
+                <w:sz w:val="24"/>
+                <w:szCs w:val="24"/>
+              </w:rPr>
+              <w:t xml:space="preserve">Administrar la configuración de ambientes, servicios de aplicaciones y bases de datos en un entorno empresarial a fin de habilitar operatividad o asegurar la continuidad de los sistemas que apoyan los procesos de negocio </w:t>
+            </w:r>
+            <w:r>
+              <w:rPr>
+                <w:rFonts w:eastAsiaTheme="majorEastAsia"/>
+                <w:color w:val="70AD47" w:themeColor="accent6"/>
+                <w:sz w:val="24"/>
+                <w:szCs w:val="24"/>
+              </w:rPr>
+              <w:t>de acuerdo con</w:t>
+            </w:r>
+            <w:r>
+              <w:rPr>
+                <w:rFonts w:eastAsiaTheme="majorEastAsia"/>
+                <w:color w:val="70AD47" w:themeColor="accent6"/>
+                <w:sz w:val="24"/>
+                <w:szCs w:val="24"/>
+              </w:rPr>
+              <w:t xml:space="preserve"> los estándares definidos por la industria.</w:t>
+            </w:r>
           </w:p>
           <w:p>
             <w:pPr>
-              <w:tabs>
-                <w:tab w:val="left" w:pos="454"/>
-              </w:tabs>
+              <w:numPr>
+                <w:ilvl w:val="0"/>
+                <w:numId w:val="41"/>
+              </w:numPr>
               <w:jc w:val="both"/>
               <w:rPr>
                 <w:rFonts w:eastAsiaTheme="majorEastAsia"/>
-                <w:color w:val="767171" w:themeColor="background2" w:themeShade="80"/>
+                <w:color w:val="70AD47" w:themeColor="accent6"/>
                 <w:sz w:val="24"/>
                 <w:szCs w:val="24"/>
               </w:rPr>
             </w:pPr>
+            <w:r>
+              <w:rPr>
+                <w:rFonts w:eastAsiaTheme="majorEastAsia"/>
+                <w:color w:val="70AD47" w:themeColor="accent6"/>
+                <w:sz w:val="24"/>
+                <w:szCs w:val="24"/>
+              </w:rPr>
+              <w:t xml:space="preserve">Ofrecer propuestas de solución informática analizando de forma integral los procesos </w:t>
+            </w:r>
+            <w:r>
+              <w:rPr>
+                <w:rFonts w:eastAsiaTheme="majorEastAsia"/>
+                <w:color w:val="70AD47" w:themeColor="accent6"/>
+                <w:sz w:val="24"/>
+                <w:szCs w:val="24"/>
+              </w:rPr>
+              <w:t>de acuerdo con</w:t>
+            </w:r>
+            <w:r>
+              <w:rPr>
+                <w:rFonts w:eastAsiaTheme="majorEastAsia"/>
+                <w:color w:val="70AD47" w:themeColor="accent6"/>
+                <w:sz w:val="24"/>
+                <w:szCs w:val="24"/>
+              </w:rPr>
+              <w:t xml:space="preserve"> los requerimientos de la organización.</w:t>
+            </w:r>
           </w:p>
           <w:p>
             <w:pPr>
-              <w:tabs>
-                <w:tab w:val="left" w:pos="454"/>
-              </w:tabs>
+              <w:numPr>
+                <w:ilvl w:val="0"/>
+                <w:numId w:val="41"/>
+              </w:numPr>
               <w:jc w:val="both"/>
               <w:rPr>
                 <w:rFonts w:eastAsiaTheme="majorEastAsia"/>
-                <w:color w:val="767171" w:themeColor="background2" w:themeShade="80"/>
+                <w:color w:val="70AD47" w:themeColor="accent6"/>
                 <w:sz w:val="24"/>
                 <w:szCs w:val="24"/>
               </w:rPr>
             </w:pPr>
+            <w:r>
+              <w:rPr>
+                <w:rFonts w:eastAsiaTheme="majorEastAsia"/>
+                <w:color w:val="70AD47" w:themeColor="accent6"/>
+                <w:sz w:val="24"/>
+                <w:szCs w:val="24"/>
+              </w:rPr>
+              <w:t>Desarrollar una solución de software utilizando técnicas que permitan sistematizar el proceso de desarrollo y mantenimiento, asegurando el logro de los objetivos.</w:t>
+            </w:r>
           </w:p>
           <w:p>
             <w:pPr>
-              <w:tabs>
-                <w:tab w:val="left" w:pos="454"/>
-              </w:tabs>
+              <w:numPr>
+                <w:ilvl w:val="0"/>
+                <w:numId w:val="41"/>
+              </w:numPr>
               <w:jc w:val="both"/>
               <w:rPr>
                 <w:rFonts w:eastAsiaTheme="majorEastAsia"/>
-                <w:color w:val="767171" w:themeColor="background2" w:themeShade="80"/>
+                <w:color w:val="70AD47" w:themeColor="accent6"/>
                 <w:sz w:val="24"/>
                 <w:szCs w:val="24"/>
               </w:rPr>
             </w:pPr>
+            <w:r>
+              <w:rPr>
+                <w:rFonts w:eastAsiaTheme="majorEastAsia"/>
+                <w:color w:val="70AD47" w:themeColor="accent6"/>
+                <w:sz w:val="24"/>
+                <w:szCs w:val="24"/>
+              </w:rPr>
+              <w:t>Construir Modelos de datos para soportar los requerimientos de la organización acuerdo a un diseño definido y escalable en el tiempo.</w:t>
+            </w:r>
           </w:p>
           <w:p>
             <w:pPr>
-              <w:tabs>
-                <w:tab w:val="left" w:pos="454"/>
-              </w:tabs>
+              <w:numPr>
+                <w:ilvl w:val="0"/>
+                <w:numId w:val="41"/>
+              </w:numPr>
               <w:jc w:val="both"/>
               <w:rPr>
                 <w:rFonts w:eastAsiaTheme="majorEastAsia"/>
-                <w:color w:val="767171" w:themeColor="background2" w:themeShade="80"/>
+                <w:color w:val="70AD47" w:themeColor="accent6"/>
                 <w:sz w:val="24"/>
                 <w:szCs w:val="24"/>
               </w:rPr>
             </w:pPr>
+            <w:r>
+              <w:rPr>
+                <w:rFonts w:eastAsiaTheme="majorEastAsia"/>
+                <w:color w:val="70AD47" w:themeColor="accent6"/>
+                <w:sz w:val="24"/>
+                <w:szCs w:val="24"/>
+              </w:rPr>
+              <w:t xml:space="preserve">Programar consultas o rutinas para manipular información de una base de datos </w:t>
+            </w:r>
+            <w:r>
+              <w:rPr>
+                <w:rFonts w:eastAsiaTheme="majorEastAsia"/>
+                <w:color w:val="70AD47" w:themeColor="accent6"/>
+                <w:sz w:val="24"/>
+                <w:szCs w:val="24"/>
+              </w:rPr>
+              <w:t>de acuerdo con</w:t>
+            </w:r>
+            <w:r>
+              <w:rPr>
+                <w:rFonts w:eastAsiaTheme="majorEastAsia"/>
+                <w:color w:val="70AD47" w:themeColor="accent6"/>
+                <w:sz w:val="24"/>
+                <w:szCs w:val="24"/>
+              </w:rPr>
+              <w:t xml:space="preserve"> los requerimientos de la organización.</w:t>
+            </w:r>
           </w:p>
           <w:p>
             <w:pPr>
-              <w:tabs>
-                <w:tab w:val="left" w:pos="454"/>
-              </w:tabs>
+              <w:numPr>
+                <w:ilvl w:val="0"/>
+                <w:numId w:val="41"/>
+              </w:numPr>
               <w:jc w:val="both"/>
               <w:rPr>
                 <w:rFonts w:eastAsiaTheme="majorEastAsia"/>
-                <w:color w:val="767171" w:themeColor="background2" w:themeShade="80"/>
+                <w:color w:val="70AD47" w:themeColor="accent6"/>
                 <w:sz w:val="24"/>
                 <w:szCs w:val="24"/>
               </w:rPr>
             </w:pPr>
+            <w:r>
+              <w:rPr>
+                <w:rFonts w:eastAsiaTheme="majorEastAsia"/>
+                <w:color w:val="70AD47" w:themeColor="accent6"/>
+                <w:sz w:val="24"/>
+                <w:szCs w:val="24"/>
+              </w:rPr>
+              <w:t xml:space="preserve">Construir programas y rutinas de variada complejidad para dar solución a requerimientos de la organización, acordes a tecnologías de mercado y </w:t>
+            </w:r>
+            <w:r>
+              <w:rPr>
+                <w:rFonts w:eastAsiaTheme="majorEastAsia"/>
+                <w:color w:val="70AD47" w:themeColor="accent6"/>
+                <w:sz w:val="24"/>
+                <w:szCs w:val="24"/>
+              </w:rPr>
+              <w:t>utilizando buenas prácticas de codificación.</w:t>
+            </w:r>
           </w:p>
           <w:p>
             <w:pPr>
-              <w:tabs>
-                <w:tab w:val="left" w:pos="454"/>
-              </w:tabs>
+              <w:numPr>
+                <w:ilvl w:val="0"/>
+                <w:numId w:val="41"/>
+              </w:numPr>
               <w:jc w:val="both"/>
               <w:rPr>
                 <w:rFonts w:eastAsiaTheme="majorEastAsia"/>
-                <w:color w:val="767171" w:themeColor="background2" w:themeShade="80"/>
+                <w:color w:val="FF0000"/>
                 <w:sz w:val="24"/>
                 <w:szCs w:val="24"/>
               </w:rPr>
             </w:pPr>
+            <w:r>
+              <w:rPr>
+                <w:rFonts w:eastAsiaTheme="majorEastAsia"/>
+                <w:color w:val="FF0000"/>
+                <w:sz w:val="24"/>
+                <w:szCs w:val="24"/>
+              </w:rPr>
+              <w:t>Realizar pruebas de certificación tanto de los productos como de los procesos utilizando buenas prácticas definidas por la industria.</w:t>
+            </w:r>
           </w:p>
           <w:p>
             <w:pPr>
-              <w:tabs>
-                <w:tab w:val="left" w:pos="454"/>
-              </w:tabs>
+              <w:numPr>
+                <w:ilvl w:val="0"/>
+                <w:numId w:val="41"/>
+              </w:numPr>
               <w:jc w:val="both"/>
               <w:rPr>
                 <w:rFonts w:eastAsiaTheme="majorEastAsia"/>
-                <w:color w:val="767171" w:themeColor="background2" w:themeShade="80"/>
+                <w:color w:val="70AD47" w:themeColor="accent6"/>
                 <w:sz w:val="24"/>
                 <w:szCs w:val="24"/>
               </w:rPr>
             </w:pPr>
+            <w:r>
+              <w:rPr>
+                <w:rFonts w:eastAsiaTheme="majorEastAsia"/>
+                <w:color w:val="70AD47" w:themeColor="accent6"/>
+                <w:sz w:val="24"/>
+                <w:szCs w:val="24"/>
+              </w:rPr>
+              <w:t>Construir el modelo arquitectónico de una solución sistémica que soporte los procesos de negocio de acuerdo los requerimientos de la organización y estándares industria.</w:t>
+            </w:r>
           </w:p>
           <w:p>
             <w:pPr>
-              <w:tabs>
-                <w:tab w:val="left" w:pos="454"/>
-              </w:tabs>
-              <w:ind w:left="171"/>
+              <w:numPr>
+                <w:ilvl w:val="0"/>
+                <w:numId w:val="41"/>
+              </w:numPr>
               <w:jc w:val="both"/>
               <w:rPr>
                 <w:rFonts w:eastAsiaTheme="majorEastAsia"/>
-                <w:color w:val="767171" w:themeColor="background2" w:themeShade="80"/>
+                <w:color w:val="70AD47" w:themeColor="accent6"/>
                 <w:sz w:val="24"/>
                 <w:szCs w:val="24"/>
               </w:rPr>
             </w:pPr>
+            <w:r>
+              <w:rPr>
+                <w:rFonts w:eastAsiaTheme="majorEastAsia"/>
+                <w:color w:val="70AD47" w:themeColor="accent6"/>
+                <w:sz w:val="24"/>
+                <w:szCs w:val="24"/>
+              </w:rPr>
+              <w:t xml:space="preserve">Implementar soluciones sistémicas integrales para automatizar u optimizar procesos de negocio </w:t>
+            </w:r>
+            <w:r>
+              <w:rPr>
+                <w:rFonts w:eastAsiaTheme="majorEastAsia"/>
+                <w:color w:val="70AD47" w:themeColor="accent6"/>
+                <w:sz w:val="24"/>
+                <w:szCs w:val="24"/>
+              </w:rPr>
+              <w:t>de acuerdo con</w:t>
+            </w:r>
+            <w:r>
+              <w:rPr>
+                <w:rFonts w:eastAsiaTheme="majorEastAsia"/>
+                <w:color w:val="70AD47" w:themeColor="accent6"/>
+                <w:sz w:val="24"/>
+                <w:szCs w:val="24"/>
+              </w:rPr>
+              <w:t xml:space="preserve"> las necesidades de la organización.</w:t>
+            </w:r>
           </w:p>
           <w:p>
             <w:pPr>
+              <w:numPr>
+                <w:ilvl w:val="0"/>
+                <w:numId w:val="41"/>
+              </w:numPr>
               <w:jc w:val="both"/>
               <w:rPr>
                 <w:rFonts w:eastAsiaTheme="majorEastAsia"/>
-                <w:color w:val="767171" w:themeColor="background2" w:themeShade="80"/>
+                <w:color w:val="70AD47" w:themeColor="accent6"/>
                 <w:sz w:val="24"/>
                 <w:szCs w:val="24"/>
               </w:rPr>
             </w:pPr>
+            <w:r>
+              <w:rPr>
+                <w:rFonts w:eastAsiaTheme="majorEastAsia"/>
+                <w:color w:val="70AD47" w:themeColor="accent6"/>
+                <w:sz w:val="24"/>
+                <w:szCs w:val="24"/>
+              </w:rPr>
+              <w:t>Resolver las vulnerabilidades sistémicas para asegurar que el software construido cumple las normas de seguridad exigidas por la industria.</w:t>
+            </w:r>
           </w:p>
           <w:p>
             <w:pPr>
+              <w:pStyle w:val="ListParagraph"/>
+              <w:numPr>
+                <w:ilvl w:val="0"/>
+                <w:numId w:val="41"/>
+              </w:numPr>
               <w:jc w:val="both"/>
               <w:rPr>
-                <w:rFonts w:ascii="Calibri" w:hAnsi="Calibri"/>
-                <w:b/>
-                <w:bCs/>
+                <w:rFonts w:eastAsiaTheme="majorEastAsia"/>
+                <w:color w:val="70AD47" w:themeColor="accent6"/>
+                <w:sz w:val="24"/>
+                <w:szCs w:val="24"/>
               </w:rPr>
             </w:pPr>
+            <w:r>
+              <w:rPr>
+                <w:rFonts w:eastAsiaTheme="majorEastAsia"/>
+                <w:color w:val="70AD47" w:themeColor="accent6"/>
+                <w:sz w:val="24"/>
+                <w:szCs w:val="24"/>
+              </w:rPr>
+              <w:t xml:space="preserve">Gestionar proyectos informáticos, ofreciendo alternativas para la toma de decisiones </w:t>
+            </w:r>
+            <w:r>
+              <w:rPr>
+                <w:rFonts w:eastAsiaTheme="majorEastAsia"/>
+                <w:color w:val="70AD47" w:themeColor="accent6"/>
+                <w:sz w:val="24"/>
+                <w:szCs w:val="24"/>
+              </w:rPr>
+              <w:t>de acuerdo con</w:t>
+            </w:r>
+            <w:r>
+              <w:rPr>
+                <w:rFonts w:eastAsiaTheme="majorEastAsia"/>
+                <w:color w:val="70AD47" w:themeColor="accent6"/>
+                <w:sz w:val="24"/>
+                <w:szCs w:val="24"/>
+              </w:rPr>
+              <w:t xml:space="preserve"> los requerimientos de la organización.</w:t>
+            </w:r>
           </w:p>
           <w:p>
             <w:pPr>
+              <w:numPr>
+                <w:ilvl w:val="0"/>
+                <w:numId w:val="41"/>
+              </w:numPr>
               <w:jc w:val="both"/>
               <w:rPr>
-                <w:rFonts w:ascii="Calibri" w:hAnsi="Calibri"/>
-                <w:b/>
-                <w:bCs/>
+                <w:rFonts w:eastAsiaTheme="majorEastAsia"/>
+                <w:color w:val="FF0000"/>
+                <w:sz w:val="24"/>
+                <w:szCs w:val="24"/>
               </w:rPr>
             </w:pPr>
-          </w:p>
-          <w:p>
-            <w:pPr>
-              <w:jc w:val="both"/>
-              <w:rPr>
-                <w:rFonts w:ascii="Calibri" w:hAnsi="Calibri"/>
-                <w:b/>
-                <w:bCs/>
-              </w:rPr>
-            </w:pPr>
-          </w:p>
-          <w:p>
-            <w:pPr>
-              <w:jc w:val="both"/>
-              <w:rPr>
-                <w:rFonts w:ascii="Calibri" w:hAnsi="Calibri"/>
-                <w:b/>
-                <w:bCs/>
-              </w:rPr>
-            </w:pPr>
-          </w:p>
-          <w:p>
-            <w:pPr>
-              <w:jc w:val="both"/>
-              <w:rPr>
-                <w:rFonts w:ascii="Calibri" w:hAnsi="Calibri"/>
-                <w:b/>
-                <w:bCs/>
-              </w:rPr>
-            </w:pPr>
-          </w:p>
-          <w:p>
-            <w:pPr>
-              <w:jc w:val="both"/>
-              <w:rPr>
-                <w:rFonts w:ascii="Calibri" w:hAnsi="Calibri"/>
-                <w:b/>
-                <w:bCs/>
-              </w:rPr>
-            </w:pPr>
+            <w:r>
+              <w:rPr>
+                <w:rFonts w:eastAsiaTheme="majorEastAsia"/>
+                <w:color w:val="FF0000"/>
+                <w:sz w:val="24"/>
+                <w:szCs w:val="24"/>
+              </w:rPr>
+              <w:t xml:space="preserve">Desarrollar la transformación de grandes volúmenes de datos para la obtención de información y conocimiento de la organización a fin de apoyar la toma de decisiones y la mejora de los procesos de negocio, </w:t>
+            </w:r>
+            <w:r>
+              <w:rPr>
+                <w:rFonts w:eastAsiaTheme="majorEastAsia"/>
+                <w:color w:val="FF0000"/>
+                <w:sz w:val="24"/>
+                <w:szCs w:val="24"/>
+              </w:rPr>
+              <w:t>de acuerdo con</w:t>
+            </w:r>
+            <w:r>
+              <w:rPr>
+                <w:rFonts w:eastAsiaTheme="majorEastAsia"/>
+                <w:color w:val="FF0000"/>
+                <w:sz w:val="24"/>
+                <w:szCs w:val="24"/>
+              </w:rPr>
+              <w:t xml:space="preserve"> las necesidades de la organización.</w:t>
+            </w:r>
           </w:p>
           <w:p>
             <w:pPr>
@@ -1036,93 +1521,9 @@
         </w:rPr>
       </w:pPr>
     </w:p>
-    <w:p>
-      <w:pPr>
-        <w:spacing w:after="0" w:line="360" w:lineRule="auto"/>
-        <w:jc w:val="both"/>
-        <w:rPr>
-          <w:b/>
-          <w:bCs/>
-          <w:sz w:val="24"/>
-          <w:szCs w:val="24"/>
-        </w:rPr>
-      </w:pPr>
-    </w:p>
-    <w:p>
-      <w:pPr>
-        <w:spacing w:after="0" w:line="360" w:lineRule="auto"/>
-        <w:jc w:val="both"/>
-        <w:rPr>
-          <w:b/>
-          <w:bCs/>
-          <w:sz w:val="24"/>
-          <w:szCs w:val="24"/>
-        </w:rPr>
-      </w:pPr>
-    </w:p>
-    <w:p>
-      <w:pPr>
-        <w:spacing w:after="0" w:line="360" w:lineRule="auto"/>
-        <w:jc w:val="both"/>
-        <w:rPr>
-          <w:b/>
-          <w:bCs/>
-          <w:sz w:val="24"/>
-          <w:szCs w:val="24"/>
-        </w:rPr>
-      </w:pPr>
-    </w:p>
-    <w:p>
-      <w:pPr>
-        <w:spacing w:after="0" w:line="360" w:lineRule="auto"/>
-        <w:jc w:val="both"/>
-        <w:rPr>
-          <w:b/>
-          <w:bCs/>
-          <w:sz w:val="24"/>
-          <w:szCs w:val="24"/>
-        </w:rPr>
-      </w:pPr>
-    </w:p>
-    <w:p>
-      <w:pPr>
-        <w:spacing w:after="0" w:line="360" w:lineRule="auto"/>
-        <w:jc w:val="both"/>
-        <w:rPr>
-          <w:b/>
-          <w:bCs/>
-          <w:sz w:val="24"/>
-          <w:szCs w:val="24"/>
-        </w:rPr>
-      </w:pPr>
-    </w:p>
-    <w:p>
-      <w:pPr>
-        <w:spacing w:after="0" w:line="360" w:lineRule="auto"/>
-        <w:jc w:val="both"/>
-        <w:rPr>
-          <w:b/>
-          <w:bCs/>
-          <w:sz w:val="24"/>
-          <w:szCs w:val="24"/>
-        </w:rPr>
-      </w:pPr>
-    </w:p>
-    <w:p>
-      <w:pPr>
-        <w:spacing w:after="0" w:line="360" w:lineRule="auto"/>
-        <w:jc w:val="both"/>
-        <w:rPr>
-          <w:b/>
-          <w:bCs/>
-          <w:sz w:val="24"/>
-          <w:szCs w:val="24"/>
-        </w:rPr>
-      </w:pPr>
-    </w:p>
     <w:tbl>
       <w:tblPr>
-        <w:tblStyle w:val="Tablaconcuadrcula"/>
+        <w:tblStyle w:val="TableGrid"/>
         <w:tblW w:w="0" w:type="auto"/>
         <w:tblBorders>
           <w:top w:val="single" w:sz="4" w:space="0" w:color="BFBFBF" w:themeColor="background1" w:themeShade="BF"/>
@@ -1162,6 +1563,7 @@
                 <w:sz w:val="24"/>
                 <w:szCs w:val="24"/>
               </w:rPr>
+              <w:lastRenderedPageBreak/>
               <w:t>3. A partir de las respuestas anteriores y el perfil de egreso de tu carrera (competencias), responde las siguientes preguntas:</w:t>
             </w:r>
           </w:p>
@@ -1189,7 +1591,7 @@
           </w:p>
           <w:p>
             <w:pPr>
-              <w:pStyle w:val="Prrafodelista"/>
+              <w:pStyle w:val="ListParagraph"/>
               <w:numPr>
                 <w:ilvl w:val="0"/>
                 <w:numId w:val="12"/>
@@ -1234,6 +1636,7 @@
               <w:tabs>
                 <w:tab w:val="left" w:pos="454"/>
               </w:tabs>
+              <w:ind w:left="171"/>
               <w:jc w:val="both"/>
               <w:rPr>
                 <w:rFonts w:eastAsiaTheme="majorEastAsia"/>
@@ -1242,6 +1645,105 @@
                 <w:szCs w:val="24"/>
               </w:rPr>
             </w:pPr>
+            <w:r>
+              <w:rPr>
+                <w:rFonts w:eastAsiaTheme="majorEastAsia"/>
+                <w:color w:val="767171" w:themeColor="background2" w:themeShade="80"/>
+                <w:sz w:val="24"/>
+                <w:szCs w:val="24"/>
+              </w:rPr>
+              <w:t xml:space="preserve">Mis principales intereses profesionales se centran en la tecnología cloud y el desarrollo </w:t>
+            </w:r>
+            <w:r>
+              <w:rPr>
+                <w:rFonts w:eastAsiaTheme="majorEastAsia"/>
+                <w:color w:val="767171" w:themeColor="background2" w:themeShade="80"/>
+                <w:sz w:val="24"/>
+                <w:szCs w:val="24"/>
+              </w:rPr>
+              <w:t>de aplicaciones móviles</w:t>
+            </w:r>
+            <w:r>
+              <w:rPr>
+                <w:rFonts w:eastAsiaTheme="majorEastAsia"/>
+                <w:color w:val="767171" w:themeColor="background2" w:themeShade="80"/>
+                <w:sz w:val="24"/>
+                <w:szCs w:val="24"/>
+              </w:rPr>
+              <w:t>. Estas áreas me apasionan porque</w:t>
+            </w:r>
+            <w:r>
+              <w:rPr>
+                <w:rFonts w:eastAsiaTheme="majorEastAsia"/>
+                <w:color w:val="767171" w:themeColor="background2" w:themeShade="80"/>
+                <w:sz w:val="24"/>
+                <w:szCs w:val="24"/>
+              </w:rPr>
+              <w:t xml:space="preserve"> me</w:t>
+            </w:r>
+            <w:r>
+              <w:rPr>
+                <w:rFonts w:eastAsiaTheme="majorEastAsia"/>
+                <w:color w:val="767171" w:themeColor="background2" w:themeShade="80"/>
+                <w:sz w:val="24"/>
+                <w:szCs w:val="24"/>
+              </w:rPr>
+              <w:t xml:space="preserve"> permiten crear soluciones innovadoras</w:t>
+            </w:r>
+            <w:r>
+              <w:rPr>
+                <w:rFonts w:eastAsiaTheme="majorEastAsia"/>
+                <w:color w:val="767171" w:themeColor="background2" w:themeShade="80"/>
+                <w:sz w:val="24"/>
+                <w:szCs w:val="24"/>
+              </w:rPr>
+              <w:t xml:space="preserve"> </w:t>
+            </w:r>
+            <w:r>
+              <w:rPr>
+                <w:rFonts w:eastAsiaTheme="majorEastAsia"/>
+                <w:color w:val="767171" w:themeColor="background2" w:themeShade="80"/>
+                <w:sz w:val="24"/>
+                <w:szCs w:val="24"/>
+              </w:rPr>
+              <w:t>que pueden tener un impacto</w:t>
+            </w:r>
+            <w:r>
+              <w:rPr>
+                <w:rFonts w:eastAsiaTheme="majorEastAsia"/>
+                <w:color w:val="767171" w:themeColor="background2" w:themeShade="80"/>
+                <w:sz w:val="24"/>
+                <w:szCs w:val="24"/>
+              </w:rPr>
+              <w:t xml:space="preserve"> positivo</w:t>
+            </w:r>
+            <w:r>
+              <w:rPr>
+                <w:rFonts w:eastAsiaTheme="majorEastAsia"/>
+                <w:color w:val="767171" w:themeColor="background2" w:themeShade="80"/>
+                <w:sz w:val="24"/>
+                <w:szCs w:val="24"/>
+              </w:rPr>
+              <w:t xml:space="preserve"> </w:t>
+            </w:r>
+            <w:r>
+              <w:rPr>
+                <w:rFonts w:eastAsiaTheme="majorEastAsia"/>
+                <w:color w:val="767171" w:themeColor="background2" w:themeShade="80"/>
+                <w:sz w:val="24"/>
+                <w:szCs w:val="24"/>
+              </w:rPr>
+              <w:t>tanto a nivel organizacional como personal</w:t>
+            </w:r>
+            <w:r>
+              <w:rPr>
+                <w:rFonts w:eastAsiaTheme="majorEastAsia"/>
+                <w:color w:val="767171" w:themeColor="background2" w:themeShade="80"/>
+                <w:sz w:val="24"/>
+                <w:szCs w:val="24"/>
+              </w:rPr>
+              <w:t>.</w:t>
+            </w:r>
           </w:p>
           <w:p>
             <w:pPr>
@@ -1259,63 +1761,7 @@
           </w:p>
           <w:p>
             <w:pPr>
-              <w:tabs>
-                <w:tab w:val="left" w:pos="454"/>
-              </w:tabs>
-              <w:jc w:val="both"/>
-              <w:rPr>
-                <w:rFonts w:eastAsiaTheme="majorEastAsia"/>
-                <w:color w:val="767171" w:themeColor="background2" w:themeShade="80"/>
-                <w:sz w:val="24"/>
-                <w:szCs w:val="24"/>
-              </w:rPr>
-            </w:pPr>
-          </w:p>
-          <w:p>
-            <w:pPr>
-              <w:tabs>
-                <w:tab w:val="left" w:pos="454"/>
-              </w:tabs>
-              <w:jc w:val="both"/>
-              <w:rPr>
-                <w:rFonts w:eastAsiaTheme="majorEastAsia"/>
-                <w:color w:val="767171" w:themeColor="background2" w:themeShade="80"/>
-                <w:sz w:val="24"/>
-                <w:szCs w:val="24"/>
-              </w:rPr>
-            </w:pPr>
-          </w:p>
-          <w:p>
-            <w:pPr>
-              <w:tabs>
-                <w:tab w:val="left" w:pos="454"/>
-              </w:tabs>
-              <w:jc w:val="both"/>
-              <w:rPr>
-                <w:rFonts w:eastAsiaTheme="majorEastAsia"/>
-                <w:color w:val="767171" w:themeColor="background2" w:themeShade="80"/>
-                <w:sz w:val="24"/>
-                <w:szCs w:val="24"/>
-              </w:rPr>
-            </w:pPr>
-          </w:p>
-          <w:p>
-            <w:pPr>
-              <w:tabs>
-                <w:tab w:val="left" w:pos="454"/>
-              </w:tabs>
-              <w:jc w:val="both"/>
-              <w:rPr>
-                <w:rFonts w:eastAsiaTheme="majorEastAsia"/>
-                <w:color w:val="767171" w:themeColor="background2" w:themeShade="80"/>
-                <w:sz w:val="24"/>
-                <w:szCs w:val="24"/>
-              </w:rPr>
-            </w:pPr>
-          </w:p>
-          <w:p>
-            <w:pPr>
-              <w:pStyle w:val="Prrafodelista"/>
+              <w:pStyle w:val="ListParagraph"/>
               <w:numPr>
                 <w:ilvl w:val="0"/>
                 <w:numId w:val="12"/>
@@ -1357,17 +1803,114 @@
           </w:p>
           <w:p>
             <w:pPr>
-              <w:tabs>
-                <w:tab w:val="left" w:pos="454"/>
-              </w:tabs>
+              <w:ind w:left="171"/>
               <w:jc w:val="both"/>
               <w:rPr>
                 <w:rFonts w:eastAsiaTheme="majorEastAsia"/>
+                <w:color w:val="7F7F7F" w:themeColor="text1" w:themeTint="80"/>
+                <w:sz w:val="24"/>
+                <w:szCs w:val="24"/>
+              </w:rPr>
+            </w:pPr>
+            <w:r>
+              <w:rPr>
+                <w:rFonts w:eastAsiaTheme="majorEastAsia"/>
                 <w:color w:val="767171" w:themeColor="background2" w:themeShade="80"/>
                 <w:sz w:val="24"/>
                 <w:szCs w:val="24"/>
               </w:rPr>
-            </w:pPr>
+              <w:t xml:space="preserve">La principal competencia que se relaciona con mis intereses es: </w:t>
+            </w:r>
+            <w:r>
+              <w:rPr>
+                <w:rFonts w:eastAsiaTheme="majorEastAsia"/>
+                <w:color w:val="70AD47" w:themeColor="accent6"/>
+                <w:sz w:val="24"/>
+                <w:szCs w:val="24"/>
+              </w:rPr>
+              <w:t>“</w:t>
+            </w:r>
+            <w:r>
+              <w:rPr>
+                <w:rFonts w:eastAsiaTheme="majorEastAsia"/>
+                <w:color w:val="70AD47" w:themeColor="accent6"/>
+                <w:sz w:val="24"/>
+                <w:szCs w:val="24"/>
+              </w:rPr>
+              <w:t>Desarrollar una solución de software utilizando técnicas que permitan sistematizar el proceso de desarrollo y mantenimiento, asegurando el logro de los objetivos.</w:t>
+            </w:r>
+            <w:r>
+              <w:rPr>
+                <w:rFonts w:eastAsiaTheme="majorEastAsia"/>
+                <w:color w:val="70AD47" w:themeColor="accent6"/>
+                <w:sz w:val="24"/>
+                <w:szCs w:val="24"/>
+              </w:rPr>
+              <w:t>”</w:t>
+            </w:r>
+            <w:r>
+              <w:rPr>
+                <w:rFonts w:eastAsiaTheme="majorEastAsia"/>
+                <w:color w:val="7F7F7F" w:themeColor="text1" w:themeTint="80"/>
+                <w:sz w:val="24"/>
+                <w:szCs w:val="24"/>
+              </w:rPr>
+              <w:t>.</w:t>
+            </w:r>
+            <w:r>
+              <w:rPr>
+                <w:rFonts w:eastAsiaTheme="majorEastAsia"/>
+                <w:color w:val="70AD47" w:themeColor="accent6"/>
+                <w:sz w:val="24"/>
+                <w:szCs w:val="24"/>
+              </w:rPr>
+              <w:t xml:space="preserve"> </w:t>
+            </w:r>
+            <w:r>
+              <w:rPr>
+                <w:rFonts w:eastAsiaTheme="majorEastAsia"/>
+                <w:color w:val="7F7F7F" w:themeColor="text1" w:themeTint="80"/>
+                <w:sz w:val="24"/>
+                <w:szCs w:val="24"/>
+              </w:rPr>
+              <w:t xml:space="preserve">La que debo reforzar primero, es la siguiente: </w:t>
+            </w:r>
+            <w:r>
+              <w:rPr>
+                <w:rFonts w:eastAsiaTheme="majorEastAsia"/>
+                <w:color w:val="FF0000"/>
+                <w:sz w:val="24"/>
+                <w:szCs w:val="24"/>
+              </w:rPr>
+              <w:t>“</w:t>
+            </w:r>
+            <w:r>
+              <w:rPr>
+                <w:rFonts w:eastAsiaTheme="majorEastAsia"/>
+                <w:color w:val="FF0000"/>
+                <w:sz w:val="24"/>
+                <w:szCs w:val="24"/>
+              </w:rPr>
+              <w:t>Realizar pruebas de certificación tanto de los productos como de los procesos utilizando buenas prácticas definidas por la industria.</w:t>
+            </w:r>
+            <w:r>
+              <w:rPr>
+                <w:rFonts w:eastAsiaTheme="majorEastAsia"/>
+                <w:color w:val="FF0000"/>
+                <w:sz w:val="24"/>
+                <w:szCs w:val="24"/>
+              </w:rPr>
+              <w:t>”</w:t>
+            </w:r>
+            <w:r>
+              <w:rPr>
+                <w:rFonts w:eastAsiaTheme="majorEastAsia"/>
+                <w:color w:val="7F7F7F" w:themeColor="text1" w:themeTint="80"/>
+                <w:sz w:val="24"/>
+                <w:szCs w:val="24"/>
+              </w:rPr>
+              <w:t>, esto porque desconozco las pruebas de certificación disponibles en el mercado.</w:t>
+            </w:r>
           </w:p>
           <w:p>
             <w:pPr>
@@ -1385,77 +1928,7 @@
           </w:p>
           <w:p>
             <w:pPr>
-              <w:tabs>
-                <w:tab w:val="left" w:pos="454"/>
-              </w:tabs>
-              <w:jc w:val="both"/>
-              <w:rPr>
-                <w:rFonts w:eastAsiaTheme="majorEastAsia"/>
-                <w:color w:val="767171" w:themeColor="background2" w:themeShade="80"/>
-                <w:sz w:val="24"/>
-                <w:szCs w:val="24"/>
-              </w:rPr>
-            </w:pPr>
-          </w:p>
-          <w:p>
-            <w:pPr>
-              <w:tabs>
-                <w:tab w:val="left" w:pos="454"/>
-              </w:tabs>
-              <w:jc w:val="both"/>
-              <w:rPr>
-                <w:rFonts w:eastAsiaTheme="majorEastAsia"/>
-                <w:color w:val="767171" w:themeColor="background2" w:themeShade="80"/>
-                <w:sz w:val="24"/>
-                <w:szCs w:val="24"/>
-              </w:rPr>
-            </w:pPr>
-          </w:p>
-          <w:p>
-            <w:pPr>
-              <w:tabs>
-                <w:tab w:val="left" w:pos="454"/>
-              </w:tabs>
-              <w:jc w:val="both"/>
-              <w:rPr>
-                <w:rFonts w:eastAsiaTheme="majorEastAsia"/>
-                <w:color w:val="767171" w:themeColor="background2" w:themeShade="80"/>
-                <w:sz w:val="24"/>
-                <w:szCs w:val="24"/>
-              </w:rPr>
-            </w:pPr>
-          </w:p>
-          <w:p>
-            <w:pPr>
-              <w:tabs>
-                <w:tab w:val="left" w:pos="454"/>
-              </w:tabs>
-              <w:jc w:val="both"/>
-              <w:rPr>
-                <w:rFonts w:eastAsiaTheme="majorEastAsia"/>
-                <w:color w:val="767171" w:themeColor="background2" w:themeShade="80"/>
-                <w:sz w:val="24"/>
-                <w:szCs w:val="24"/>
-              </w:rPr>
-            </w:pPr>
-          </w:p>
-          <w:p>
-            <w:pPr>
-              <w:tabs>
-                <w:tab w:val="left" w:pos="454"/>
-              </w:tabs>
-              <w:jc w:val="both"/>
-              <w:rPr>
-                <w:rFonts w:eastAsiaTheme="majorEastAsia"/>
-                <w:color w:val="767171" w:themeColor="background2" w:themeShade="80"/>
-                <w:sz w:val="24"/>
-                <w:szCs w:val="24"/>
-              </w:rPr>
-            </w:pPr>
-          </w:p>
-          <w:p>
-            <w:pPr>
-              <w:pStyle w:val="Prrafodelista"/>
+              <w:pStyle w:val="ListParagraph"/>
               <w:numPr>
                 <w:ilvl w:val="0"/>
                 <w:numId w:val="12"/>
@@ -1497,133 +1970,7 @@
           </w:p>
           <w:p>
             <w:pPr>
-              <w:tabs>
-                <w:tab w:val="left" w:pos="454"/>
-              </w:tabs>
-              <w:jc w:val="both"/>
-              <w:rPr>
-                <w:rFonts w:eastAsiaTheme="majorEastAsia"/>
-                <w:color w:val="767171" w:themeColor="background2" w:themeShade="80"/>
-                <w:sz w:val="24"/>
-                <w:szCs w:val="24"/>
-              </w:rPr>
-            </w:pPr>
-          </w:p>
-          <w:p>
-            <w:pPr>
-              <w:tabs>
-                <w:tab w:val="left" w:pos="454"/>
-              </w:tabs>
-              <w:jc w:val="both"/>
-              <w:rPr>
-                <w:rFonts w:eastAsiaTheme="majorEastAsia"/>
-                <w:color w:val="767171" w:themeColor="background2" w:themeShade="80"/>
-                <w:sz w:val="24"/>
-                <w:szCs w:val="24"/>
-              </w:rPr>
-            </w:pPr>
-          </w:p>
-          <w:p>
-            <w:pPr>
-              <w:jc w:val="both"/>
-              <w:rPr>
-                <w:rFonts w:ascii="Calibri" w:hAnsi="Calibri"/>
-                <w:b/>
-                <w:bCs/>
-                <w:color w:val="1F4E79" w:themeColor="accent1" w:themeShade="80"/>
-              </w:rPr>
-            </w:pPr>
-          </w:p>
-          <w:p>
-            <w:pPr>
-              <w:jc w:val="both"/>
-              <w:rPr>
-                <w:rFonts w:ascii="Calibri" w:hAnsi="Calibri"/>
-                <w:b/>
-                <w:bCs/>
-                <w:color w:val="1F4E79" w:themeColor="accent1" w:themeShade="80"/>
-              </w:rPr>
-            </w:pPr>
-          </w:p>
-          <w:p>
-            <w:pPr>
-              <w:jc w:val="both"/>
-              <w:rPr>
-                <w:rFonts w:ascii="Calibri" w:hAnsi="Calibri"/>
-                <w:b/>
-                <w:bCs/>
-                <w:color w:val="1F4E79" w:themeColor="accent1" w:themeShade="80"/>
-              </w:rPr>
-            </w:pPr>
-          </w:p>
-          <w:p>
-            <w:pPr>
-              <w:jc w:val="both"/>
-              <w:rPr>
-                <w:rFonts w:ascii="Calibri" w:hAnsi="Calibri"/>
-                <w:b/>
-                <w:bCs/>
-                <w:color w:val="1F4E79" w:themeColor="accent1" w:themeShade="80"/>
-              </w:rPr>
-            </w:pPr>
-          </w:p>
-          <w:p>
-            <w:pPr>
-              <w:jc w:val="both"/>
-              <w:rPr>
-                <w:rFonts w:ascii="Calibri" w:hAnsi="Calibri"/>
-                <w:b/>
-                <w:bCs/>
-                <w:color w:val="1F4E79" w:themeColor="accent1" w:themeShade="80"/>
-              </w:rPr>
-            </w:pPr>
-          </w:p>
-          <w:p>
-            <w:pPr>
-              <w:jc w:val="both"/>
-              <w:rPr>
-                <w:rFonts w:ascii="Calibri" w:hAnsi="Calibri"/>
-                <w:b/>
-                <w:bCs/>
-                <w:color w:val="1F4E79" w:themeColor="accent1" w:themeShade="80"/>
-              </w:rPr>
-            </w:pPr>
-          </w:p>
-          <w:p>
-            <w:pPr>
-              <w:jc w:val="both"/>
-              <w:rPr>
-                <w:rFonts w:ascii="Calibri" w:hAnsi="Calibri"/>
-                <w:b/>
-                <w:bCs/>
-                <w:color w:val="1F4E79" w:themeColor="accent1" w:themeShade="80"/>
-              </w:rPr>
-            </w:pPr>
-          </w:p>
-          <w:p>
-            <w:pPr>
-              <w:jc w:val="both"/>
-              <w:rPr>
-                <w:rFonts w:ascii="Calibri" w:hAnsi="Calibri"/>
-                <w:b/>
-                <w:bCs/>
-                <w:color w:val="1F4E79" w:themeColor="accent1" w:themeShade="80"/>
-              </w:rPr>
-            </w:pPr>
-          </w:p>
-          <w:p>
-            <w:pPr>
-              <w:jc w:val="both"/>
-              <w:rPr>
-                <w:rFonts w:ascii="Calibri" w:hAnsi="Calibri"/>
-                <w:b/>
-                <w:bCs/>
-                <w:color w:val="1F4E79" w:themeColor="accent1" w:themeShade="80"/>
-              </w:rPr>
-            </w:pPr>
-          </w:p>
-          <w:p>
-            <w:pPr>
+              <w:ind w:left="171"/>
               <w:jc w:val="both"/>
               <w:rPr>
                 <w:rFonts w:ascii="Calibri" w:hAnsi="Calibri"/>
@@ -1710,7 +2057,7 @@
     </w:p>
     <w:tbl>
       <w:tblPr>
-        <w:tblStyle w:val="Tablaconcuadrcula"/>
+        <w:tblStyle w:val="TableGrid"/>
         <w:tblW w:w="0" w:type="auto"/>
         <w:tblBorders>
           <w:top w:val="single" w:sz="4" w:space="0" w:color="BFBFBF" w:themeColor="background1" w:themeShade="BF"/>
@@ -1743,8 +2090,6 @@
                 <w:szCs w:val="20"/>
               </w:rPr>
             </w:pPr>
-            <w:bookmarkStart w:id="0" w:name="_GoBack"/>
-            <w:bookmarkEnd w:id="0"/>
             <w:r>
               <w:rPr>
                 <w:rFonts w:eastAsiaTheme="majorEastAsia"/>
@@ -1778,7 +2123,7 @@
           </w:p>
           <w:p>
             <w:pPr>
-              <w:pStyle w:val="Prrafodelista"/>
+              <w:pStyle w:val="ListParagraph"/>
               <w:numPr>
                 <w:ilvl w:val="0"/>
                 <w:numId w:val="12"/>
@@ -1831,6 +2176,15 @@
                 <w:szCs w:val="24"/>
               </w:rPr>
             </w:pPr>
+            <w:r>
+              <w:rPr>
+                <w:rFonts w:eastAsiaTheme="majorEastAsia"/>
+                <w:color w:val="767171" w:themeColor="background2" w:themeShade="80"/>
+                <w:sz w:val="24"/>
+                <w:szCs w:val="24"/>
+              </w:rPr>
+              <w:t xml:space="preserve">Sí, el proyecto APT a desarrollar es una proyección que ya existía hace 1 año aproximadamente, y en esta ocasión lo haremos realidad de la mejor manera posible. Este se relaciona ya que es una solución informática que se vende en forma de aplicación móvil, el cual es el que más se relaciona. </w:t>
+            </w:r>
           </w:p>
           <w:p>
             <w:pPr>
@@ -1859,6 +2213,15 @@
                 <w:szCs w:val="24"/>
               </w:rPr>
             </w:pPr>
+            <w:r>
+              <w:rPr>
+                <w:rFonts w:eastAsiaTheme="majorEastAsia"/>
+                <w:color w:val="767171" w:themeColor="background2" w:themeShade="80"/>
+                <w:sz w:val="24"/>
+                <w:szCs w:val="24"/>
+              </w:rPr>
+              <w:t>El proyecto no requiere ningún ajuste.</w:t>
+            </w:r>
           </w:p>
           <w:p>
             <w:pPr>
@@ -1868,6 +2231,7 @@
               <w:jc w:val="both"/>
               <w:rPr>
                 <w:rFonts w:eastAsiaTheme="majorEastAsia"/>
+                <w:color w:val="767171" w:themeColor="background2" w:themeShade="80"/>
                 <w:sz w:val="24"/>
                 <w:szCs w:val="24"/>
               </w:rPr>
@@ -1881,6 +2245,7 @@
               <w:jc w:val="both"/>
               <w:rPr>
                 <w:rFonts w:eastAsiaTheme="majorEastAsia"/>
+                <w:color w:val="767171" w:themeColor="background2" w:themeShade="80"/>
                 <w:sz w:val="24"/>
                 <w:szCs w:val="24"/>
               </w:rPr>
@@ -1920,7 +2285,6 @@
               <w:jc w:val="both"/>
               <w:rPr>
                 <w:rFonts w:eastAsiaTheme="majorEastAsia"/>
-                <w:color w:val="767171" w:themeColor="background2" w:themeShade="80"/>
                 <w:sz w:val="24"/>
                 <w:szCs w:val="24"/>
               </w:rPr>
@@ -1928,7 +2292,34 @@
           </w:p>
           <w:p>
             <w:pPr>
-              <w:pStyle w:val="Prrafodelista"/>
+              <w:tabs>
+                <w:tab w:val="left" w:pos="454"/>
+              </w:tabs>
+              <w:jc w:val="both"/>
+              <w:rPr>
+                <w:rFonts w:eastAsiaTheme="majorEastAsia"/>
+                <w:sz w:val="24"/>
+                <w:szCs w:val="24"/>
+              </w:rPr>
+            </w:pPr>
+          </w:p>
+          <w:p>
+            <w:pPr>
+              <w:tabs>
+                <w:tab w:val="left" w:pos="454"/>
+              </w:tabs>
+              <w:jc w:val="both"/>
+              <w:rPr>
+                <w:rFonts w:eastAsiaTheme="majorEastAsia"/>
+                <w:color w:val="767171" w:themeColor="background2" w:themeShade="80"/>
+                <w:sz w:val="24"/>
+                <w:szCs w:val="24"/>
+              </w:rPr>
+            </w:pPr>
+          </w:p>
+          <w:p>
+            <w:pPr>
+              <w:pStyle w:val="ListParagraph"/>
               <w:numPr>
                 <w:ilvl w:val="0"/>
                 <w:numId w:val="12"/>
@@ -1956,7 +2347,7 @@
           </w:p>
           <w:p>
             <w:pPr>
-              <w:pStyle w:val="Prrafodelista"/>
+              <w:pStyle w:val="ListParagraph"/>
               <w:numPr>
                 <w:ilvl w:val="0"/>
                 <w:numId w:val="12"/>
@@ -1984,7 +2375,7 @@
           </w:p>
           <w:p>
             <w:pPr>
-              <w:pStyle w:val="Prrafodelista"/>
+              <w:pStyle w:val="ListParagraph"/>
               <w:numPr>
                 <w:ilvl w:val="0"/>
                 <w:numId w:val="12"/>
@@ -2012,7 +2403,7 @@
           </w:p>
           <w:p>
             <w:pPr>
-              <w:pStyle w:val="Prrafodelista"/>
+              <w:pStyle w:val="ListParagraph"/>
               <w:numPr>
                 <w:ilvl w:val="0"/>
                 <w:numId w:val="12"/>
@@ -2199,9 +2590,9 @@
       </w:pPr>
     </w:p>
     <w:sectPr>
-      <w:headerReference w:type="default" r:id="rId12"/>
-      <w:footerReference w:type="default" r:id="rId13"/>
-      <w:headerReference w:type="first" r:id="rId14"/>
+      <w:headerReference w:type="default" r:id="rId16"/>
+      <w:footerReference w:type="default" r:id="rId17"/>
+      <w:headerReference w:type="first" r:id="rId18"/>
       <w:pgSz w:w="12240" w:h="15840" w:code="1"/>
       <w:pgMar w:top="1440" w:right="1077" w:bottom="1134" w:left="1077" w:header="567" w:footer="465" w:gutter="0"/>
       <w:pgNumType w:start="0"/>
@@ -2213,7 +2604,7 @@
 </file>
 
 <file path=word/endnotes.xml><?xml version="1.0" encoding="utf-8"?>
-<w:endnotes xmlns:wpc="http://schemas.microsoft.com/office/word/2010/wordprocessingCanvas" xmlns:cx="http://schemas.microsoft.com/office/drawing/2014/chartex" xmlns:mc="http://schemas.openxmlformats.org/markup-compatibility/2006" xmlns:o="urn:schemas-microsoft-com:office:office" xmlns:r="http://schemas.openxmlformats.org/officeDocument/2006/relationships" xmlns:m="http://schemas.openxmlformats.org/officeDocument/2006/math" xmlns:v="urn:schemas-microsoft-com:vml" xmlns:wp14="http://schemas.microsoft.com/office/word/2010/wordprocessingDrawing" xmlns:wp="http://schemas.openxmlformats.org/drawingml/2006/wordprocessingDrawing" xmlns:w10="urn:schemas-microsoft-com:office:word" xmlns:w="http://schemas.openxmlformats.org/wordprocessingml/2006/main" xmlns:w14="http://schemas.microsoft.com/office/word/2010/wordml" xmlns:w15="http://schemas.microsoft.com/office/word/2012/wordml" xmlns:w16se="http://schemas.microsoft.com/office/word/2015/wordml/symex" xmlns:wpg="http://schemas.microsoft.com/office/word/2010/wordprocessingGroup" xmlns:wpi="http://schemas.microsoft.com/office/word/2010/wordprocessingInk" xmlns:wne="http://schemas.microsoft.com/office/word/2006/wordml" xmlns:wps="http://schemas.microsoft.com/office/word/2010/wordprocessingShape" mc:Ignorable="w14 w15 w16se wp14">
+<w:endnotes xmlns:wpc="http://schemas.microsoft.com/office/word/2010/wordprocessingCanvas" xmlns:cx="http://schemas.microsoft.com/office/drawing/2014/chartex" xmlns:cx1="http://schemas.microsoft.com/office/drawing/2015/9/8/chartex" xmlns:cx2="http://schemas.microsoft.com/office/drawing/2015/10/21/chartex" xmlns:cx3="http://schemas.microsoft.com/office/drawing/2016/5/9/chartex" xmlns:cx4="http://schemas.microsoft.com/office/drawing/2016/5/10/chartex" xmlns:cx5="http://schemas.microsoft.com/office/drawing/2016/5/11/chartex" xmlns:cx6="http://schemas.microsoft.com/office/drawing/2016/5/12/chartex" xmlns:cx7="http://schemas.microsoft.com/office/drawing/2016/5/13/chartex" xmlns:cx8="http://schemas.microsoft.com/office/drawing/2016/5/14/chartex" xmlns:mc="http://schemas.openxmlformats.org/markup-compatibility/2006" xmlns:aink="http://schemas.microsoft.com/office/drawing/2016/ink" xmlns:am3d="http://schemas.microsoft.com/office/drawing/2017/model3d" xmlns:o="urn:schemas-microsoft-com:office:office" xmlns:oel="http://schemas.microsoft.com/office/2019/extlst" xmlns:r="http://schemas.openxmlformats.org/officeDocument/2006/relationships" xmlns:m="http://schemas.openxmlformats.org/officeDocument/2006/math" xmlns:v="urn:schemas-microsoft-com:vml" xmlns:wp14="http://schemas.microsoft.com/office/word/2010/wordprocessingDrawing" xmlns:wp="http://schemas.openxmlformats.org/drawingml/2006/wordprocessingDrawing" xmlns:w10="urn:schemas-microsoft-com:office:word" xmlns:w="http://schemas.openxmlformats.org/wordprocessingml/2006/main" xmlns:w14="http://schemas.microsoft.com/office/word/2010/wordml" xmlns:w15="http://schemas.microsoft.com/office/word/2012/wordml" xmlns:w16cex="http://schemas.microsoft.com/office/word/2018/wordml/cex" xmlns:w16cid="http://schemas.microsoft.com/office/word/2016/wordml/cid" xmlns:w16="http://schemas.microsoft.com/office/word/2018/wordml" xmlns:w16du="http://schemas.microsoft.com/office/word/2023/wordml/word16du" xmlns:w16sdtdh="http://schemas.microsoft.com/office/word/2020/wordml/sdtdatahash" xmlns:w16se="http://schemas.microsoft.com/office/word/2015/wordml/symex" xmlns:wpg="http://schemas.microsoft.com/office/word/2010/wordprocessingGroup" xmlns:wpi="http://schemas.microsoft.com/office/word/2010/wordprocessingInk" xmlns:wne="http://schemas.microsoft.com/office/word/2006/wordml" xmlns:wps="http://schemas.microsoft.com/office/word/2010/wordprocessingShape" mc:Ignorable="w14 w15 w16se w16cid w16 w16cex w16sdtdh w16du wp14">
   <w:endnote w:type="separator" w:id="-1">
     <w:p>
       <w:pPr>
@@ -2238,7 +2629,7 @@
 </file>
 
 <file path=word/footer1.xml><?xml version="1.0" encoding="utf-8"?>
-<w:ftr xmlns:wpc="http://schemas.microsoft.com/office/word/2010/wordprocessingCanvas" xmlns:cx="http://schemas.microsoft.com/office/drawing/2014/chartex" xmlns:mc="http://schemas.openxmlformats.org/markup-compatibility/2006" xmlns:o="urn:schemas-microsoft-com:office:office" xmlns:r="http://schemas.openxmlformats.org/officeDocument/2006/relationships" xmlns:m="http://schemas.openxmlformats.org/officeDocument/2006/math" xmlns:v="urn:schemas-microsoft-com:vml" xmlns:wp14="http://schemas.microsoft.com/office/word/2010/wordprocessingDrawing" xmlns:wp="http://schemas.openxmlformats.org/drawingml/2006/wordprocessingDrawing" xmlns:w10="urn:schemas-microsoft-com:office:word" xmlns:w="http://schemas.openxmlformats.org/wordprocessingml/2006/main" xmlns:w14="http://schemas.microsoft.com/office/word/2010/wordml" xmlns:w15="http://schemas.microsoft.com/office/word/2012/wordml" xmlns:w16se="http://schemas.microsoft.com/office/word/2015/wordml/symex" xmlns:wpg="http://schemas.microsoft.com/office/word/2010/wordprocessingGroup" xmlns:wpi="http://schemas.microsoft.com/office/word/2010/wordprocessingInk" xmlns:wne="http://schemas.microsoft.com/office/word/2006/wordml" xmlns:wps="http://schemas.microsoft.com/office/word/2010/wordprocessingShape" mc:Ignorable="w14 w15 w16se wp14">
+<w:ftr xmlns:wpc="http://schemas.microsoft.com/office/word/2010/wordprocessingCanvas" xmlns:cx="http://schemas.microsoft.com/office/drawing/2014/chartex" xmlns:cx1="http://schemas.microsoft.com/office/drawing/2015/9/8/chartex" xmlns:cx2="http://schemas.microsoft.com/office/drawing/2015/10/21/chartex" xmlns:cx3="http://schemas.microsoft.com/office/drawing/2016/5/9/chartex" xmlns:cx4="http://schemas.microsoft.com/office/drawing/2016/5/10/chartex" xmlns:cx5="http://schemas.microsoft.com/office/drawing/2016/5/11/chartex" xmlns:cx6="http://schemas.microsoft.com/office/drawing/2016/5/12/chartex" xmlns:cx7="http://schemas.microsoft.com/office/drawing/2016/5/13/chartex" xmlns:cx8="http://schemas.microsoft.com/office/drawing/2016/5/14/chartex" xmlns:mc="http://schemas.openxmlformats.org/markup-compatibility/2006" xmlns:aink="http://schemas.microsoft.com/office/drawing/2016/ink" xmlns:am3d="http://schemas.microsoft.com/office/drawing/2017/model3d" xmlns:o="urn:schemas-microsoft-com:office:office" xmlns:oel="http://schemas.microsoft.com/office/2019/extlst" xmlns:r="http://schemas.openxmlformats.org/officeDocument/2006/relationships" xmlns:m="http://schemas.openxmlformats.org/officeDocument/2006/math" xmlns:v="urn:schemas-microsoft-com:vml" xmlns:wp14="http://schemas.microsoft.com/office/word/2010/wordprocessingDrawing" xmlns:wp="http://schemas.openxmlformats.org/drawingml/2006/wordprocessingDrawing" xmlns:w10="urn:schemas-microsoft-com:office:word" xmlns:w="http://schemas.openxmlformats.org/wordprocessingml/2006/main" xmlns:w14="http://schemas.microsoft.com/office/word/2010/wordml" xmlns:w15="http://schemas.microsoft.com/office/word/2012/wordml" xmlns:w16cex="http://schemas.microsoft.com/office/word/2018/wordml/cex" xmlns:w16cid="http://schemas.microsoft.com/office/word/2016/wordml/cid" xmlns:w16="http://schemas.microsoft.com/office/word/2018/wordml" xmlns:w16du="http://schemas.microsoft.com/office/word/2023/wordml/word16du" xmlns:w16sdtdh="http://schemas.microsoft.com/office/word/2020/wordml/sdtdatahash" xmlns:w16se="http://schemas.microsoft.com/office/word/2015/wordml/symex" xmlns:wpg="http://schemas.microsoft.com/office/word/2010/wordprocessingGroup" xmlns:wpi="http://schemas.microsoft.com/office/word/2010/wordprocessingInk" xmlns:wne="http://schemas.microsoft.com/office/word/2006/wordml" xmlns:wps="http://schemas.microsoft.com/office/word/2010/wordprocessingShape" mc:Ignorable="w14 w15 w16se w16cid w16 w16cex w16sdtdh w16du wp14">
   <w:sdt>
     <w:sdtPr>
       <w:id w:val="-937982979"/>
@@ -2247,11 +2638,10 @@
         <w:docPartUnique/>
       </w:docPartObj>
     </w:sdtPr>
-    <w:sdtEndPr/>
     <w:sdtContent>
       <w:p>
         <w:pPr>
-          <w:pStyle w:val="Piedepgina"/>
+          <w:pStyle w:val="Footer"/>
         </w:pPr>
         <w:r>
           <w:rPr>
@@ -2459,7 +2849,7 @@
             </mc:Choice>
             <mc:Fallback>
               <w:pict>
-                <v:group w14:anchorId="51D00065" id="Grupo 32" o:spid="_x0000_s1026" style="position:absolute;margin-left:0;margin-top:0;width:610.5pt;height:15pt;z-index:251659264;mso-width-percent:1000;mso-position-horizontal:center;mso-position-horizontal-relative:page;mso-position-vertical:center;mso-position-vertical-relative:bottom-margin-area;mso-width-percent:1000" coordorigin=",14970" coordsize="12255,300" o:gfxdata="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">
+                <v:group w14:anchorId="51D00065" id="Grupo 32" o:spid="_x0000_s1026" style="position:absolute;margin-left:0;margin-top:0;width:610.5pt;height:15pt;z-index:251659264;mso-width-percent:1000;mso-position-horizontal:center;mso-position-horizontal-relative:page;mso-position-vertical:center;mso-position-vertical-relative:bottom-margin-area;mso-width-percent:1000" coordorigin=",14970" coordsize="12255,300" o:gfxdata="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">
                   <v:shapetype id="_x0000_t202" coordsize="21600,21600" o:spt="202" path="m,l,21600r21600,l21600,xe">
                     <v:stroke joinstyle="miter"/>
                     <v:path gradientshapeok="t" o:connecttype="rect"/>
@@ -2526,7 +2916,7 @@
 </file>
 
 <file path=word/footnotes.xml><?xml version="1.0" encoding="utf-8"?>
-<w:footnotes xmlns:wpc="http://schemas.microsoft.com/office/word/2010/wordprocessingCanvas" xmlns:cx="http://schemas.microsoft.com/office/drawing/2014/chartex" xmlns:mc="http://schemas.openxmlformats.org/markup-compatibility/2006" xmlns:o="urn:schemas-microsoft-com:office:office" xmlns:r="http://schemas.openxmlformats.org/officeDocument/2006/relationships" xmlns:m="http://schemas.openxmlformats.org/officeDocument/2006/math" xmlns:v="urn:schemas-microsoft-com:vml" xmlns:wp14="http://schemas.microsoft.com/office/word/2010/wordprocessingDrawing" xmlns:wp="http://schemas.openxmlformats.org/drawingml/2006/wordprocessingDrawing" xmlns:w10="urn:schemas-microsoft-com:office:word" xmlns:w="http://schemas.openxmlformats.org/wordprocessingml/2006/main" xmlns:w14="http://schemas.microsoft.com/office/word/2010/wordml" xmlns:w15="http://schemas.microsoft.com/office/word/2012/wordml" xmlns:w16se="http://schemas.microsoft.com/office/word/2015/wordml/symex" xmlns:wpg="http://schemas.microsoft.com/office/word/2010/wordprocessingGroup" xmlns:wpi="http://schemas.microsoft.com/office/word/2010/wordprocessingInk" xmlns:wne="http://schemas.microsoft.com/office/word/2006/wordml" xmlns:wps="http://schemas.microsoft.com/office/word/2010/wordprocessingShape" mc:Ignorable="w14 w15 w16se wp14">
+<w:footnotes xmlns:wpc="http://schemas.microsoft.com/office/word/2010/wordprocessingCanvas" xmlns:cx="http://schemas.microsoft.com/office/drawing/2014/chartex" xmlns:cx1="http://schemas.microsoft.com/office/drawing/2015/9/8/chartex" xmlns:cx2="http://schemas.microsoft.com/office/drawing/2015/10/21/chartex" xmlns:cx3="http://schemas.microsoft.com/office/drawing/2016/5/9/chartex" xmlns:cx4="http://schemas.microsoft.com/office/drawing/2016/5/10/chartex" xmlns:cx5="http://schemas.microsoft.com/office/drawing/2016/5/11/chartex" xmlns:cx6="http://schemas.microsoft.com/office/drawing/2016/5/12/chartex" xmlns:cx7="http://schemas.microsoft.com/office/drawing/2016/5/13/chartex" xmlns:cx8="http://schemas.microsoft.com/office/drawing/2016/5/14/chartex" xmlns:mc="http://schemas.openxmlformats.org/markup-compatibility/2006" xmlns:aink="http://schemas.microsoft.com/office/drawing/2016/ink" xmlns:am3d="http://schemas.microsoft.com/office/drawing/2017/model3d" xmlns:o="urn:schemas-microsoft-com:office:office" xmlns:oel="http://schemas.microsoft.com/office/2019/extlst" xmlns:r="http://schemas.openxmlformats.org/officeDocument/2006/relationships" xmlns:m="http://schemas.openxmlformats.org/officeDocument/2006/math" xmlns:v="urn:schemas-microsoft-com:vml" xmlns:wp14="http://schemas.microsoft.com/office/word/2010/wordprocessingDrawing" xmlns:wp="http://schemas.openxmlformats.org/drawingml/2006/wordprocessingDrawing" xmlns:w10="urn:schemas-microsoft-com:office:word" xmlns:w="http://schemas.openxmlformats.org/wordprocessingml/2006/main" xmlns:w14="http://schemas.microsoft.com/office/word/2010/wordml" xmlns:w15="http://schemas.microsoft.com/office/word/2012/wordml" xmlns:w16cex="http://schemas.microsoft.com/office/word/2018/wordml/cex" xmlns:w16cid="http://schemas.microsoft.com/office/word/2016/wordml/cid" xmlns:w16="http://schemas.microsoft.com/office/word/2018/wordml" xmlns:w16du="http://schemas.microsoft.com/office/word/2023/wordml/word16du" xmlns:w16sdtdh="http://schemas.microsoft.com/office/word/2020/wordml/sdtdatahash" xmlns:w16se="http://schemas.microsoft.com/office/word/2015/wordml/symex" xmlns:wpg="http://schemas.microsoft.com/office/word/2010/wordprocessingGroup" xmlns:wpi="http://schemas.microsoft.com/office/word/2010/wordprocessingInk" xmlns:wne="http://schemas.microsoft.com/office/word/2006/wordml" xmlns:wps="http://schemas.microsoft.com/office/word/2010/wordprocessingShape" mc:Ignorable="w14 w15 w16se w16cid w16 w16cex w16sdtdh w16du wp14">
   <w:footnote w:type="separator" w:id="-1">
     <w:p>
       <w:pPr>
@@ -2551,10 +2941,10 @@
 </file>
 
 <file path=word/header1.xml><?xml version="1.0" encoding="utf-8"?>
-<w:hdr xmlns:wpc="http://schemas.microsoft.com/office/word/2010/wordprocessingCanvas" xmlns:cx="http://schemas.microsoft.com/office/drawing/2014/chartex" xmlns:mc="http://schemas.openxmlformats.org/markup-compatibility/2006" xmlns:o="urn:schemas-microsoft-com:office:office" xmlns:r="http://schemas.openxmlformats.org/officeDocument/2006/relationships" xmlns:m="http://schemas.openxmlformats.org/officeDocument/2006/math" xmlns:v="urn:schemas-microsoft-com:vml" xmlns:wp14="http://schemas.microsoft.com/office/word/2010/wordprocessingDrawing" xmlns:wp="http://schemas.openxmlformats.org/drawingml/2006/wordprocessingDrawing" xmlns:w10="urn:schemas-microsoft-com:office:word" xmlns:w="http://schemas.openxmlformats.org/wordprocessingml/2006/main" xmlns:w14="http://schemas.microsoft.com/office/word/2010/wordml" xmlns:w15="http://schemas.microsoft.com/office/word/2012/wordml" xmlns:w16se="http://schemas.microsoft.com/office/word/2015/wordml/symex" xmlns:wpg="http://schemas.microsoft.com/office/word/2010/wordprocessingGroup" xmlns:wpi="http://schemas.microsoft.com/office/word/2010/wordprocessingInk" xmlns:wne="http://schemas.microsoft.com/office/word/2006/wordml" xmlns:wps="http://schemas.microsoft.com/office/word/2010/wordprocessingShape" mc:Ignorable="w14 w15 w16se wp14">
+<w:hdr xmlns:wpc="http://schemas.microsoft.com/office/word/2010/wordprocessingCanvas" xmlns:cx="http://schemas.microsoft.com/office/drawing/2014/chartex" xmlns:cx1="http://schemas.microsoft.com/office/drawing/2015/9/8/chartex" xmlns:cx2="http://schemas.microsoft.com/office/drawing/2015/10/21/chartex" xmlns:cx3="http://schemas.microsoft.com/office/drawing/2016/5/9/chartex" xmlns:cx4="http://schemas.microsoft.com/office/drawing/2016/5/10/chartex" xmlns:cx5="http://schemas.microsoft.com/office/drawing/2016/5/11/chartex" xmlns:cx6="http://schemas.microsoft.com/office/drawing/2016/5/12/chartex" xmlns:cx7="http://schemas.microsoft.com/office/drawing/2016/5/13/chartex" xmlns:cx8="http://schemas.microsoft.com/office/drawing/2016/5/14/chartex" xmlns:mc="http://schemas.openxmlformats.org/markup-compatibility/2006" xmlns:aink="http://schemas.microsoft.com/office/drawing/2016/ink" xmlns:am3d="http://schemas.microsoft.com/office/drawing/2017/model3d" xmlns:o="urn:schemas-microsoft-com:office:office" xmlns:oel="http://schemas.microsoft.com/office/2019/extlst" xmlns:r="http://schemas.openxmlformats.org/officeDocument/2006/relationships" xmlns:m="http://schemas.openxmlformats.org/officeDocument/2006/math" xmlns:v="urn:schemas-microsoft-com:vml" xmlns:wp14="http://schemas.microsoft.com/office/word/2010/wordprocessingDrawing" xmlns:wp="http://schemas.openxmlformats.org/drawingml/2006/wordprocessingDrawing" xmlns:w10="urn:schemas-microsoft-com:office:word" xmlns:w="http://schemas.openxmlformats.org/wordprocessingml/2006/main" xmlns:w14="http://schemas.microsoft.com/office/word/2010/wordml" xmlns:w15="http://schemas.microsoft.com/office/word/2012/wordml" xmlns:w16cex="http://schemas.microsoft.com/office/word/2018/wordml/cex" xmlns:w16cid="http://schemas.microsoft.com/office/word/2016/wordml/cid" xmlns:w16="http://schemas.microsoft.com/office/word/2018/wordml" xmlns:w16du="http://schemas.microsoft.com/office/word/2023/wordml/word16du" xmlns:w16sdtdh="http://schemas.microsoft.com/office/word/2020/wordml/sdtdatahash" xmlns:w16se="http://schemas.microsoft.com/office/word/2015/wordml/symex" xmlns:wpg="http://schemas.microsoft.com/office/word/2010/wordprocessingGroup" xmlns:wpi="http://schemas.microsoft.com/office/word/2010/wordprocessingInk" xmlns:wne="http://schemas.microsoft.com/office/word/2006/wordml" xmlns:wps="http://schemas.microsoft.com/office/word/2010/wordprocessingShape" mc:Ignorable="w14 w15 w16se w16cid w16 w16cex w16sdtdh w16du wp14">
   <w:tbl>
     <w:tblPr>
-      <w:tblStyle w:val="Tablaconcuadrcula"/>
+      <w:tblStyle w:val="TableGrid"/>
       <w:tblW w:w="9923" w:type="dxa"/>
       <w:tblLook w:val="04A0" w:firstRow="1" w:lastRow="0" w:firstColumn="1" w:lastColumn="0" w:noHBand="0" w:noVBand="1"/>
     </w:tblPr>
@@ -2706,7 +3096,7 @@
   </w:tbl>
   <w:p>
     <w:pPr>
-      <w:pStyle w:val="Encabezado"/>
+      <w:pStyle w:val="Header"/>
       <w:tabs>
         <w:tab w:val="clear" w:pos="4419"/>
         <w:tab w:val="clear" w:pos="8838"/>
@@ -2721,10 +3111,10 @@
 </file>
 
 <file path=word/header2.xml><?xml version="1.0" encoding="utf-8"?>
-<w:hdr xmlns:wpc="http://schemas.microsoft.com/office/word/2010/wordprocessingCanvas" xmlns:cx="http://schemas.microsoft.com/office/drawing/2014/chartex" xmlns:mc="http://schemas.openxmlformats.org/markup-compatibility/2006" xmlns:o="urn:schemas-microsoft-com:office:office" xmlns:r="http://schemas.openxmlformats.org/officeDocument/2006/relationships" xmlns:m="http://schemas.openxmlformats.org/officeDocument/2006/math" xmlns:v="urn:schemas-microsoft-com:vml" xmlns:wp14="http://schemas.microsoft.com/office/word/2010/wordprocessingDrawing" xmlns:wp="http://schemas.openxmlformats.org/drawingml/2006/wordprocessingDrawing" xmlns:w10="urn:schemas-microsoft-com:office:word" xmlns:w="http://schemas.openxmlformats.org/wordprocessingml/2006/main" xmlns:w14="http://schemas.microsoft.com/office/word/2010/wordml" xmlns:w15="http://schemas.microsoft.com/office/word/2012/wordml" xmlns:w16se="http://schemas.microsoft.com/office/word/2015/wordml/symex" xmlns:wpg="http://schemas.microsoft.com/office/word/2010/wordprocessingGroup" xmlns:wpi="http://schemas.microsoft.com/office/word/2010/wordprocessingInk" xmlns:wne="http://schemas.microsoft.com/office/word/2006/wordml" xmlns:wps="http://schemas.microsoft.com/office/word/2010/wordprocessingShape" mc:Ignorable="w14 w15 w16se wp14">
+<w:hdr xmlns:wpc="http://schemas.microsoft.com/office/word/2010/wordprocessingCanvas" xmlns:cx="http://schemas.microsoft.com/office/drawing/2014/chartex" xmlns:cx1="http://schemas.microsoft.com/office/drawing/2015/9/8/chartex" xmlns:cx2="http://schemas.microsoft.com/office/drawing/2015/10/21/chartex" xmlns:cx3="http://schemas.microsoft.com/office/drawing/2016/5/9/chartex" xmlns:cx4="http://schemas.microsoft.com/office/drawing/2016/5/10/chartex" xmlns:cx5="http://schemas.microsoft.com/office/drawing/2016/5/11/chartex" xmlns:cx6="http://schemas.microsoft.com/office/drawing/2016/5/12/chartex" xmlns:cx7="http://schemas.microsoft.com/office/drawing/2016/5/13/chartex" xmlns:cx8="http://schemas.microsoft.com/office/drawing/2016/5/14/chartex" xmlns:mc="http://schemas.openxmlformats.org/markup-compatibility/2006" xmlns:aink="http://schemas.microsoft.com/office/drawing/2016/ink" xmlns:am3d="http://schemas.microsoft.com/office/drawing/2017/model3d" xmlns:o="urn:schemas-microsoft-com:office:office" xmlns:oel="http://schemas.microsoft.com/office/2019/extlst" xmlns:r="http://schemas.openxmlformats.org/officeDocument/2006/relationships" xmlns:m="http://schemas.openxmlformats.org/officeDocument/2006/math" xmlns:v="urn:schemas-microsoft-com:vml" xmlns:wp14="http://schemas.microsoft.com/office/word/2010/wordprocessingDrawing" xmlns:wp="http://schemas.openxmlformats.org/drawingml/2006/wordprocessingDrawing" xmlns:w10="urn:schemas-microsoft-com:office:word" xmlns:w="http://schemas.openxmlformats.org/wordprocessingml/2006/main" xmlns:w14="http://schemas.microsoft.com/office/word/2010/wordml" xmlns:w15="http://schemas.microsoft.com/office/word/2012/wordml" xmlns:w16cex="http://schemas.microsoft.com/office/word/2018/wordml/cex" xmlns:w16cid="http://schemas.microsoft.com/office/word/2016/wordml/cid" xmlns:w16="http://schemas.microsoft.com/office/word/2018/wordml" xmlns:w16du="http://schemas.microsoft.com/office/word/2023/wordml/word16du" xmlns:w16sdtdh="http://schemas.microsoft.com/office/word/2020/wordml/sdtdatahash" xmlns:w16se="http://schemas.microsoft.com/office/word/2015/wordml/symex" xmlns:wpg="http://schemas.microsoft.com/office/word/2010/wordprocessingGroup" xmlns:wpi="http://schemas.microsoft.com/office/word/2010/wordprocessingInk" xmlns:wne="http://schemas.microsoft.com/office/word/2006/wordml" xmlns:wps="http://schemas.microsoft.com/office/word/2010/wordprocessingShape" mc:Ignorable="w14 w15 w16se w16cid w16 w16cex w16sdtdh w16du wp14">
   <w:tbl>
     <w:tblPr>
-      <w:tblStyle w:val="Tablaconcuadrcula"/>
+      <w:tblStyle w:val="TableGrid"/>
       <w:tblW w:w="0" w:type="auto"/>
       <w:tblLook w:val="04A0" w:firstRow="1" w:lastRow="0" w:firstColumn="1" w:lastColumn="0" w:noHBand="0" w:noVBand="1"/>
     </w:tblPr>
@@ -2986,7 +3376,7 @@
   </w:tbl>
   <w:p>
     <w:pPr>
-      <w:pStyle w:val="Encabezado"/>
+      <w:pStyle w:val="Header"/>
       <w:jc w:val="right"/>
     </w:pPr>
   </w:p>
@@ -2994,7 +3384,7 @@
 </file>
 
 <file path=word/numbering.xml><?xml version="1.0" encoding="utf-8"?>
-<w:numbering xmlns:wpc="http://schemas.microsoft.com/office/word/2010/wordprocessingCanvas" xmlns:cx="http://schemas.microsoft.com/office/drawing/2014/chartex" xmlns:mc="http://schemas.openxmlformats.org/markup-compatibility/2006" xmlns:o="urn:schemas-microsoft-com:office:office" xmlns:r="http://schemas.openxmlformats.org/officeDocument/2006/relationships" xmlns:m="http://schemas.openxmlformats.org/officeDocument/2006/math" xmlns:v="urn:schemas-microsoft-com:vml" xmlns:wp14="http://schemas.microsoft.com/office/word/2010/wordprocessingDrawing" xmlns:wp="http://schemas.openxmlformats.org/drawingml/2006/wordprocessingDrawing" xmlns:w10="urn:schemas-microsoft-com:office:word" xmlns:w="http://schemas.openxmlformats.org/wordprocessingml/2006/main" xmlns:w14="http://schemas.microsoft.com/office/word/2010/wordml" xmlns:w15="http://schemas.microsoft.com/office/word/2012/wordml" xmlns:w16se="http://schemas.microsoft.com/office/word/2015/wordml/symex" xmlns:wpg="http://schemas.microsoft.com/office/word/2010/wordprocessingGroup" xmlns:wpi="http://schemas.microsoft.com/office/word/2010/wordprocessingInk" xmlns:wne="http://schemas.microsoft.com/office/word/2006/wordml" xmlns:wps="http://schemas.microsoft.com/office/word/2010/wordprocessingShape" mc:Ignorable="w14 w15 w16se wp14">
+<w:numbering xmlns:wpc="http://schemas.microsoft.com/office/word/2010/wordprocessingCanvas" xmlns:cx="http://schemas.microsoft.com/office/drawing/2014/chartex" xmlns:cx1="http://schemas.microsoft.com/office/drawing/2015/9/8/chartex" xmlns:cx2="http://schemas.microsoft.com/office/drawing/2015/10/21/chartex" xmlns:cx3="http://schemas.microsoft.com/office/drawing/2016/5/9/chartex" xmlns:cx4="http://schemas.microsoft.com/office/drawing/2016/5/10/chartex" xmlns:cx5="http://schemas.microsoft.com/office/drawing/2016/5/11/chartex" xmlns:cx6="http://schemas.microsoft.com/office/drawing/2016/5/12/chartex" xmlns:cx7="http://schemas.microsoft.com/office/drawing/2016/5/13/chartex" xmlns:cx8="http://schemas.microsoft.com/office/drawing/2016/5/14/chartex" xmlns:mc="http://schemas.openxmlformats.org/markup-compatibility/2006" xmlns:aink="http://schemas.microsoft.com/office/drawing/2016/ink" xmlns:am3d="http://schemas.microsoft.com/office/drawing/2017/model3d" xmlns:o="urn:schemas-microsoft-com:office:office" xmlns:oel="http://schemas.microsoft.com/office/2019/extlst" xmlns:r="http://schemas.openxmlformats.org/officeDocument/2006/relationships" xmlns:m="http://schemas.openxmlformats.org/officeDocument/2006/math" xmlns:v="urn:schemas-microsoft-com:vml" xmlns:wp14="http://schemas.microsoft.com/office/word/2010/wordprocessingDrawing" xmlns:wp="http://schemas.openxmlformats.org/drawingml/2006/wordprocessingDrawing" xmlns:w10="urn:schemas-microsoft-com:office:word" xmlns:w="http://schemas.openxmlformats.org/wordprocessingml/2006/main" xmlns:w14="http://schemas.microsoft.com/office/word/2010/wordml" xmlns:w15="http://schemas.microsoft.com/office/word/2012/wordml" xmlns:w16cex="http://schemas.microsoft.com/office/word/2018/wordml/cex" xmlns:w16cid="http://schemas.microsoft.com/office/word/2016/wordml/cid" xmlns:w16="http://schemas.microsoft.com/office/word/2018/wordml" xmlns:w16du="http://schemas.microsoft.com/office/word/2023/wordml/word16du" xmlns:w16sdtdh="http://schemas.microsoft.com/office/word/2020/wordml/sdtdatahash" xmlns:w16se="http://schemas.microsoft.com/office/word/2015/wordml/symex" xmlns:wpg="http://schemas.microsoft.com/office/word/2010/wordprocessingGroup" xmlns:wpi="http://schemas.microsoft.com/office/word/2010/wordprocessingInk" xmlns:wne="http://schemas.microsoft.com/office/word/2006/wordml" xmlns:wps="http://schemas.microsoft.com/office/word/2010/wordprocessingShape" mc:Ignorable="w14 w15 w16se w16cid w16 w16cex w16sdtdh w16du wp14">
   <w:abstractNum w:abstractNumId="0" w15:restartNumberingAfterBreak="0">
     <w:nsid w:val="049156A1"/>
     <w:multiLevelType w:val="hybridMultilevel"/>
@@ -5192,6 +5582,155 @@
     </w:lvl>
   </w:abstractNum>
   <w:abstractNum w:abstractNumId="20" w15:restartNumberingAfterBreak="0">
+    <w:nsid w:val="3DBB653A"/>
+    <w:multiLevelType w:val="multilevel"/>
+    <w:tmpl w:val="74C883D8"/>
+    <w:lvl w:ilvl="0">
+      <w:start w:val="1"/>
+      <w:numFmt w:val="bullet"/>
+      <w:lvlText w:val=""/>
+      <w:lvlJc w:val="left"/>
+      <w:pPr>
+        <w:tabs>
+          <w:tab w:val="num" w:pos="720"/>
+        </w:tabs>
+        <w:ind w:left="720" w:hanging="360"/>
+      </w:pPr>
+      <w:rPr>
+        <w:rFonts w:ascii="Symbol" w:hAnsi="Symbol" w:hint="default"/>
+        <w:sz w:val="20"/>
+      </w:rPr>
+    </w:lvl>
+    <w:lvl w:ilvl="1" w:tentative="1">
+      <w:start w:val="1"/>
+      <w:numFmt w:val="bullet"/>
+      <w:lvlText w:val="o"/>
+      <w:lvlJc w:val="left"/>
+      <w:pPr>
+        <w:tabs>
+          <w:tab w:val="num" w:pos="1440"/>
+        </w:tabs>
+        <w:ind w:left="1440" w:hanging="360"/>
+      </w:pPr>
+      <w:rPr>
+        <w:rFonts w:ascii="Courier New" w:hAnsi="Courier New" w:hint="default"/>
+        <w:sz w:val="20"/>
+      </w:rPr>
+    </w:lvl>
+    <w:lvl w:ilvl="2" w:tentative="1">
+      <w:start w:val="1"/>
+      <w:numFmt w:val="bullet"/>
+      <w:lvlText w:val=""/>
+      <w:lvlJc w:val="left"/>
+      <w:pPr>
+        <w:tabs>
+          <w:tab w:val="num" w:pos="2160"/>
+        </w:tabs>
+        <w:ind w:left="2160" w:hanging="360"/>
+      </w:pPr>
+      <w:rPr>
+        <w:rFonts w:ascii="Wingdings" w:hAnsi="Wingdings" w:hint="default"/>
+        <w:sz w:val="20"/>
+      </w:rPr>
+    </w:lvl>
+    <w:lvl w:ilvl="3" w:tentative="1">
+      <w:start w:val="1"/>
+      <w:numFmt w:val="bullet"/>
+      <w:lvlText w:val=""/>
+      <w:lvlJc w:val="left"/>
+      <w:pPr>
+        <w:tabs>
+          <w:tab w:val="num" w:pos="2880"/>
+        </w:tabs>
+        <w:ind w:left="2880" w:hanging="360"/>
+      </w:pPr>
+      <w:rPr>
+        <w:rFonts w:ascii="Wingdings" w:hAnsi="Wingdings" w:hint="default"/>
+        <w:sz w:val="20"/>
+      </w:rPr>
+    </w:lvl>
+    <w:lvl w:ilvl="4" w:tentative="1">
+      <w:start w:val="1"/>
+      <w:numFmt w:val="bullet"/>
+      <w:lvlText w:val=""/>
+      <w:lvlJc w:val="left"/>
+      <w:pPr>
+        <w:tabs>
+          <w:tab w:val="num" w:pos="3600"/>
+        </w:tabs>
+        <w:ind w:left="3600" w:hanging="360"/>
+      </w:pPr>
+      <w:rPr>
+        <w:rFonts w:ascii="Wingdings" w:hAnsi="Wingdings" w:hint="default"/>
+        <w:sz w:val="20"/>
+      </w:rPr>
+    </w:lvl>
+    <w:lvl w:ilvl="5" w:tentative="1">
+      <w:start w:val="1"/>
+      <w:numFmt w:val="bullet"/>
+      <w:lvlText w:val=""/>
+      <w:lvlJc w:val="left"/>
+      <w:pPr>
+        <w:tabs>
+          <w:tab w:val="num" w:pos="4320"/>
+        </w:tabs>
+        <w:ind w:left="4320" w:hanging="360"/>
+      </w:pPr>
+      <w:rPr>
+        <w:rFonts w:ascii="Wingdings" w:hAnsi="Wingdings" w:hint="default"/>
+        <w:sz w:val="20"/>
+      </w:rPr>
+    </w:lvl>
+    <w:lvl w:ilvl="6" w:tentative="1">
+      <w:start w:val="1"/>
+      <w:numFmt w:val="bullet"/>
+      <w:lvlText w:val=""/>
+      <w:lvlJc w:val="left"/>
+      <w:pPr>
+        <w:tabs>
+          <w:tab w:val="num" w:pos="5040"/>
+        </w:tabs>
+        <w:ind w:left="5040" w:hanging="360"/>
+      </w:pPr>
+      <w:rPr>
+        <w:rFonts w:ascii="Wingdings" w:hAnsi="Wingdings" w:hint="default"/>
+        <w:sz w:val="20"/>
+      </w:rPr>
+    </w:lvl>
+    <w:lvl w:ilvl="7" w:tentative="1">
+      <w:start w:val="1"/>
+      <w:numFmt w:val="bullet"/>
+      <w:lvlText w:val=""/>
+      <w:lvlJc w:val="left"/>
+      <w:pPr>
+        <w:tabs>
+          <w:tab w:val="num" w:pos="5760"/>
+        </w:tabs>
+        <w:ind w:left="5760" w:hanging="360"/>
+      </w:pPr>
+      <w:rPr>
+        <w:rFonts w:ascii="Wingdings" w:hAnsi="Wingdings" w:hint="default"/>
+        <w:sz w:val="20"/>
+      </w:rPr>
+    </w:lvl>
+    <w:lvl w:ilvl="8" w:tentative="1">
+      <w:start w:val="1"/>
+      <w:numFmt w:val="bullet"/>
+      <w:lvlText w:val=""/>
+      <w:lvlJc w:val="left"/>
+      <w:pPr>
+        <w:tabs>
+          <w:tab w:val="num" w:pos="6480"/>
+        </w:tabs>
+        <w:ind w:left="6480" w:hanging="360"/>
+      </w:pPr>
+      <w:rPr>
+        <w:rFonts w:ascii="Wingdings" w:hAnsi="Wingdings" w:hint="default"/>
+        <w:sz w:val="20"/>
+      </w:rPr>
+    </w:lvl>
+  </w:abstractNum>
+  <w:abstractNum w:abstractNumId="21" w15:restartNumberingAfterBreak="0">
     <w:nsid w:val="3F0F587D"/>
     <w:multiLevelType w:val="hybridMultilevel"/>
     <w:tmpl w:val="D99019EE"/>
@@ -5304,7 +5843,7 @@
       </w:rPr>
     </w:lvl>
   </w:abstractNum>
-  <w:abstractNum w:abstractNumId="21" w15:restartNumberingAfterBreak="0">
+  <w:abstractNum w:abstractNumId="22" w15:restartNumberingAfterBreak="0">
     <w:nsid w:val="44F11BDD"/>
     <w:multiLevelType w:val="hybridMultilevel"/>
     <w:tmpl w:val="3F5AF554"/>
@@ -5417,7 +5956,7 @@
       </w:rPr>
     </w:lvl>
   </w:abstractNum>
-  <w:abstractNum w:abstractNumId="22" w15:restartNumberingAfterBreak="0">
+  <w:abstractNum w:abstractNumId="23" w15:restartNumberingAfterBreak="0">
     <w:nsid w:val="4FE12D10"/>
     <w:multiLevelType w:val="hybridMultilevel"/>
     <w:tmpl w:val="1550181C"/>
@@ -5530,7 +6069,7 @@
       </w:rPr>
     </w:lvl>
   </w:abstractNum>
-  <w:abstractNum w:abstractNumId="23" w15:restartNumberingAfterBreak="0">
+  <w:abstractNum w:abstractNumId="24" w15:restartNumberingAfterBreak="0">
     <w:nsid w:val="50C131BC"/>
     <w:multiLevelType w:val="hybridMultilevel"/>
     <w:tmpl w:val="8FDC567E"/>
@@ -5643,7 +6182,7 @@
       </w:rPr>
     </w:lvl>
   </w:abstractNum>
-  <w:abstractNum w:abstractNumId="24" w15:restartNumberingAfterBreak="0">
+  <w:abstractNum w:abstractNumId="25" w15:restartNumberingAfterBreak="0">
     <w:nsid w:val="510E5C01"/>
     <w:multiLevelType w:val="multilevel"/>
     <w:tmpl w:val="BC9C1F48"/>
@@ -5756,7 +6295,7 @@
       </w:rPr>
     </w:lvl>
   </w:abstractNum>
-  <w:abstractNum w:abstractNumId="25" w15:restartNumberingAfterBreak="0">
+  <w:abstractNum w:abstractNumId="26" w15:restartNumberingAfterBreak="0">
     <w:nsid w:val="5C463542"/>
     <w:multiLevelType w:val="multilevel"/>
     <w:tmpl w:val="C3E4949E"/>
@@ -5905,7 +6444,7 @@
       </w:rPr>
     </w:lvl>
   </w:abstractNum>
-  <w:abstractNum w:abstractNumId="26" w15:restartNumberingAfterBreak="0">
+  <w:abstractNum w:abstractNumId="27" w15:restartNumberingAfterBreak="0">
     <w:nsid w:val="64E91BB3"/>
     <w:multiLevelType w:val="multilevel"/>
     <w:tmpl w:val="A672F762"/>
@@ -6054,7 +6593,7 @@
       </w:rPr>
     </w:lvl>
   </w:abstractNum>
-  <w:abstractNum w:abstractNumId="27" w15:restartNumberingAfterBreak="0">
+  <w:abstractNum w:abstractNumId="28" w15:restartNumberingAfterBreak="0">
     <w:nsid w:val="6ADA0051"/>
     <w:multiLevelType w:val="multilevel"/>
     <w:tmpl w:val="C806233A"/>
@@ -6203,7 +6742,7 @@
       </w:rPr>
     </w:lvl>
   </w:abstractNum>
-  <w:abstractNum w:abstractNumId="28" w15:restartNumberingAfterBreak="0">
+  <w:abstractNum w:abstractNumId="29" w15:restartNumberingAfterBreak="0">
     <w:nsid w:val="6BDB0362"/>
     <w:multiLevelType w:val="hybridMultilevel"/>
     <w:tmpl w:val="8106327E"/>
@@ -6292,7 +6831,7 @@
       </w:pPr>
     </w:lvl>
   </w:abstractNum>
-  <w:abstractNum w:abstractNumId="29" w15:restartNumberingAfterBreak="0">
+  <w:abstractNum w:abstractNumId="30" w15:restartNumberingAfterBreak="0">
     <w:nsid w:val="6F3C13F9"/>
     <w:multiLevelType w:val="hybridMultilevel"/>
     <w:tmpl w:val="B40CE148"/>
@@ -6405,7 +6944,7 @@
       </w:rPr>
     </w:lvl>
   </w:abstractNum>
-  <w:abstractNum w:abstractNumId="30" w15:restartNumberingAfterBreak="0">
+  <w:abstractNum w:abstractNumId="31" w15:restartNumberingAfterBreak="0">
     <w:nsid w:val="6F5F64B1"/>
     <w:multiLevelType w:val="hybridMultilevel"/>
     <w:tmpl w:val="999C60C0"/>
@@ -6494,7 +7033,7 @@
       </w:pPr>
     </w:lvl>
   </w:abstractNum>
-  <w:abstractNum w:abstractNumId="31" w15:restartNumberingAfterBreak="0">
+  <w:abstractNum w:abstractNumId="32" w15:restartNumberingAfterBreak="0">
     <w:nsid w:val="731E1176"/>
     <w:multiLevelType w:val="hybridMultilevel"/>
     <w:tmpl w:val="5846EECC"/>
@@ -6583,7 +7122,7 @@
       </w:pPr>
     </w:lvl>
   </w:abstractNum>
-  <w:abstractNum w:abstractNumId="32" w15:restartNumberingAfterBreak="0">
+  <w:abstractNum w:abstractNumId="33" w15:restartNumberingAfterBreak="0">
     <w:nsid w:val="74565F7A"/>
     <w:multiLevelType w:val="multilevel"/>
     <w:tmpl w:val="36B8B0EE"/>
@@ -6732,7 +7271,7 @@
       </w:rPr>
     </w:lvl>
   </w:abstractNum>
-  <w:abstractNum w:abstractNumId="33" w15:restartNumberingAfterBreak="0">
+  <w:abstractNum w:abstractNumId="34" w15:restartNumberingAfterBreak="0">
     <w:nsid w:val="74F525A0"/>
     <w:multiLevelType w:val="hybridMultilevel"/>
     <w:tmpl w:val="6E2889E8"/>
@@ -6845,7 +7384,7 @@
       </w:rPr>
     </w:lvl>
   </w:abstractNum>
-  <w:abstractNum w:abstractNumId="34" w15:restartNumberingAfterBreak="0">
+  <w:abstractNum w:abstractNumId="35" w15:restartNumberingAfterBreak="0">
     <w:nsid w:val="78261542"/>
     <w:multiLevelType w:val="hybridMultilevel"/>
     <w:tmpl w:val="93C21CAE"/>
@@ -6958,7 +7497,7 @@
       </w:rPr>
     </w:lvl>
   </w:abstractNum>
-  <w:abstractNum w:abstractNumId="35" w15:restartNumberingAfterBreak="0">
+  <w:abstractNum w:abstractNumId="36" w15:restartNumberingAfterBreak="0">
     <w:nsid w:val="7A044B22"/>
     <w:multiLevelType w:val="hybridMultilevel"/>
     <w:tmpl w:val="5D9A3082"/>
@@ -7071,7 +7610,7 @@
       </w:rPr>
     </w:lvl>
   </w:abstractNum>
-  <w:abstractNum w:abstractNumId="36" w15:restartNumberingAfterBreak="0">
+  <w:abstractNum w:abstractNumId="37" w15:restartNumberingAfterBreak="0">
     <w:nsid w:val="7AB36760"/>
     <w:multiLevelType w:val="hybridMultilevel"/>
     <w:tmpl w:val="2A60134C"/>
@@ -7157,7 +7696,7 @@
       </w:pPr>
     </w:lvl>
   </w:abstractNum>
-  <w:abstractNum w:abstractNumId="37" w15:restartNumberingAfterBreak="0">
+  <w:abstractNum w:abstractNumId="38" w15:restartNumberingAfterBreak="0">
     <w:nsid w:val="7B9B44FE"/>
     <w:multiLevelType w:val="multilevel"/>
     <w:tmpl w:val="06565EEA"/>
@@ -7306,7 +7845,7 @@
       </w:rPr>
     </w:lvl>
   </w:abstractNum>
-  <w:abstractNum w:abstractNumId="38" w15:restartNumberingAfterBreak="0">
+  <w:abstractNum w:abstractNumId="39" w15:restartNumberingAfterBreak="0">
     <w:nsid w:val="7DBB548A"/>
     <w:multiLevelType w:val="multilevel"/>
     <w:tmpl w:val="D5CA36FE"/>
@@ -7455,7 +7994,7 @@
       </w:rPr>
     </w:lvl>
   </w:abstractNum>
-  <w:abstractNum w:abstractNumId="39" w15:restartNumberingAfterBreak="0">
+  <w:abstractNum w:abstractNumId="40" w15:restartNumberingAfterBreak="0">
     <w:nsid w:val="7F291C01"/>
     <w:multiLevelType w:val="hybridMultilevel"/>
     <w:tmpl w:val="19B0EB20"/>
@@ -7568,132 +8107,135 @@
       </w:rPr>
     </w:lvl>
   </w:abstractNum>
-  <w:num w:numId="1">
+  <w:num w:numId="1" w16cid:durableId="1666589906">
     <w:abstractNumId w:val="3"/>
   </w:num>
-  <w:num w:numId="2">
+  <w:num w:numId="2" w16cid:durableId="1611744960">
     <w:abstractNumId w:val="8"/>
   </w:num>
-  <w:num w:numId="3">
+  <w:num w:numId="3" w16cid:durableId="1139346819">
     <w:abstractNumId w:val="12"/>
   </w:num>
-  <w:num w:numId="4">
+  <w:num w:numId="4" w16cid:durableId="1307079349">
+    <w:abstractNumId w:val="29"/>
+  </w:num>
+  <w:num w:numId="5" w16cid:durableId="2061400606">
+    <w:abstractNumId w:val="31"/>
+  </w:num>
+  <w:num w:numId="6" w16cid:durableId="1820875034">
+    <w:abstractNumId w:val="4"/>
+  </w:num>
+  <w:num w:numId="7" w16cid:durableId="1787387196">
+    <w:abstractNumId w:val="11"/>
+  </w:num>
+  <w:num w:numId="8" w16cid:durableId="789014856">
+    <w:abstractNumId w:val="19"/>
+  </w:num>
+  <w:num w:numId="9" w16cid:durableId="1387602273">
+    <w:abstractNumId w:val="15"/>
+  </w:num>
+  <w:num w:numId="10" w16cid:durableId="832836715">
+    <w:abstractNumId w:val="9"/>
+  </w:num>
+  <w:num w:numId="11" w16cid:durableId="1970012474">
+    <w:abstractNumId w:val="25"/>
+  </w:num>
+  <w:num w:numId="12" w16cid:durableId="232160347">
+    <w:abstractNumId w:val="36"/>
+  </w:num>
+  <w:num w:numId="13" w16cid:durableId="81075641">
+    <w:abstractNumId w:val="30"/>
+  </w:num>
+  <w:num w:numId="14" w16cid:durableId="522667334">
+    <w:abstractNumId w:val="1"/>
+  </w:num>
+  <w:num w:numId="15" w16cid:durableId="157383593">
+    <w:abstractNumId w:val="37"/>
+  </w:num>
+  <w:num w:numId="16" w16cid:durableId="722602136">
+    <w:abstractNumId w:val="22"/>
+  </w:num>
+  <w:num w:numId="17" w16cid:durableId="785999754">
+    <w:abstractNumId w:val="17"/>
+  </w:num>
+  <w:num w:numId="18" w16cid:durableId="1696954814">
+    <w:abstractNumId w:val="32"/>
+  </w:num>
+  <w:num w:numId="19" w16cid:durableId="671645271">
+    <w:abstractNumId w:val="10"/>
+  </w:num>
+  <w:num w:numId="20" w16cid:durableId="1385255805">
+    <w:abstractNumId w:val="40"/>
+  </w:num>
+  <w:num w:numId="21" w16cid:durableId="1127428426">
+    <w:abstractNumId w:val="35"/>
+  </w:num>
+  <w:num w:numId="22" w16cid:durableId="1495998971">
+    <w:abstractNumId w:val="13"/>
+  </w:num>
+  <w:num w:numId="23" w16cid:durableId="390692797">
+    <w:abstractNumId w:val="14"/>
+  </w:num>
+  <w:num w:numId="24" w16cid:durableId="1567107155">
+    <w:abstractNumId w:val="5"/>
+  </w:num>
+  <w:num w:numId="25" w16cid:durableId="1591350650">
+    <w:abstractNumId w:val="16"/>
+  </w:num>
+  <w:num w:numId="26" w16cid:durableId="960571530">
+    <w:abstractNumId w:val="21"/>
+  </w:num>
+  <w:num w:numId="27" w16cid:durableId="611859592">
+    <w:abstractNumId w:val="24"/>
+  </w:num>
+  <w:num w:numId="28" w16cid:durableId="1916817229">
+    <w:abstractNumId w:val="0"/>
+  </w:num>
+  <w:num w:numId="29" w16cid:durableId="855997575">
+    <w:abstractNumId w:val="18"/>
+  </w:num>
+  <w:num w:numId="30" w16cid:durableId="552041540">
+    <w:abstractNumId w:val="23"/>
+  </w:num>
+  <w:num w:numId="31" w16cid:durableId="1890220308">
+    <w:abstractNumId w:val="2"/>
+  </w:num>
+  <w:num w:numId="32" w16cid:durableId="982348093">
+    <w:abstractNumId w:val="7"/>
+  </w:num>
+  <w:num w:numId="33" w16cid:durableId="400181174">
+    <w:abstractNumId w:val="33"/>
+  </w:num>
+  <w:num w:numId="34" w16cid:durableId="158468416">
+    <w:abstractNumId w:val="39"/>
+  </w:num>
+  <w:num w:numId="35" w16cid:durableId="1406996085">
+    <w:abstractNumId w:val="6"/>
+  </w:num>
+  <w:num w:numId="36" w16cid:durableId="153304770">
+    <w:abstractNumId w:val="26"/>
+  </w:num>
+  <w:num w:numId="37" w16cid:durableId="1572233682">
+    <w:abstractNumId w:val="38"/>
+  </w:num>
+  <w:num w:numId="38" w16cid:durableId="1672371852">
     <w:abstractNumId w:val="28"/>
   </w:num>
-  <w:num w:numId="5">
-    <w:abstractNumId w:val="30"/>
+  <w:num w:numId="39" w16cid:durableId="243687981">
+    <w:abstractNumId w:val="27"/>
   </w:num>
-  <w:num w:numId="6">
-    <w:abstractNumId w:val="4"/>
-  </w:num>
-  <w:num w:numId="7">
-    <w:abstractNumId w:val="11"/>
-  </w:num>
-  <w:num w:numId="8">
-    <w:abstractNumId w:val="19"/>
-  </w:num>
-  <w:num w:numId="9">
-    <w:abstractNumId w:val="15"/>
-  </w:num>
-  <w:num w:numId="10">
-    <w:abstractNumId w:val="9"/>
-  </w:num>
-  <w:num w:numId="11">
-    <w:abstractNumId w:val="24"/>
-  </w:num>
-  <w:num w:numId="12">
-    <w:abstractNumId w:val="35"/>
-  </w:num>
-  <w:num w:numId="13">
-    <w:abstractNumId w:val="29"/>
-  </w:num>
-  <w:num w:numId="14">
-    <w:abstractNumId w:val="1"/>
-  </w:num>
-  <w:num w:numId="15">
-    <w:abstractNumId w:val="36"/>
-  </w:num>
-  <w:num w:numId="16">
-    <w:abstractNumId w:val="21"/>
-  </w:num>
-  <w:num w:numId="17">
-    <w:abstractNumId w:val="17"/>
-  </w:num>
-  <w:num w:numId="18">
-    <w:abstractNumId w:val="31"/>
-  </w:num>
-  <w:num w:numId="19">
-    <w:abstractNumId w:val="10"/>
-  </w:num>
-  <w:num w:numId="20">
-    <w:abstractNumId w:val="39"/>
-  </w:num>
-  <w:num w:numId="21">
+  <w:num w:numId="40" w16cid:durableId="2060200944">
     <w:abstractNumId w:val="34"/>
   </w:num>
-  <w:num w:numId="22">
-    <w:abstractNumId w:val="13"/>
-  </w:num>
-  <w:num w:numId="23">
-    <w:abstractNumId w:val="14"/>
-  </w:num>
-  <w:num w:numId="24">
-    <w:abstractNumId w:val="5"/>
-  </w:num>
-  <w:num w:numId="25">
-    <w:abstractNumId w:val="16"/>
-  </w:num>
-  <w:num w:numId="26">
+  <w:num w:numId="41" w16cid:durableId="962003298">
     <w:abstractNumId w:val="20"/>
-  </w:num>
-  <w:num w:numId="27">
-    <w:abstractNumId w:val="23"/>
-  </w:num>
-  <w:num w:numId="28">
-    <w:abstractNumId w:val="0"/>
-  </w:num>
-  <w:num w:numId="29">
-    <w:abstractNumId w:val="18"/>
-  </w:num>
-  <w:num w:numId="30">
-    <w:abstractNumId w:val="22"/>
-  </w:num>
-  <w:num w:numId="31">
-    <w:abstractNumId w:val="2"/>
-  </w:num>
-  <w:num w:numId="32">
-    <w:abstractNumId w:val="7"/>
-  </w:num>
-  <w:num w:numId="33">
-    <w:abstractNumId w:val="32"/>
-  </w:num>
-  <w:num w:numId="34">
-    <w:abstractNumId w:val="38"/>
-  </w:num>
-  <w:num w:numId="35">
-    <w:abstractNumId w:val="6"/>
-  </w:num>
-  <w:num w:numId="36">
-    <w:abstractNumId w:val="25"/>
-  </w:num>
-  <w:num w:numId="37">
-    <w:abstractNumId w:val="37"/>
-  </w:num>
-  <w:num w:numId="38">
-    <w:abstractNumId w:val="27"/>
-  </w:num>
-  <w:num w:numId="39">
-    <w:abstractNumId w:val="26"/>
-  </w:num>
-  <w:num w:numId="40">
-    <w:abstractNumId w:val="33"/>
   </w:num>
   <w:numIdMacAtCleanup w:val="18"/>
 </w:numbering>
 </file>
 
 <file path=word/styles.xml><?xml version="1.0" encoding="utf-8"?>
-<w:styles xmlns:mc="http://schemas.openxmlformats.org/markup-compatibility/2006" xmlns:r="http://schemas.openxmlformats.org/officeDocument/2006/relationships" xmlns:w="http://schemas.openxmlformats.org/wordprocessingml/2006/main" xmlns:w14="http://schemas.microsoft.com/office/word/2010/wordml" xmlns:w15="http://schemas.microsoft.com/office/word/2012/wordml" xmlns:w16se="http://schemas.microsoft.com/office/word/2015/wordml/symex" mc:Ignorable="w14 w15 w16se">
+<w:styles xmlns:mc="http://schemas.openxmlformats.org/markup-compatibility/2006" xmlns:r="http://schemas.openxmlformats.org/officeDocument/2006/relationships" xmlns:w="http://schemas.openxmlformats.org/wordprocessingml/2006/main" xmlns:w14="http://schemas.microsoft.com/office/word/2010/wordml" xmlns:w15="http://schemas.microsoft.com/office/word/2012/wordml" xmlns:w16cex="http://schemas.microsoft.com/office/word/2018/wordml/cex" xmlns:w16cid="http://schemas.microsoft.com/office/word/2016/wordml/cid" xmlns:w16="http://schemas.microsoft.com/office/word/2018/wordml" xmlns:w16du="http://schemas.microsoft.com/office/word/2023/wordml/word16du" xmlns:w16sdtdh="http://schemas.microsoft.com/office/word/2020/wordml/sdtdatahash" xmlns:w16se="http://schemas.microsoft.com/office/word/2015/wordml/symex" mc:Ignorable="w14 w15 w16se w16cid w16 w16cex w16sdtdh w16du">
   <w:docDefaults>
     <w:rPrDefault>
       <w:rPr>
@@ -7709,7 +8251,7 @@
       </w:pPr>
     </w:pPrDefault>
   </w:docDefaults>
-  <w:latentStyles w:defLockedState="0" w:defUIPriority="99" w:defSemiHidden="0" w:defUnhideWhenUsed="0" w:defQFormat="0" w:count="371">
+  <w:latentStyles w:defLockedState="0" w:defUIPriority="99" w:defSemiHidden="0" w:defUnhideWhenUsed="0" w:defQFormat="0" w:count="376">
     <w:lsdException w:name="Normal" w:uiPriority="0" w:qFormat="1"/>
     <w:lsdException w:name="heading 1" w:uiPriority="9" w:qFormat="1"/>
     <w:lsdException w:name="heading 2" w:semiHidden="1" w:uiPriority="9" w:unhideWhenUsed="1" w:qFormat="1"/>
@@ -8081,16 +8623,21 @@
     <w:lsdException w:name="List Table 5 Dark Accent 6" w:uiPriority="50"/>
     <w:lsdException w:name="List Table 6 Colorful Accent 6" w:uiPriority="51"/>
     <w:lsdException w:name="List Table 7 Colorful Accent 6" w:uiPriority="52"/>
+    <w:lsdException w:name="Mention" w:semiHidden="1" w:unhideWhenUsed="1"/>
+    <w:lsdException w:name="Smart Hyperlink" w:semiHidden="1" w:unhideWhenUsed="1"/>
+    <w:lsdException w:name="Hashtag" w:semiHidden="1" w:unhideWhenUsed="1"/>
+    <w:lsdException w:name="Unresolved Mention" w:semiHidden="1" w:unhideWhenUsed="1"/>
+    <w:lsdException w:name="Smart Link" w:semiHidden="1" w:unhideWhenUsed="1"/>
   </w:latentStyles>
   <w:style w:type="paragraph" w:default="1" w:styleId="Normal">
     <w:name w:val="Normal"/>
     <w:qFormat/>
   </w:style>
-  <w:style w:type="paragraph" w:styleId="Ttulo1">
+  <w:style w:type="paragraph" w:styleId="Heading1">
     <w:name w:val="heading 1"/>
     <w:basedOn w:val="Normal"/>
     <w:next w:val="Normal"/>
-    <w:link w:val="Ttulo1Car"/>
+    <w:link w:val="Heading1Char"/>
     <w:uiPriority w:val="9"/>
     <w:qFormat/>
     <w:rsid w:val="00FE4ABA"/>
@@ -8107,11 +8654,11 @@
       <w:szCs w:val="32"/>
     </w:rPr>
   </w:style>
-  <w:style w:type="paragraph" w:styleId="Ttulo2">
+  <w:style w:type="paragraph" w:styleId="Heading2">
     <w:name w:val="heading 2"/>
     <w:basedOn w:val="Normal"/>
     <w:next w:val="Normal"/>
-    <w:link w:val="Ttulo2Car"/>
+    <w:link w:val="Heading2Char"/>
     <w:uiPriority w:val="9"/>
     <w:unhideWhenUsed/>
     <w:qFormat/>
@@ -8129,11 +8676,11 @@
       <w:szCs w:val="26"/>
     </w:rPr>
   </w:style>
-  <w:style w:type="paragraph" w:styleId="Ttulo3">
+  <w:style w:type="paragraph" w:styleId="Heading3">
     <w:name w:val="heading 3"/>
     <w:basedOn w:val="Normal"/>
     <w:next w:val="Normal"/>
-    <w:link w:val="Ttulo3Car"/>
+    <w:link w:val="Heading3Char"/>
     <w:uiPriority w:val="9"/>
     <w:unhideWhenUsed/>
     <w:qFormat/>
@@ -8151,13 +8698,12 @@
       <w:szCs w:val="24"/>
     </w:rPr>
   </w:style>
-  <w:style w:type="character" w:default="1" w:styleId="Fuentedeprrafopredeter">
+  <w:style w:type="character" w:default="1" w:styleId="DefaultParagraphFont">
     <w:name w:val="Default Paragraph Font"/>
     <w:uiPriority w:val="1"/>
-    <w:semiHidden/>
     <w:unhideWhenUsed/>
   </w:style>
-  <w:style w:type="table" w:default="1" w:styleId="Tablanormal">
+  <w:style w:type="table" w:default="1" w:styleId="TableNormal">
     <w:name w:val="Normal Table"/>
     <w:uiPriority w:val="99"/>
     <w:semiHidden/>
@@ -8172,15 +8718,15 @@
       </w:tblCellMar>
     </w:tblPr>
   </w:style>
-  <w:style w:type="numbering" w:default="1" w:styleId="Sinlista">
+  <w:style w:type="numbering" w:default="1" w:styleId="NoList">
     <w:name w:val="No List"/>
     <w:uiPriority w:val="99"/>
     <w:semiHidden/>
     <w:unhideWhenUsed/>
   </w:style>
-  <w:style w:type="paragraph" w:styleId="Sinespaciado">
+  <w:style w:type="paragraph" w:styleId="NoSpacing">
     <w:name w:val="No Spacing"/>
-    <w:link w:val="SinespaciadoCar"/>
+    <w:link w:val="NoSpacingChar"/>
     <w:uiPriority w:val="1"/>
     <w:qFormat/>
     <w:rsid w:val="00E73CFF"/>
@@ -8192,10 +8738,10 @@
       <w:lang w:eastAsia="es-CL"/>
     </w:rPr>
   </w:style>
-  <w:style w:type="character" w:customStyle="1" w:styleId="SinespaciadoCar">
-    <w:name w:val="Sin espaciado Car"/>
-    <w:basedOn w:val="Fuentedeprrafopredeter"/>
-    <w:link w:val="Sinespaciado"/>
+  <w:style w:type="character" w:customStyle="1" w:styleId="NoSpacingChar">
+    <w:name w:val="No Spacing Char"/>
+    <w:basedOn w:val="DefaultParagraphFont"/>
+    <w:link w:val="NoSpacing"/>
     <w:uiPriority w:val="1"/>
     <w:rsid w:val="00E73CFF"/>
     <w:rPr>
@@ -8203,11 +8749,11 @@
       <w:lang w:eastAsia="es-CL"/>
     </w:rPr>
   </w:style>
-  <w:style w:type="paragraph" w:styleId="Ttulo">
+  <w:style w:type="paragraph" w:styleId="Title">
     <w:name w:val="Title"/>
     <w:basedOn w:val="Normal"/>
     <w:next w:val="Normal"/>
-    <w:link w:val="TtuloCar"/>
+    <w:link w:val="TitleChar"/>
     <w:uiPriority w:val="10"/>
     <w:qFormat/>
     <w:rsid w:val="00E73CFF"/>
@@ -8223,10 +8769,10 @@
       <w:szCs w:val="56"/>
     </w:rPr>
   </w:style>
-  <w:style w:type="character" w:customStyle="1" w:styleId="TtuloCar">
-    <w:name w:val="Título Car"/>
-    <w:basedOn w:val="Fuentedeprrafopredeter"/>
-    <w:link w:val="Ttulo"/>
+  <w:style w:type="character" w:customStyle="1" w:styleId="TitleChar">
+    <w:name w:val="Title Char"/>
+    <w:basedOn w:val="DefaultParagraphFont"/>
+    <w:link w:val="Title"/>
     <w:uiPriority w:val="10"/>
     <w:rsid w:val="00E73CFF"/>
     <w:rPr>
@@ -8237,9 +8783,9 @@
       <w:szCs w:val="56"/>
     </w:rPr>
   </w:style>
-  <w:style w:type="table" w:styleId="Tablaconcuadrcula">
+  <w:style w:type="table" w:styleId="TableGrid">
     <w:name w:val="Table Grid"/>
-    <w:basedOn w:val="Tablanormal"/>
+    <w:basedOn w:val="TableNormal"/>
     <w:uiPriority w:val="39"/>
     <w:rsid w:val="00E73CFF"/>
     <w:pPr>
@@ -8256,10 +8802,10 @@
       </w:tblBorders>
     </w:tblPr>
   </w:style>
-  <w:style w:type="paragraph" w:styleId="Encabezado">
+  <w:style w:type="paragraph" w:styleId="Header">
     <w:name w:val="header"/>
     <w:basedOn w:val="Normal"/>
-    <w:link w:val="EncabezadoCar"/>
+    <w:link w:val="HeaderChar"/>
     <w:unhideWhenUsed/>
     <w:rsid w:val="00DF38AE"/>
     <w:pPr>
@@ -8270,16 +8816,16 @@
       <w:spacing w:after="0" w:line="240" w:lineRule="auto"/>
     </w:pPr>
   </w:style>
-  <w:style w:type="character" w:customStyle="1" w:styleId="EncabezadoCar">
-    <w:name w:val="Encabezado Car"/>
-    <w:basedOn w:val="Fuentedeprrafopredeter"/>
-    <w:link w:val="Encabezado"/>
+  <w:style w:type="character" w:customStyle="1" w:styleId="HeaderChar">
+    <w:name w:val="Header Char"/>
+    <w:basedOn w:val="DefaultParagraphFont"/>
+    <w:link w:val="Header"/>
     <w:rsid w:val="00DF38AE"/>
   </w:style>
-  <w:style w:type="paragraph" w:styleId="Piedepgina">
+  <w:style w:type="paragraph" w:styleId="Footer">
     <w:name w:val="footer"/>
     <w:basedOn w:val="Normal"/>
-    <w:link w:val="PiedepginaCar"/>
+    <w:link w:val="FooterChar"/>
     <w:uiPriority w:val="99"/>
     <w:unhideWhenUsed/>
     <w:rsid w:val="00DF38AE"/>
@@ -8291,16 +8837,16 @@
       <w:spacing w:after="0" w:line="240" w:lineRule="auto"/>
     </w:pPr>
   </w:style>
-  <w:style w:type="character" w:customStyle="1" w:styleId="PiedepginaCar">
-    <w:name w:val="Pie de página Car"/>
-    <w:basedOn w:val="Fuentedeprrafopredeter"/>
-    <w:link w:val="Piedepgina"/>
+  <w:style w:type="character" w:customStyle="1" w:styleId="FooterChar">
+    <w:name w:val="Footer Char"/>
+    <w:basedOn w:val="DefaultParagraphFont"/>
+    <w:link w:val="Footer"/>
     <w:uiPriority w:val="99"/>
     <w:rsid w:val="00DF38AE"/>
   </w:style>
   <w:style w:type="table" w:customStyle="1" w:styleId="Tablanormal11">
     <w:name w:val="Tabla normal 11"/>
-    <w:basedOn w:val="Tablanormal"/>
+    <w:basedOn w:val="TableNormal"/>
     <w:uiPriority w:val="41"/>
     <w:rsid w:val="00F347FC"/>
     <w:pPr>
@@ -8361,10 +8907,10 @@
       </w:tcPr>
     </w:tblStylePr>
   </w:style>
-  <w:style w:type="paragraph" w:styleId="Prrafodelista">
+  <w:style w:type="paragraph" w:styleId="ListParagraph">
     <w:name w:val="List Paragraph"/>
     <w:basedOn w:val="Normal"/>
-    <w:link w:val="PrrafodelistaCar"/>
+    <w:link w:val="ListParagraphChar"/>
     <w:uiPriority w:val="34"/>
     <w:qFormat/>
     <w:rsid w:val="00A4202C"/>
@@ -8373,10 +8919,10 @@
       <w:contextualSpacing/>
     </w:pPr>
   </w:style>
-  <w:style w:type="paragraph" w:styleId="Textodeglobo">
+  <w:style w:type="paragraph" w:styleId="BalloonText">
     <w:name w:val="Balloon Text"/>
     <w:basedOn w:val="Normal"/>
-    <w:link w:val="TextodegloboCar"/>
+    <w:link w:val="BalloonTextChar"/>
     <w:uiPriority w:val="99"/>
     <w:semiHidden/>
     <w:unhideWhenUsed/>
@@ -8390,10 +8936,10 @@
       <w:szCs w:val="18"/>
     </w:rPr>
   </w:style>
-  <w:style w:type="character" w:customStyle="1" w:styleId="TextodegloboCar">
-    <w:name w:val="Texto de globo Car"/>
-    <w:basedOn w:val="Fuentedeprrafopredeter"/>
-    <w:link w:val="Textodeglobo"/>
+  <w:style w:type="character" w:customStyle="1" w:styleId="BalloonTextChar">
+    <w:name w:val="Balloon Text Char"/>
+    <w:basedOn w:val="DefaultParagraphFont"/>
+    <w:link w:val="BalloonText"/>
     <w:uiPriority w:val="99"/>
     <w:semiHidden/>
     <w:rsid w:val="00EF2286"/>
@@ -8403,10 +8949,10 @@
       <w:szCs w:val="18"/>
     </w:rPr>
   </w:style>
-  <w:style w:type="character" w:customStyle="1" w:styleId="Ttulo1Car">
-    <w:name w:val="Título 1 Car"/>
-    <w:basedOn w:val="Fuentedeprrafopredeter"/>
-    <w:link w:val="Ttulo1"/>
+  <w:style w:type="character" w:customStyle="1" w:styleId="Heading1Char">
+    <w:name w:val="Heading 1 Char"/>
+    <w:basedOn w:val="DefaultParagraphFont"/>
+    <w:link w:val="Heading1"/>
     <w:uiPriority w:val="9"/>
     <w:rsid w:val="00FE4ABA"/>
     <w:rPr>
@@ -8416,10 +8962,10 @@
       <w:szCs w:val="32"/>
     </w:rPr>
   </w:style>
-  <w:style w:type="character" w:customStyle="1" w:styleId="Ttulo2Car">
-    <w:name w:val="Título 2 Car"/>
-    <w:basedOn w:val="Fuentedeprrafopredeter"/>
-    <w:link w:val="Ttulo2"/>
+  <w:style w:type="character" w:customStyle="1" w:styleId="Heading2Char">
+    <w:name w:val="Heading 2 Char"/>
+    <w:basedOn w:val="DefaultParagraphFont"/>
+    <w:link w:val="Heading2"/>
     <w:uiPriority w:val="9"/>
     <w:rsid w:val="00FE4ABA"/>
     <w:rPr>
@@ -8429,10 +8975,10 @@
       <w:szCs w:val="26"/>
     </w:rPr>
   </w:style>
-  <w:style w:type="character" w:customStyle="1" w:styleId="Ttulo3Car">
-    <w:name w:val="Título 3 Car"/>
-    <w:basedOn w:val="Fuentedeprrafopredeter"/>
-    <w:link w:val="Ttulo3"/>
+  <w:style w:type="character" w:customStyle="1" w:styleId="Heading3Char">
+    <w:name w:val="Heading 3 Char"/>
+    <w:basedOn w:val="DefaultParagraphFont"/>
+    <w:link w:val="Heading3"/>
     <w:uiPriority w:val="9"/>
     <w:rsid w:val="00FE4ABA"/>
     <w:rPr>
@@ -8458,9 +9004,9 @@
       <w:lang w:eastAsia="es-CL"/>
     </w:rPr>
   </w:style>
-  <w:style w:type="character" w:styleId="Refdecomentario">
+  <w:style w:type="character" w:styleId="CommentReference">
     <w:name w:val="annotation reference"/>
-    <w:basedOn w:val="Fuentedeprrafopredeter"/>
+    <w:basedOn w:val="DefaultParagraphFont"/>
     <w:uiPriority w:val="99"/>
     <w:semiHidden/>
     <w:unhideWhenUsed/>
@@ -8470,10 +9016,10 @@
       <w:szCs w:val="16"/>
     </w:rPr>
   </w:style>
-  <w:style w:type="paragraph" w:styleId="Textocomentario">
+  <w:style w:type="paragraph" w:styleId="CommentText">
     <w:name w:val="annotation text"/>
     <w:basedOn w:val="Normal"/>
-    <w:link w:val="TextocomentarioCar"/>
+    <w:link w:val="CommentTextChar"/>
     <w:uiPriority w:val="99"/>
     <w:unhideWhenUsed/>
     <w:rsid w:val="00284FFB"/>
@@ -8485,10 +9031,10 @@
       <w:szCs w:val="20"/>
     </w:rPr>
   </w:style>
-  <w:style w:type="character" w:customStyle="1" w:styleId="TextocomentarioCar">
-    <w:name w:val="Texto comentario Car"/>
-    <w:basedOn w:val="Fuentedeprrafopredeter"/>
-    <w:link w:val="Textocomentario"/>
+  <w:style w:type="character" w:customStyle="1" w:styleId="CommentTextChar">
+    <w:name w:val="Comment Text Char"/>
+    <w:basedOn w:val="DefaultParagraphFont"/>
+    <w:link w:val="CommentText"/>
     <w:uiPriority w:val="99"/>
     <w:rsid w:val="00284FFB"/>
     <w:rPr>
@@ -8496,11 +9042,11 @@
       <w:szCs w:val="20"/>
     </w:rPr>
   </w:style>
-  <w:style w:type="paragraph" w:styleId="Asuntodelcomentario">
+  <w:style w:type="paragraph" w:styleId="CommentSubject">
     <w:name w:val="annotation subject"/>
-    <w:basedOn w:val="Textocomentario"/>
-    <w:next w:val="Textocomentario"/>
-    <w:link w:val="AsuntodelcomentarioCar"/>
+    <w:basedOn w:val="CommentText"/>
+    <w:next w:val="CommentText"/>
+    <w:link w:val="CommentSubjectChar"/>
     <w:uiPriority w:val="99"/>
     <w:semiHidden/>
     <w:unhideWhenUsed/>
@@ -8510,10 +9056,10 @@
       <w:bCs/>
     </w:rPr>
   </w:style>
-  <w:style w:type="character" w:customStyle="1" w:styleId="AsuntodelcomentarioCar">
-    <w:name w:val="Asunto del comentario Car"/>
-    <w:basedOn w:val="TextocomentarioCar"/>
-    <w:link w:val="Asuntodelcomentario"/>
+  <w:style w:type="character" w:customStyle="1" w:styleId="CommentSubjectChar">
+    <w:name w:val="Comment Subject Char"/>
+    <w:basedOn w:val="CommentTextChar"/>
+    <w:link w:val="CommentSubject"/>
     <w:uiPriority w:val="99"/>
     <w:semiHidden/>
     <w:rsid w:val="00284FFB"/>
@@ -8526,7 +9072,7 @@
   </w:style>
   <w:style w:type="table" w:customStyle="1" w:styleId="Tablaconcuadrcula1clara-nfasis11">
     <w:name w:val="Tabla con cuadrícula 1 clara - Énfasis 11"/>
-    <w:basedOn w:val="Tablanormal"/>
+    <w:basedOn w:val="TableNormal"/>
     <w:uiPriority w:val="46"/>
     <w:rsid w:val="00D267C8"/>
     <w:pPr>
@@ -8581,9 +9127,9 @@
       </w:rPr>
     </w:tblStylePr>
   </w:style>
-  <w:style w:type="character" w:styleId="Hipervnculo">
+  <w:style w:type="character" w:styleId="Hyperlink">
     <w:name w:val="Hyperlink"/>
-    <w:basedOn w:val="Fuentedeprrafopredeter"/>
+    <w:basedOn w:val="DefaultParagraphFont"/>
     <w:uiPriority w:val="99"/>
     <w:unhideWhenUsed/>
     <w:rsid w:val="004E40C0"/>
@@ -8594,7 +9140,7 @@
   </w:style>
   <w:style w:type="character" w:customStyle="1" w:styleId="Mencinsinresolver1">
     <w:name w:val="Mención sin resolver1"/>
-    <w:basedOn w:val="Fuentedeprrafopredeter"/>
+    <w:basedOn w:val="DefaultParagraphFont"/>
     <w:uiPriority w:val="99"/>
     <w:semiHidden/>
     <w:unhideWhenUsed/>
@@ -8604,11 +9150,11 @@
       <w:shd w:val="clear" w:color="auto" w:fill="E1DFDD"/>
     </w:rPr>
   </w:style>
-  <w:style w:type="paragraph" w:styleId="Subttulo">
+  <w:style w:type="paragraph" w:styleId="Subtitle">
     <w:name w:val="Subtitle"/>
     <w:basedOn w:val="Normal"/>
     <w:next w:val="Normal"/>
-    <w:link w:val="SubttuloCar"/>
+    <w:link w:val="SubtitleChar"/>
     <w:uiPriority w:val="19"/>
     <w:unhideWhenUsed/>
     <w:qFormat/>
@@ -8630,10 +9176,10 @@
       <w:lang w:val="en-US" w:eastAsia="ja-JP"/>
     </w:rPr>
   </w:style>
-  <w:style w:type="character" w:customStyle="1" w:styleId="SubttuloCar">
-    <w:name w:val="Subtítulo Car"/>
-    <w:basedOn w:val="Fuentedeprrafopredeter"/>
-    <w:link w:val="Subttulo"/>
+  <w:style w:type="character" w:customStyle="1" w:styleId="SubtitleChar">
+    <w:name w:val="Subtitle Char"/>
+    <w:basedOn w:val="DefaultParagraphFont"/>
+    <w:link w:val="Subtitle"/>
     <w:uiPriority w:val="19"/>
     <w:rsid w:val="00446FDE"/>
     <w:rPr>
@@ -8648,7 +9194,7 @@
   </w:style>
   <w:style w:type="table" w:customStyle="1" w:styleId="Tablafinanciera">
     <w:name w:val="Tabla financiera"/>
-    <w:basedOn w:val="Tablanormal"/>
+    <w:basedOn w:val="TableNormal"/>
     <w:uiPriority w:val="99"/>
     <w:rsid w:val="008C1EBE"/>
     <w:pPr>
@@ -8702,9 +9248,9 @@
       </w:rPr>
     </w:tblStylePr>
   </w:style>
-  <w:style w:type="table" w:styleId="Tablanormal5">
+  <w:style w:type="table" w:styleId="PlainTable5">
     <w:name w:val="Plain Table 5"/>
-    <w:basedOn w:val="Tablanormal"/>
+    <w:basedOn w:val="TableNormal"/>
     <w:uiPriority w:val="45"/>
     <w:rsid w:val="00231F2A"/>
     <w:pPr>
@@ -8822,9 +9368,9 @@
       </w:tcPr>
     </w:tblStylePr>
   </w:style>
-  <w:style w:type="table" w:styleId="Tabladelista2-nfasis5">
+  <w:style w:type="table" w:styleId="ListTable2-Accent5">
     <w:name w:val="List Table 2 Accent 5"/>
-    <w:basedOn w:val="Tablanormal"/>
+    <w:basedOn w:val="TableNormal"/>
     <w:uiPriority w:val="47"/>
     <w:rsid w:val="00231F2A"/>
     <w:pPr>
@@ -8887,9 +9433,9 @@
       <w:lang w:eastAsia="es-CL"/>
     </w:rPr>
   </w:style>
-  <w:style w:type="paragraph" w:styleId="TtuloTDC">
+  <w:style w:type="paragraph" w:styleId="TOCHeading">
     <w:name w:val="TOC Heading"/>
-    <w:basedOn w:val="Ttulo1"/>
+    <w:basedOn w:val="Heading1"/>
     <w:next w:val="Normal"/>
     <w:uiPriority w:val="39"/>
     <w:unhideWhenUsed/>
@@ -8902,13 +9448,13 @@
       <w:lang w:eastAsia="es-CL"/>
     </w:rPr>
   </w:style>
-  <w:style w:type="character" w:customStyle="1" w:styleId="PrrafodelistaCar">
-    <w:name w:val="Párrafo de lista Car"/>
-    <w:link w:val="Prrafodelista"/>
+  <w:style w:type="character" w:customStyle="1" w:styleId="ListParagraphChar">
+    <w:name w:val="List Paragraph Char"/>
+    <w:link w:val="ListParagraph"/>
     <w:uiPriority w:val="34"/>
     <w:rsid w:val="00A46B8F"/>
   </w:style>
-  <w:style w:type="paragraph" w:styleId="TDC1">
+  <w:style w:type="paragraph" w:styleId="TOC1">
     <w:name w:val="toc 1"/>
     <w:basedOn w:val="Normal"/>
     <w:next w:val="Normal"/>
@@ -8920,7 +9466,7 @@
       <w:spacing w:after="100"/>
     </w:pPr>
   </w:style>
-  <w:style w:type="paragraph" w:styleId="TDC2">
+  <w:style w:type="paragraph" w:styleId="TOC2">
     <w:name w:val="toc 2"/>
     <w:basedOn w:val="Normal"/>
     <w:next w:val="Normal"/>
@@ -8933,7 +9479,7 @@
       <w:ind w:left="220"/>
     </w:pPr>
   </w:style>
-  <w:style w:type="paragraph" w:styleId="TDC3">
+  <w:style w:type="paragraph" w:styleId="TOC3">
     <w:name w:val="toc 3"/>
     <w:basedOn w:val="Normal"/>
     <w:next w:val="Normal"/>
@@ -8946,11 +9492,11 @@
       <w:ind w:left="440"/>
     </w:pPr>
   </w:style>
-  <w:style w:type="paragraph" w:styleId="Citadestacada">
+  <w:style w:type="paragraph" w:styleId="IntenseQuote">
     <w:name w:val="Intense Quote"/>
     <w:basedOn w:val="Normal"/>
     <w:next w:val="Normal"/>
-    <w:link w:val="CitadestacadaCar"/>
+    <w:link w:val="IntenseQuoteChar"/>
     <w:uiPriority w:val="30"/>
     <w:qFormat/>
     <w:rsid w:val="00C04221"/>
@@ -8969,10 +9515,10 @@
       <w:color w:val="5B9BD5" w:themeColor="accent1"/>
     </w:rPr>
   </w:style>
-  <w:style w:type="character" w:customStyle="1" w:styleId="CitadestacadaCar">
-    <w:name w:val="Cita destacada Car"/>
-    <w:basedOn w:val="Fuentedeprrafopredeter"/>
-    <w:link w:val="Citadestacada"/>
+  <w:style w:type="character" w:customStyle="1" w:styleId="IntenseQuoteChar">
+    <w:name w:val="Intense Quote Char"/>
+    <w:basedOn w:val="DefaultParagraphFont"/>
+    <w:link w:val="IntenseQuote"/>
     <w:uiPriority w:val="30"/>
     <w:rsid w:val="00C04221"/>
     <w:rPr>
@@ -8983,7 +9529,7 @@
       <w:color w:val="5B9BD5" w:themeColor="accent1"/>
     </w:rPr>
   </w:style>
-  <w:style w:type="paragraph" w:styleId="Descripcin">
+  <w:style w:type="paragraph" w:styleId="Caption">
     <w:name w:val="caption"/>
     <w:basedOn w:val="Normal"/>
     <w:next w:val="Normal"/>
@@ -9004,10 +9550,10 @@
       <w:lang w:val="en-US" w:eastAsia="ja-JP"/>
     </w:rPr>
   </w:style>
-  <w:style w:type="paragraph" w:styleId="Textonotapie">
+  <w:style w:type="paragraph" w:styleId="FootnoteText">
     <w:name w:val="footnote text"/>
     <w:basedOn w:val="Normal"/>
-    <w:link w:val="TextonotapieCar"/>
+    <w:link w:val="FootnoteTextChar"/>
     <w:uiPriority w:val="99"/>
     <w:semiHidden/>
     <w:unhideWhenUsed/>
@@ -9021,10 +9567,10 @@
       <w:lang w:val="es-ES"/>
     </w:rPr>
   </w:style>
-  <w:style w:type="character" w:customStyle="1" w:styleId="TextonotapieCar">
-    <w:name w:val="Texto nota pie Car"/>
-    <w:basedOn w:val="Fuentedeprrafopredeter"/>
-    <w:link w:val="Textonotapie"/>
+  <w:style w:type="character" w:customStyle="1" w:styleId="FootnoteTextChar">
+    <w:name w:val="Footnote Text Char"/>
+    <w:basedOn w:val="DefaultParagraphFont"/>
+    <w:link w:val="FootnoteText"/>
     <w:uiPriority w:val="99"/>
     <w:semiHidden/>
     <w:rsid w:val="005D5259"/>
@@ -9034,9 +9580,9 @@
       <w:lang w:val="es-ES"/>
     </w:rPr>
   </w:style>
-  <w:style w:type="character" w:styleId="Refdenotaalpie">
+  <w:style w:type="character" w:styleId="FootnoteReference">
     <w:name w:val="footnote reference"/>
-    <w:basedOn w:val="Fuentedeprrafopredeter"/>
+    <w:basedOn w:val="DefaultParagraphFont"/>
     <w:unhideWhenUsed/>
     <w:rsid w:val="005D5259"/>
     <w:rPr>
@@ -9045,7 +9591,7 @@
   </w:style>
   <w:style w:type="character" w:customStyle="1" w:styleId="normaltextrun">
     <w:name w:val="normaltextrun"/>
-    <w:basedOn w:val="Fuentedeprrafopredeter"/>
+    <w:basedOn w:val="DefaultParagraphFont"/>
     <w:rsid w:val="0024234D"/>
   </w:style>
   <w:style w:type="paragraph" w:customStyle="1" w:styleId="Default">
@@ -9064,9 +9610,9 @@
       <w:szCs w:val="24"/>
     </w:rPr>
   </w:style>
-  <w:style w:type="table" w:styleId="Cuadrculadetablaclara">
+  <w:style w:type="table" w:styleId="TableGridLight">
     <w:name w:val="Grid Table Light"/>
-    <w:basedOn w:val="Tablanormal"/>
+    <w:basedOn w:val="TableNormal"/>
     <w:uiPriority w:val="40"/>
     <w:rsid w:val="005C4A58"/>
     <w:pPr>
@@ -9085,8 +9631,8 @@
   </w:style>
   <w:style w:type="table" w:customStyle="1" w:styleId="Cuadrculadetablaclara1">
     <w:name w:val="Cuadrícula de tabla clara1"/>
-    <w:basedOn w:val="Tablanormal"/>
-    <w:next w:val="Cuadrculadetablaclara"/>
+    <w:basedOn w:val="TableNormal"/>
+    <w:next w:val="TableGridLight"/>
     <w:uiPriority w:val="40"/>
     <w:rsid w:val="00943DF1"/>
     <w:pPr>
@@ -9117,7 +9663,7 @@
       <w:lang w:eastAsia="es-CL"/>
     </w:rPr>
   </w:style>
-  <w:style w:type="paragraph" w:styleId="Revisin">
+  <w:style w:type="paragraph" w:styleId="Revision">
     <w:name w:val="Revision"/>
     <w:hidden/>
     <w:uiPriority w:val="99"/>
@@ -9127,9 +9673,9 @@
       <w:spacing w:after="0" w:line="240" w:lineRule="auto"/>
     </w:pPr>
   </w:style>
-  <w:style w:type="character" w:styleId="Textoennegrita">
+  <w:style w:type="character" w:styleId="Strong">
     <w:name w:val="Strong"/>
-    <w:basedOn w:val="Fuentedeprrafopredeter"/>
+    <w:basedOn w:val="DefaultParagraphFont"/>
     <w:uiPriority w:val="22"/>
     <w:qFormat/>
     <w:rsid w:val="002C4FB7"/>
@@ -9138,533 +9684,19 @@
       <w:bCs/>
     </w:rPr>
   </w:style>
-</w:styles>
-</file>
-
-<file path=word/glossary/document.xml><?xml version="1.0" encoding="utf-8"?>
-<w:glossaryDocument xmlns:wpc="http://schemas.microsoft.com/office/word/2010/wordprocessingCanvas" xmlns:cx="http://schemas.microsoft.com/office/drawing/2014/chartex" xmlns:mc="http://schemas.openxmlformats.org/markup-compatibility/2006" xmlns:o="urn:schemas-microsoft-com:office:office" xmlns:r="http://schemas.openxmlformats.org/officeDocument/2006/relationships" xmlns:m="http://schemas.openxmlformats.org/officeDocument/2006/math" xmlns:v="urn:schemas-microsoft-com:vml" xmlns:wp14="http://schemas.microsoft.com/office/word/2010/wordprocessingDrawing" xmlns:wp="http://schemas.openxmlformats.org/drawingml/2006/wordprocessingDrawing" xmlns:w10="urn:schemas-microsoft-com:office:word" xmlns:w="http://schemas.openxmlformats.org/wordprocessingml/2006/main" xmlns:w14="http://schemas.microsoft.com/office/word/2010/wordml" xmlns:w15="http://schemas.microsoft.com/office/word/2012/wordml" xmlns:w16se="http://schemas.microsoft.com/office/word/2015/wordml/symex" xmlns:wpg="http://schemas.microsoft.com/office/word/2010/wordprocessingGroup" xmlns:wpi="http://schemas.microsoft.com/office/word/2010/wordprocessingInk" xmlns:wne="http://schemas.microsoft.com/office/word/2006/wordml" xmlns:wps="http://schemas.microsoft.com/office/word/2010/wordprocessingShape" mc:Ignorable="w14 w15 w16se wp14"/>
-</file>
-
-<file path=word/glossary/fontTable.xml><?xml version="1.0" encoding="utf-8"?>
-<w:fonts xmlns:mc="http://schemas.openxmlformats.org/markup-compatibility/2006" xmlns:r="http://schemas.openxmlformats.org/officeDocument/2006/relationships" xmlns:w="http://schemas.openxmlformats.org/wordprocessingml/2006/main" xmlns:w14="http://schemas.microsoft.com/office/word/2010/wordml" xmlns:w15="http://schemas.microsoft.com/office/word/2012/wordml" xmlns:w16se="http://schemas.microsoft.com/office/word/2015/wordml/symex" mc:Ignorable="w14 w15 w16se">
-  <w:font w:name="Calibri">
-    <w:panose1 w:val="020F0502020204030204"/>
-    <w:charset w:val="00"/>
-    <w:family w:val="swiss"/>
-    <w:pitch w:val="variable"/>
-    <w:sig w:usb0="E4002EFF" w:usb1="C000247B" w:usb2="00000009" w:usb3="00000000" w:csb0="000001FF" w:csb1="00000000"/>
-  </w:font>
-  <w:font w:name="Times New Roman">
-    <w:panose1 w:val="02020603050405020304"/>
-    <w:charset w:val="00"/>
-    <w:family w:val="roman"/>
-    <w:pitch w:val="variable"/>
-    <w:sig w:usb0="E0002EFF" w:usb1="C000785B" w:usb2="00000009" w:usb3="00000000" w:csb0="000001FF" w:csb1="00000000"/>
-  </w:font>
-  <w:font w:name="Courier New">
-    <w:panose1 w:val="02070309020205020404"/>
-    <w:charset w:val="00"/>
-    <w:family w:val="modern"/>
-    <w:pitch w:val="fixed"/>
-    <w:sig w:usb0="E0002EFF" w:usb1="C0007843" w:usb2="00000009" w:usb3="00000000" w:csb0="000001FF" w:csb1="00000000"/>
-  </w:font>
-  <w:font w:name="Wingdings">
-    <w:panose1 w:val="05000000000000000000"/>
-    <w:charset w:val="02"/>
-    <w:family w:val="auto"/>
-    <w:pitch w:val="variable"/>
-    <w:sig w:usb0="00000000" w:usb1="10000000" w:usb2="00000000" w:usb3="00000000" w:csb0="80000000" w:csb1="00000000"/>
-  </w:font>
-  <w:font w:name="Symbol">
-    <w:panose1 w:val="05050102010706020507"/>
-    <w:charset w:val="02"/>
-    <w:family w:val="roman"/>
-    <w:pitch w:val="variable"/>
-    <w:sig w:usb0="00000000" w:usb1="10000000" w:usb2="00000000" w:usb3="00000000" w:csb0="80000000" w:csb1="00000000"/>
-  </w:font>
-  <w:font w:name="Calibri Light">
-    <w:panose1 w:val="020F0302020204030204"/>
-    <w:charset w:val="00"/>
-    <w:family w:val="swiss"/>
-    <w:pitch w:val="variable"/>
-    <w:sig w:usb0="E4002EFF" w:usb1="C000247B" w:usb2="00000009" w:usb3="00000000" w:csb0="000001FF" w:csb1="00000000"/>
-  </w:font>
-  <w:font w:name="Segoe UI">
-    <w:panose1 w:val="020B0502040204020203"/>
-    <w:charset w:val="00"/>
-    <w:family w:val="swiss"/>
-    <w:pitch w:val="variable"/>
-    <w:sig w:usb0="E4002EFF" w:usb1="C000E47F" w:usb2="00000009" w:usb3="00000000" w:csb0="000001FF" w:csb1="00000000"/>
-  </w:font>
-  <w:font w:name="Century Gothic">
-    <w:panose1 w:val="020B0502020202020204"/>
-    <w:charset w:val="00"/>
-    <w:family w:val="swiss"/>
-    <w:pitch w:val="variable"/>
-    <w:sig w:usb0="00000287" w:usb1="00000000" w:usb2="00000000" w:usb3="00000000" w:csb0="0000009F" w:csb1="00000000"/>
-  </w:font>
-</w:fonts>
-</file>
-
-<file path=word/glossary/settings.xml><?xml version="1.0" encoding="utf-8"?>
-<w:settings xmlns:mc="http://schemas.openxmlformats.org/markup-compatibility/2006" xmlns:o="urn:schemas-microsoft-com:office:office" xmlns:r="http://schemas.openxmlformats.org/officeDocument/2006/relationships" xmlns:m="http://schemas.openxmlformats.org/officeDocument/2006/math" xmlns:v="urn:schemas-microsoft-com:vml" xmlns:w10="urn:schemas-microsoft-com:office:word" xmlns:w="http://schemas.openxmlformats.org/wordprocessingml/2006/main" xmlns:w14="http://schemas.microsoft.com/office/word/2010/wordml" xmlns:w15="http://schemas.microsoft.com/office/word/2012/wordml" xmlns:w16se="http://schemas.microsoft.com/office/word/2015/wordml/symex" xmlns:sl="http://schemas.openxmlformats.org/schemaLibrary/2006/main" mc:Ignorable="w14 w15 w16se">
-  <w:defaultTabStop w:val="708"/>
-  <w:hyphenationZone w:val="425"/>
-  <w:characterSpacingControl w:val="doNotCompress"/>
-  <w:compat>
-    <w:useFELayout/>
-    <w:compatSetting w:name="compatibilityMode" w:uri="http://schemas.microsoft.com/office/word" w:val="12"/>
-  </w:compat>
-  <w:rsids>
-    <w:rsidRoot w:val="004A7892"/>
-    <w:rsid w:val="004A7892"/>
-  </w:rsids>
-  <m:mathPr>
-    <m:mathFont m:val="Cambria Math"/>
-    <m:brkBin m:val="before"/>
-    <m:brkBinSub m:val="--"/>
-    <m:smallFrac m:val="0"/>
-    <m:dispDef/>
-    <m:lMargin m:val="0"/>
-    <m:rMargin m:val="0"/>
-    <m:defJc m:val="centerGroup"/>
-    <m:wrapIndent m:val="1440"/>
-    <m:intLim m:val="subSup"/>
-    <m:naryLim m:val="undOvr"/>
-  </m:mathPr>
-  <w:themeFontLang w:val="es-CL"/>
-  <w:clrSchemeMapping w:bg1="light1" w:t1="dark1" w:bg2="light2" w:t2="dark2" w:accent1="accent1" w:accent2="accent2" w:accent3="accent3" w:accent4="accent4" w:accent5="accent5" w:accent6="accent6" w:hyperlink="hyperlink" w:followedHyperlink="followedHyperlink"/>
-  <w:decimalSymbol w:val=","/>
-  <w:listSeparator w:val=";"/>
-</w:settings>
-</file>
-
-<file path=word/glossary/styles.xml><?xml version="1.0" encoding="utf-8"?>
-<w:styles xmlns:mc="http://schemas.openxmlformats.org/markup-compatibility/2006" xmlns:r="http://schemas.openxmlformats.org/officeDocument/2006/relationships" xmlns:w="http://schemas.openxmlformats.org/wordprocessingml/2006/main" xmlns:w14="http://schemas.microsoft.com/office/word/2010/wordml" xmlns:w15="http://schemas.microsoft.com/office/word/2012/wordml" xmlns:w16se="http://schemas.microsoft.com/office/word/2015/wordml/symex" mc:Ignorable="w14 w15 w16se">
-  <w:docDefaults>
-    <w:rPrDefault>
-      <w:rPr>
-        <w:rFonts w:asciiTheme="minorHAnsi" w:eastAsiaTheme="minorEastAsia" w:hAnsiTheme="minorHAnsi" w:cstheme="minorBidi"/>
-        <w:sz w:val="22"/>
-        <w:szCs w:val="22"/>
-        <w:lang w:val="es-CL" w:eastAsia="es-CL" w:bidi="ar-SA"/>
-      </w:rPr>
-    </w:rPrDefault>
-    <w:pPrDefault>
-      <w:pPr>
-        <w:spacing w:after="160" w:line="259" w:lineRule="auto"/>
-      </w:pPr>
-    </w:pPrDefault>
-  </w:docDefaults>
-  <w:latentStyles w:defLockedState="0" w:defUIPriority="99" w:defSemiHidden="0" w:defUnhideWhenUsed="0" w:defQFormat="0" w:count="371">
-    <w:lsdException w:name="Normal" w:uiPriority="0" w:qFormat="1"/>
-    <w:lsdException w:name="heading 1" w:uiPriority="9" w:qFormat="1"/>
-    <w:lsdException w:name="heading 2" w:semiHidden="1" w:uiPriority="9" w:unhideWhenUsed="1" w:qFormat="1"/>
-    <w:lsdException w:name="heading 3" w:semiHidden="1" w:uiPriority="9" w:unhideWhenUsed="1" w:qFormat="1"/>
-    <w:lsdException w:name="heading 4" w:semiHidden="1" w:uiPriority="9" w:unhideWhenUsed="1" w:qFormat="1"/>
-    <w:lsdException w:name="heading 5" w:semiHidden="1" w:uiPriority="9" w:unhideWhenUsed="1" w:qFormat="1"/>
-    <w:lsdException w:name="heading 6" w:semiHidden="1" w:uiPriority="9" w:unhideWhenUsed="1" w:qFormat="1"/>
-    <w:lsdException w:name="heading 7" w:semiHidden="1" w:uiPriority="9" w:unhideWhenUsed="1" w:qFormat="1"/>
-    <w:lsdException w:name="heading 8" w:semiHidden="1" w:uiPriority="9" w:unhideWhenUsed="1" w:qFormat="1"/>
-    <w:lsdException w:name="heading 9" w:semiHidden="1" w:uiPriority="9" w:unhideWhenUsed="1" w:qFormat="1"/>
-    <w:lsdException w:name="index 1" w:semiHidden="1" w:unhideWhenUsed="1"/>
-    <w:lsdException w:name="index 2" w:semiHidden="1" w:unhideWhenUsed="1"/>
-    <w:lsdException w:name="index 3" w:semiHidden="1" w:unhideWhenUsed="1"/>
-    <w:lsdException w:name="index 4" w:semiHidden="1" w:unhideWhenUsed="1"/>
-    <w:lsdException w:name="index 5" w:semiHidden="1" w:unhideWhenUsed="1"/>
-    <w:lsdException w:name="index 6" w:semiHidden="1" w:unhideWhenUsed="1"/>
-    <w:lsdException w:name="index 7" w:semiHidden="1" w:unhideWhenUsed="1"/>
-    <w:lsdException w:name="index 8" w:semiHidden="1" w:unhideWhenUsed="1"/>
-    <w:lsdException w:name="index 9" w:semiHidden="1" w:unhideWhenUsed="1"/>
-    <w:lsdException w:name="toc 1" w:semiHidden="1" w:uiPriority="39" w:unhideWhenUsed="1"/>
-    <w:lsdException w:name="toc 2" w:semiHidden="1" w:uiPriority="39" w:unhideWhenUsed="1"/>
-    <w:lsdException w:name="toc 3" w:semiHidden="1" w:uiPriority="39" w:unhideWhenUsed="1"/>
-    <w:lsdException w:name="toc 4" w:semiHidden="1" w:uiPriority="39" w:unhideWhenUsed="1"/>
-    <w:lsdException w:name="toc 5" w:semiHidden="1" w:uiPriority="39" w:unhideWhenUsed="1"/>
-    <w:lsdException w:name="toc 6" w:semiHidden="1" w:uiPriority="39" w:unhideWhenUsed="1"/>
-    <w:lsdException w:name="toc 7" w:semiHidden="1" w:uiPriority="39" w:unhideWhenUsed="1"/>
-    <w:lsdException w:name="toc 8" w:semiHidden="1" w:uiPriority="39" w:unhideWhenUsed="1"/>
-    <w:lsdException w:name="toc 9" w:semiHidden="1" w:uiPriority="39" w:unhideWhenUsed="1"/>
-    <w:lsdException w:name="Normal Indent" w:semiHidden="1" w:unhideWhenUsed="1"/>
-    <w:lsdException w:name="footnote text" w:semiHidden="1" w:unhideWhenUsed="1"/>
-    <w:lsdException w:name="annotation text" w:semiHidden="1" w:unhideWhenUsed="1"/>
-    <w:lsdException w:name="header" w:semiHidden="1" w:unhideWhenUsed="1"/>
-    <w:lsdException w:name="footer" w:semiHidden="1" w:unhideWhenUsed="1"/>
-    <w:lsdException w:name="index heading" w:semiHidden="1" w:unhideWhenUsed="1"/>
-    <w:lsdException w:name="caption" w:semiHidden="1" w:uiPriority="35" w:unhideWhenUsed="1" w:qFormat="1"/>
-    <w:lsdException w:name="table of figures" w:semiHidden="1" w:unhideWhenUsed="1"/>
-    <w:lsdException w:name="envelope address" w:semiHidden="1" w:unhideWhenUsed="1"/>
-    <w:lsdException w:name="envelope return" w:semiHidden="1" w:unhideWhenUsed="1"/>
-    <w:lsdException w:name="footnote reference" w:semiHidden="1" w:unhideWhenUsed="1"/>
-    <w:lsdException w:name="annotation reference" w:semiHidden="1" w:unhideWhenUsed="1"/>
-    <w:lsdException w:name="line number" w:semiHidden="1" w:unhideWhenUsed="1"/>
-    <w:lsdException w:name="page number" w:semiHidden="1" w:unhideWhenUsed="1"/>
-    <w:lsdException w:name="endnote reference" w:semiHidden="1" w:unhideWhenUsed="1"/>
-    <w:lsdException w:name="endnote text" w:semiHidden="1" w:unhideWhenUsed="1"/>
-    <w:lsdException w:name="table of authorities" w:semiHidden="1" w:unhideWhenUsed="1"/>
-    <w:lsdException w:name="macro" w:semiHidden="1" w:unhideWhenUsed="1"/>
-    <w:lsdException w:name="toa heading" w:semiHidden="1" w:unhideWhenUsed="1"/>
-    <w:lsdException w:name="List" w:semiHidden="1" w:unhideWhenUsed="1"/>
-    <w:lsdException w:name="List Bullet" w:semiHidden="1" w:unhideWhenUsed="1"/>
-    <w:lsdException w:name="List Number" w:semiHidden="1" w:unhideWhenUsed="1"/>
-    <w:lsdException w:name="List 2" w:semiHidden="1" w:unhideWhenUsed="1"/>
-    <w:lsdException w:name="List 3" w:semiHidden="1" w:unhideWhenUsed="1"/>
-    <w:lsdException w:name="List 4" w:semiHidden="1" w:unhideWhenUsed="1"/>
-    <w:lsdException w:name="List 5" w:semiHidden="1" w:unhideWhenUsed="1"/>
-    <w:lsdException w:name="List Bullet 2" w:semiHidden="1" w:unhideWhenUsed="1"/>
-    <w:lsdException w:name="List Bullet 3" w:semiHidden="1" w:unhideWhenUsed="1"/>
-    <w:lsdException w:name="List Bullet 4" w:semiHidden="1" w:unhideWhenUsed="1"/>
-    <w:lsdException w:name="List Bullet 5" w:semiHidden="1" w:unhideWhenUsed="1"/>
-    <w:lsdException w:name="List Number 2" w:semiHidden="1" w:unhideWhenUsed="1"/>
-    <w:lsdException w:name="List Number 3" w:semiHidden="1" w:unhideWhenUsed="1"/>
-    <w:lsdException w:name="List Number 4" w:semiHidden="1" w:unhideWhenUsed="1"/>
-    <w:lsdException w:name="List Number 5" w:semiHidden="1" w:unhideWhenUsed="1"/>
-    <w:lsdException w:name="Title" w:uiPriority="10" w:qFormat="1"/>
-    <w:lsdException w:name="Closing" w:semiHidden="1" w:unhideWhenUsed="1"/>
-    <w:lsdException w:name="Signature" w:semiHidden="1" w:unhideWhenUsed="1"/>
-    <w:lsdException w:name="Default Paragraph Font" w:semiHidden="1" w:uiPriority="1" w:unhideWhenUsed="1"/>
-    <w:lsdException w:name="Body Text" w:semiHidden="1" w:unhideWhenUsed="1"/>
-    <w:lsdException w:name="Body Text Indent" w:semiHidden="1" w:unhideWhenUsed="1"/>
-    <w:lsdException w:name="List Continue" w:semiHidden="1" w:unhideWhenUsed="1"/>
-    <w:lsdException w:name="List Continue 2" w:semiHidden="1" w:unhideWhenUsed="1"/>
-    <w:lsdException w:name="List Continue 3" w:semiHidden="1" w:unhideWhenUsed="1"/>
-    <w:lsdException w:name="List Continue 4" w:semiHidden="1" w:unhideWhenUsed="1"/>
-    <w:lsdException w:name="List Continue 5" w:semiHidden="1" w:unhideWhenUsed="1"/>
-    <w:lsdException w:name="Message Header" w:semiHidden="1" w:unhideWhenUsed="1"/>
-    <w:lsdException w:name="Subtitle" w:uiPriority="11" w:qFormat="1"/>
-    <w:lsdException w:name="Salutation" w:semiHidden="1" w:unhideWhenUsed="1"/>
-    <w:lsdException w:name="Date" w:semiHidden="1" w:unhideWhenUsed="1"/>
-    <w:lsdException w:name="Body Text First Indent" w:semiHidden="1" w:unhideWhenUsed="1"/>
-    <w:lsdException w:name="Body Text First Indent 2" w:semiHidden="1" w:unhideWhenUsed="1"/>
-    <w:lsdException w:name="Note Heading" w:semiHidden="1" w:unhideWhenUsed="1"/>
-    <w:lsdException w:name="Body Text 2" w:semiHidden="1" w:unhideWhenUsed="1"/>
-    <w:lsdException w:name="Body Text 3" w:semiHidden="1" w:unhideWhenUsed="1"/>
-    <w:lsdException w:name="Body Text Indent 2" w:semiHidden="1" w:unhideWhenUsed="1"/>
-    <w:lsdException w:name="Body Text Indent 3" w:semiHidden="1" w:unhideWhenUsed="1"/>
-    <w:lsdException w:name="Block Text" w:semiHidden="1" w:unhideWhenUsed="1"/>
-    <w:lsdException w:name="Hyperlink" w:semiHidden="1" w:unhideWhenUsed="1"/>
-    <w:lsdException w:name="FollowedHyperlink" w:semiHidden="1" w:unhideWhenUsed="1"/>
-    <w:lsdException w:name="Strong" w:uiPriority="22" w:qFormat="1"/>
-    <w:lsdException w:name="Emphasis" w:uiPriority="20" w:qFormat="1"/>
-    <w:lsdException w:name="Document Map" w:semiHidden="1" w:unhideWhenUsed="1"/>
-    <w:lsdException w:name="Plain Text" w:semiHidden="1" w:unhideWhenUsed="1"/>
-    <w:lsdException w:name="E-mail Signature" w:semiHidden="1" w:unhideWhenUsed="1"/>
-    <w:lsdException w:name="HTML Top of Form" w:semiHidden="1" w:unhideWhenUsed="1"/>
-    <w:lsdException w:name="HTML Bottom of Form" w:semiHidden="1" w:unhideWhenUsed="1"/>
-    <w:lsdException w:name="Normal (Web)" w:semiHidden="1" w:unhideWhenUsed="1"/>
-    <w:lsdException w:name="HTML Acronym" w:semiHidden="1" w:unhideWhenUsed="1"/>
-    <w:lsdException w:name="HTML Address" w:semiHidden="1" w:unhideWhenUsed="1"/>
-    <w:lsdException w:name="HTML Cite" w:semiHidden="1" w:unhideWhenUsed="1"/>
-    <w:lsdException w:name="HTML Code" w:semiHidden="1" w:unhideWhenUsed="1"/>
-    <w:lsdException w:name="HTML Definition" w:semiHidden="1" w:unhideWhenUsed="1"/>
-    <w:lsdException w:name="HTML Keyboard" w:semiHidden="1" w:unhideWhenUsed="1"/>
-    <w:lsdException w:name="HTML Preformatted" w:semiHidden="1" w:unhideWhenUsed="1"/>
-    <w:lsdException w:name="HTML Sample" w:semiHidden="1" w:unhideWhenUsed="1"/>
-    <w:lsdException w:name="HTML Typewriter" w:semiHidden="1" w:unhideWhenUsed="1"/>
-    <w:lsdException w:name="HTML Variable" w:semiHidden="1" w:unhideWhenUsed="1"/>
-    <w:lsdException w:name="Normal Table" w:semiHidden="1" w:unhideWhenUsed="1"/>
-    <w:lsdException w:name="annotation subject" w:semiHidden="1" w:unhideWhenUsed="1"/>
-    <w:lsdException w:name="No List" w:semiHidden="1" w:unhideWhenUsed="1"/>
-    <w:lsdException w:name="Outline List 1" w:semiHidden="1" w:unhideWhenUsed="1"/>
-    <w:lsdException w:name="Outline List 2" w:semiHidden="1" w:unhideWhenUsed="1"/>
-    <w:lsdException w:name="Outline List 3" w:semiHidden="1" w:unhideWhenUsed="1"/>
-    <w:lsdException w:name="Table Simple 1" w:semiHidden="1" w:unhideWhenUsed="1"/>
-    <w:lsdException w:name="Table Simple 2" w:semiHidden="1" w:unhideWhenUsed="1"/>
-    <w:lsdException w:name="Table Simple 3" w:semiHidden="1" w:unhideWhenUsed="1"/>
-    <w:lsdException w:name="Table Classic 1" w:semiHidden="1" w:unhideWhenUsed="1"/>
-    <w:lsdException w:name="Table Classic 2" w:semiHidden="1" w:unhideWhenUsed="1"/>
-    <w:lsdException w:name="Table Classic 3" w:semiHidden="1" w:unhideWhenUsed="1"/>
-    <w:lsdException w:name="Table Classic 4" w:semiHidden="1" w:unhideWhenUsed="1"/>
-    <w:lsdException w:name="Table Colorful 1" w:semiHidden="1" w:unhideWhenUsed="1"/>
-    <w:lsdException w:name="Table Colorful 2" w:semiHidden="1" w:unhideWhenUsed="1"/>
-    <w:lsdException w:name="Table Colorful 3" w:semiHidden="1" w:unhideWhenUsed="1"/>
-    <w:lsdException w:name="Table Columns 1" w:semiHidden="1" w:unhideWhenUsed="1"/>
-    <w:lsdException w:name="Table Columns 2" w:semiHidden="1" w:unhideWhenUsed="1"/>
-    <w:lsdException w:name="Table Columns 3" w:semiHidden="1" w:unhideWhenUsed="1"/>
-    <w:lsdException w:name="Table Columns 4" w:semiHidden="1" w:unhideWhenUsed="1"/>
-    <w:lsdException w:name="Table Columns 5" w:semiHidden="1" w:unhideWhenUsed="1"/>
-    <w:lsdException w:name="Table Grid 1" w:semiHidden="1" w:unhideWhenUsed="1"/>
-    <w:lsdException w:name="Table Grid 2" w:semiHidden="1" w:unhideWhenUsed="1"/>
-    <w:lsdException w:name="Table Grid 3" w:semiHidden="1" w:unhideWhenUsed="1"/>
-    <w:lsdException w:name="Table Grid 4" w:semiHidden="1" w:unhideWhenUsed="1"/>
-    <w:lsdException w:name="Table Grid 5" w:semiHidden="1" w:unhideWhenUsed="1"/>
-    <w:lsdException w:name="Table Grid 6" w:semiHidden="1" w:unhideWhenUsed="1"/>
-    <w:lsdException w:name="Table Grid 7" w:semiHidden="1" w:unhideWhenUsed="1"/>
-    <w:lsdException w:name="Table Grid 8" w:semiHidden="1" w:unhideWhenUsed="1"/>
-    <w:lsdException w:name="Table List 1" w:semiHidden="1" w:unhideWhenUsed="1"/>
-    <w:lsdException w:name="Table List 2" w:semiHidden="1" w:unhideWhenUsed="1"/>
-    <w:lsdException w:name="Table List 3" w:semiHidden="1" w:unhideWhenUsed="1"/>
-    <w:lsdException w:name="Table List 4" w:semiHidden="1" w:unhideWhenUsed="1"/>
-    <w:lsdException w:name="Table List 5" w:semiHidden="1" w:unhideWhenUsed="1"/>
-    <w:lsdException w:name="Table List 6" w:semiHidden="1" w:unhideWhenUsed="1"/>
-    <w:lsdException w:name="Table List 7" w:semiHidden="1" w:unhideWhenUsed="1"/>
-    <w:lsdException w:name="Table List 8" w:semiHidden="1" w:unhideWhenUsed="1"/>
-    <w:lsdException w:name="Table 3D effects 1" w:semiHidden="1" w:unhideWhenUsed="1"/>
-    <w:lsdException w:name="Table 3D effects 2" w:semiHidden="1" w:unhideWhenUsed="1"/>
-    <w:lsdException w:name="Table 3D effects 3" w:semiHidden="1" w:unhideWhenUsed="1"/>
-    <w:lsdException w:name="Table Contemporary" w:semiHidden="1" w:unhideWhenUsed="1"/>
-    <w:lsdException w:name="Table Elegant" w:semiHidden="1" w:unhideWhenUsed="1"/>
-    <w:lsdException w:name="Table Professional" w:semiHidden="1" w:unhideWhenUsed="1"/>
-    <w:lsdException w:name="Table Subtle 1" w:semiHidden="1" w:unhideWhenUsed="1"/>
-    <w:lsdException w:name="Table Subtle 2" w:semiHidden="1" w:unhideWhenUsed="1"/>
-    <w:lsdException w:name="Table Web 1" w:semiHidden="1" w:unhideWhenUsed="1"/>
-    <w:lsdException w:name="Table Web 2" w:semiHidden="1" w:unhideWhenUsed="1"/>
-    <w:lsdException w:name="Table Web 3" w:semiHidden="1" w:unhideWhenUsed="1"/>
-    <w:lsdException w:name="Balloon Text" w:semiHidden="1" w:unhideWhenUsed="1"/>
-    <w:lsdException w:name="Table Grid" w:uiPriority="39"/>
-    <w:lsdException w:name="Table Theme" w:semiHidden="1" w:unhideWhenUsed="1"/>
-    <w:lsdException w:name="Placeholder Text" w:semiHidden="1"/>
-    <w:lsdException w:name="No Spacing" w:uiPriority="1" w:qFormat="1"/>
-    <w:lsdException w:name="Light Shading" w:uiPriority="60"/>
-    <w:lsdException w:name="Light List" w:uiPriority="61"/>
-    <w:lsdException w:name="Light Grid" w:uiPriority="62"/>
-    <w:lsdException w:name="Medium Shading 1" w:uiPriority="63"/>
-    <w:lsdException w:name="Medium Shading 2" w:uiPriority="64"/>
-    <w:lsdException w:name="Medium List 1" w:uiPriority="65"/>
-    <w:lsdException w:name="Medium List 2" w:uiPriority="66"/>
-    <w:lsdException w:name="Medium Grid 1" w:uiPriority="67"/>
-    <w:lsdException w:name="Medium Grid 2" w:uiPriority="68"/>
-    <w:lsdException w:name="Medium Grid 3" w:uiPriority="69"/>
-    <w:lsdException w:name="Dark List" w:uiPriority="70"/>
-    <w:lsdException w:name="Colorful Shading" w:uiPriority="71"/>
-    <w:lsdException w:name="Colorful List" w:uiPriority="72"/>
-    <w:lsdException w:name="Colorful Grid" w:uiPriority="73"/>
-    <w:lsdException w:name="Light Shading Accent 1" w:uiPriority="60"/>
-    <w:lsdException w:name="Light List Accent 1" w:uiPriority="61"/>
-    <w:lsdException w:name="Light Grid Accent 1" w:uiPriority="62"/>
-    <w:lsdException w:name="Medium Shading 1 Accent 1" w:uiPriority="63"/>
-    <w:lsdException w:name="Medium Shading 2 Accent 1" w:uiPriority="64"/>
-    <w:lsdException w:name="Medium List 1 Accent 1" w:uiPriority="65"/>
-    <w:lsdException w:name="Revision" w:semiHidden="1"/>
-    <w:lsdException w:name="List Paragraph" w:uiPriority="34" w:qFormat="1"/>
-    <w:lsdException w:name="Quote" w:uiPriority="29" w:qFormat="1"/>
-    <w:lsdException w:name="Intense Quote" w:uiPriority="30" w:qFormat="1"/>
-    <w:lsdException w:name="Medium List 2 Accent 1" w:uiPriority="66"/>
-    <w:lsdException w:name="Medium Grid 1 Accent 1" w:uiPriority="67"/>
-    <w:lsdException w:name="Medium Grid 2 Accent 1" w:uiPriority="68"/>
-    <w:lsdException w:name="Medium Grid 3 Accent 1" w:uiPriority="69"/>
-    <w:lsdException w:name="Dark List Accent 1" w:uiPriority="70"/>
-    <w:lsdException w:name="Colorful Shading Accent 1" w:uiPriority="71"/>
-    <w:lsdException w:name="Colorful List Accent 1" w:uiPriority="72"/>
-    <w:lsdException w:name="Colorful Grid Accent 1" w:uiPriority="73"/>
-    <w:lsdException w:name="Light Shading Accent 2" w:uiPriority="60"/>
-    <w:lsdException w:name="Light List Accent 2" w:uiPriority="61"/>
-    <w:lsdException w:name="Light Grid Accent 2" w:uiPriority="62"/>
-    <w:lsdException w:name="Medium Shading 1 Accent 2" w:uiPriority="63"/>
-    <w:lsdException w:name="Medium Shading 2 Accent 2" w:uiPriority="64"/>
-    <w:lsdException w:name="Medium List 1 Accent 2" w:uiPriority="65"/>
-    <w:lsdException w:name="Medium List 2 Accent 2" w:uiPriority="66"/>
-    <w:lsdException w:name="Medium Grid 1 Accent 2" w:uiPriority="67"/>
-    <w:lsdException w:name="Medium Grid 2 Accent 2" w:uiPriority="68"/>
-    <w:lsdException w:name="Medium Grid 3 Accent 2" w:uiPriority="69"/>
-    <w:lsdException w:name="Dark List Accent 2" w:uiPriority="70"/>
-    <w:lsdException w:name="Colorful Shading Accent 2" w:uiPriority="71"/>
-    <w:lsdException w:name="Colorful List Accent 2" w:uiPriority="72"/>
-    <w:lsdException w:name="Colorful Grid Accent 2" w:uiPriority="73"/>
-    <w:lsdException w:name="Light Shading Accent 3" w:uiPriority="60"/>
-    <w:lsdException w:name="Light List Accent 3" w:uiPriority="61"/>
-    <w:lsdException w:name="Light Grid Accent 3" w:uiPriority="62"/>
-    <w:lsdException w:name="Medium Shading 1 Accent 3" w:uiPriority="63"/>
-    <w:lsdException w:name="Medium Shading 2 Accent 3" w:uiPriority="64"/>
-    <w:lsdException w:name="Medium List 1 Accent 3" w:uiPriority="65"/>
-    <w:lsdException w:name="Medium List 2 Accent 3" w:uiPriority="66"/>
-    <w:lsdException w:name="Medium Grid 1 Accent 3" w:uiPriority="67"/>
-    <w:lsdException w:name="Medium Grid 2 Accent 3" w:uiPriority="68"/>
-    <w:lsdException w:name="Medium Grid 3 Accent 3" w:uiPriority="69"/>
-    <w:lsdException w:name="Dark List Accent 3" w:uiPriority="70"/>
-    <w:lsdException w:name="Colorful Shading Accent 3" w:uiPriority="71"/>
-    <w:lsdException w:name="Colorful List Accent 3" w:uiPriority="72"/>
-    <w:lsdException w:name="Colorful Grid Accent 3" w:uiPriority="73"/>
-    <w:lsdException w:name="Light Shading Accent 4" w:uiPriority="60"/>
-    <w:lsdException w:name="Light List Accent 4" w:uiPriority="61"/>
-    <w:lsdException w:name="Light Grid Accent 4" w:uiPriority="62"/>
-    <w:lsdException w:name="Medium Shading 1 Accent 4" w:uiPriority="63"/>
-    <w:lsdException w:name="Medium Shading 2 Accent 4" w:uiPriority="64"/>
-    <w:lsdException w:name="Medium List 1 Accent 4" w:uiPriority="65"/>
-    <w:lsdException w:name="Medium List 2 Accent 4" w:uiPriority="66"/>
-    <w:lsdException w:name="Medium Grid 1 Accent 4" w:uiPriority="67"/>
-    <w:lsdException w:name="Medium Grid 2 Accent 4" w:uiPriority="68"/>
-    <w:lsdException w:name="Medium Grid 3 Accent 4" w:uiPriority="69"/>
-    <w:lsdException w:name="Dark List Accent 4" w:uiPriority="70"/>
-    <w:lsdException w:name="Colorful Shading Accent 4" w:uiPriority="71"/>
-    <w:lsdException w:name="Colorful List Accent 4" w:uiPriority="72"/>
-    <w:lsdException w:name="Colorful Grid Accent 4" w:uiPriority="73"/>
-    <w:lsdException w:name="Light Shading Accent 5" w:uiPriority="60"/>
-    <w:lsdException w:name="Light List Accent 5" w:uiPriority="61"/>
-    <w:lsdException w:name="Light Grid Accent 5" w:uiPriority="62"/>
-    <w:lsdException w:name="Medium Shading 1 Accent 5" w:uiPriority="63"/>
-    <w:lsdException w:name="Medium Shading 2 Accent 5" w:uiPriority="64"/>
-    <w:lsdException w:name="Medium List 1 Accent 5" w:uiPriority="65"/>
-    <w:lsdException w:name="Medium List 2 Accent 5" w:uiPriority="66"/>
-    <w:lsdException w:name="Medium Grid 1 Accent 5" w:uiPriority="67"/>
-    <w:lsdException w:name="Medium Grid 2 Accent 5" w:uiPriority="68"/>
-    <w:lsdException w:name="Medium Grid 3 Accent 5" w:uiPriority="69"/>
-    <w:lsdException w:name="Dark List Accent 5" w:uiPriority="70"/>
-    <w:lsdException w:name="Colorful Shading Accent 5" w:uiPriority="71"/>
-    <w:lsdException w:name="Colorful List Accent 5" w:uiPriority="72"/>
-    <w:lsdException w:name="Colorful Grid Accent 5" w:uiPriority="73"/>
-    <w:lsdException w:name="Light Shading Accent 6" w:uiPriority="60"/>
-    <w:lsdException w:name="Light List Accent 6" w:uiPriority="61"/>
-    <w:lsdException w:name="Light Grid Accent 6" w:uiPriority="62"/>
-    <w:lsdException w:name="Medium Shading 1 Accent 6" w:uiPriority="63"/>
-    <w:lsdException w:name="Medium Shading 2 Accent 6" w:uiPriority="64"/>
-    <w:lsdException w:name="Medium List 1 Accent 6" w:uiPriority="65"/>
-    <w:lsdException w:name="Medium List 2 Accent 6" w:uiPriority="66"/>
-    <w:lsdException w:name="Medium Grid 1 Accent 6" w:uiPriority="67"/>
-    <w:lsdException w:name="Medium Grid 2 Accent 6" w:uiPriority="68"/>
-    <w:lsdException w:name="Medium Grid 3 Accent 6" w:uiPriority="69"/>
-    <w:lsdException w:name="Dark List Accent 6" w:uiPriority="70"/>
-    <w:lsdException w:name="Colorful Shading Accent 6" w:uiPriority="71"/>
-    <w:lsdException w:name="Colorful List Accent 6" w:uiPriority="72"/>
-    <w:lsdException w:name="Colorful Grid Accent 6" w:uiPriority="73"/>
-    <w:lsdException w:name="Subtle Emphasis" w:uiPriority="19" w:qFormat="1"/>
-    <w:lsdException w:name="Intense Emphasis" w:uiPriority="21" w:qFormat="1"/>
-    <w:lsdException w:name="Subtle Reference" w:uiPriority="31" w:qFormat="1"/>
-    <w:lsdException w:name="Intense Reference" w:uiPriority="32" w:qFormat="1"/>
-    <w:lsdException w:name="Book Title" w:uiPriority="33" w:qFormat="1"/>
-    <w:lsdException w:name="Bibliography" w:semiHidden="1" w:uiPriority="37" w:unhideWhenUsed="1"/>
-    <w:lsdException w:name="TOC Heading" w:semiHidden="1" w:uiPriority="39" w:unhideWhenUsed="1" w:qFormat="1"/>
-    <w:lsdException w:name="Plain Table 1" w:uiPriority="41"/>
-    <w:lsdException w:name="Plain Table 2" w:uiPriority="42"/>
-    <w:lsdException w:name="Plain Table 3" w:uiPriority="43"/>
-    <w:lsdException w:name="Plain Table 4" w:uiPriority="44"/>
-    <w:lsdException w:name="Plain Table 5" w:uiPriority="45"/>
-    <w:lsdException w:name="Grid Table Light" w:uiPriority="40"/>
-    <w:lsdException w:name="Grid Table 1 Light" w:uiPriority="46"/>
-    <w:lsdException w:name="Grid Table 2" w:uiPriority="47"/>
-    <w:lsdException w:name="Grid Table 3" w:uiPriority="48"/>
-    <w:lsdException w:name="Grid Table 4" w:uiPriority="49"/>
-    <w:lsdException w:name="Grid Table 5 Dark" w:uiPriority="50"/>
-    <w:lsdException w:name="Grid Table 6 Colorful" w:uiPriority="51"/>
-    <w:lsdException w:name="Grid Table 7 Colorful" w:uiPriority="52"/>
-    <w:lsdException w:name="Grid Table 1 Light Accent 1" w:uiPriority="46"/>
-    <w:lsdException w:name="Grid Table 2 Accent 1" w:uiPriority="47"/>
-    <w:lsdException w:name="Grid Table 3 Accent 1" w:uiPriority="48"/>
-    <w:lsdException w:name="Grid Table 4 Accent 1" w:uiPriority="49"/>
-    <w:lsdException w:name="Grid Table 5 Dark Accent 1" w:uiPriority="50"/>
-    <w:lsdException w:name="Grid Table 6 Colorful Accent 1" w:uiPriority="51"/>
-    <w:lsdException w:name="Grid Table 7 Colorful Accent 1" w:uiPriority="52"/>
-    <w:lsdException w:name="Grid Table 1 Light Accent 2" w:uiPriority="46"/>
-    <w:lsdException w:name="Grid Table 2 Accent 2" w:uiPriority="47"/>
-    <w:lsdException w:name="Grid Table 3 Accent 2" w:uiPriority="48"/>
-    <w:lsdException w:name="Grid Table 4 Accent 2" w:uiPriority="49"/>
-    <w:lsdException w:name="Grid Table 5 Dark Accent 2" w:uiPriority="50"/>
-    <w:lsdException w:name="Grid Table 6 Colorful Accent 2" w:uiPriority="51"/>
-    <w:lsdException w:name="Grid Table 7 Colorful Accent 2" w:uiPriority="52"/>
-    <w:lsdException w:name="Grid Table 1 Light Accent 3" w:uiPriority="46"/>
-    <w:lsdException w:name="Grid Table 2 Accent 3" w:uiPriority="47"/>
-    <w:lsdException w:name="Grid Table 3 Accent 3" w:uiPriority="48"/>
-    <w:lsdException w:name="Grid Table 4 Accent 3" w:uiPriority="49"/>
-    <w:lsdException w:name="Grid Table 5 Dark Accent 3" w:uiPriority="50"/>
-    <w:lsdException w:name="Grid Table 6 Colorful Accent 3" w:uiPriority="51"/>
-    <w:lsdException w:name="Grid Table 7 Colorful Accent 3" w:uiPriority="52"/>
-    <w:lsdException w:name="Grid Table 1 Light Accent 4" w:uiPriority="46"/>
-    <w:lsdException w:name="Grid Table 2 Accent 4" w:uiPriority="47"/>
-    <w:lsdException w:name="Grid Table 3 Accent 4" w:uiPriority="48"/>
-    <w:lsdException w:name="Grid Table 4 Accent 4" w:uiPriority="49"/>
-    <w:lsdException w:name="Grid Table 5 Dark Accent 4" w:uiPriority="50"/>
-    <w:lsdException w:name="Grid Table 6 Colorful Accent 4" w:uiPriority="51"/>
-    <w:lsdException w:name="Grid Table 7 Colorful Accent 4" w:uiPriority="52"/>
-    <w:lsdException w:name="Grid Table 1 Light Accent 5" w:uiPriority="46"/>
-    <w:lsdException w:name="Grid Table 2 Accent 5" w:uiPriority="47"/>
-    <w:lsdException w:name="Grid Table 3 Accent 5" w:uiPriority="48"/>
-    <w:lsdException w:name="Grid Table 4 Accent 5" w:uiPriority="49"/>
-    <w:lsdException w:name="Grid Table 5 Dark Accent 5" w:uiPriority="50"/>
-    <w:lsdException w:name="Grid Table 6 Colorful Accent 5" w:uiPriority="51"/>
-    <w:lsdException w:name="Grid Table 7 Colorful Accent 5" w:uiPriority="52"/>
-    <w:lsdException w:name="Grid Table 1 Light Accent 6" w:uiPriority="46"/>
-    <w:lsdException w:name="Grid Table 2 Accent 6" w:uiPriority="47"/>
-    <w:lsdException w:name="Grid Table 3 Accent 6" w:uiPriority="48"/>
-    <w:lsdException w:name="Grid Table 4 Accent 6" w:uiPriority="49"/>
-    <w:lsdException w:name="Grid Table 5 Dark Accent 6" w:uiPriority="50"/>
-    <w:lsdException w:name="Grid Table 6 Colorful Accent 6" w:uiPriority="51"/>
-    <w:lsdException w:name="Grid Table 7 Colorful Accent 6" w:uiPriority="52"/>
-    <w:lsdException w:name="List Table 1 Light" w:uiPriority="46"/>
-    <w:lsdException w:name="List Table 2" w:uiPriority="47"/>
-    <w:lsdException w:name="List Table 3" w:uiPriority="48"/>
-    <w:lsdException w:name="List Table 4" w:uiPriority="49"/>
-    <w:lsdException w:name="List Table 5 Dark" w:uiPriority="50"/>
-    <w:lsdException w:name="List Table 6 Colorful" w:uiPriority="51"/>
-    <w:lsdException w:name="List Table 7 Colorful" w:uiPriority="52"/>
-    <w:lsdException w:name="List Table 1 Light Accent 1" w:uiPriority="46"/>
-    <w:lsdException w:name="List Table 2 Accent 1" w:uiPriority="47"/>
-    <w:lsdException w:name="List Table 3 Accent 1" w:uiPriority="48"/>
-    <w:lsdException w:name="List Table 4 Accent 1" w:uiPriority="49"/>
-    <w:lsdException w:name="List Table 5 Dark Accent 1" w:uiPriority="50"/>
-    <w:lsdException w:name="List Table 6 Colorful Accent 1" w:uiPriority="51"/>
-    <w:lsdException w:name="List Table 7 Colorful Accent 1" w:uiPriority="52"/>
-    <w:lsdException w:name="List Table 1 Light Accent 2" w:uiPriority="46"/>
-    <w:lsdException w:name="List Table 2 Accent 2" w:uiPriority="47"/>
-    <w:lsdException w:name="List Table 3 Accent 2" w:uiPriority="48"/>
-    <w:lsdException w:name="List Table 4 Accent 2" w:uiPriority="49"/>
-    <w:lsdException w:name="List Table 5 Dark Accent 2" w:uiPriority="50"/>
-    <w:lsdException w:name="List Table 6 Colorful Accent 2" w:uiPriority="51"/>
-    <w:lsdException w:name="List Table 7 Colorful Accent 2" w:uiPriority="52"/>
-    <w:lsdException w:name="List Table 1 Light Accent 3" w:uiPriority="46"/>
-    <w:lsdException w:name="List Table 2 Accent 3" w:uiPriority="47"/>
-    <w:lsdException w:name="List Table 3 Accent 3" w:uiPriority="48"/>
-    <w:lsdException w:name="List Table 4 Accent 3" w:uiPriority="49"/>
-    <w:lsdException w:name="List Table 5 Dark Accent 3" w:uiPriority="50"/>
-    <w:lsdException w:name="List Table 6 Colorful Accent 3" w:uiPriority="51"/>
-    <w:lsdException w:name="List Table 7 Colorful Accent 3" w:uiPriority="52"/>
-    <w:lsdException w:name="List Table 1 Light Accent 4" w:uiPriority="46"/>
-    <w:lsdException w:name="List Table 2 Accent 4" w:uiPriority="47"/>
-    <w:lsdException w:name="List Table 3 Accent 4" w:uiPriority="48"/>
-    <w:lsdException w:name="List Table 4 Accent 4" w:uiPriority="49"/>
-    <w:lsdException w:name="List Table 5 Dark Accent 4" w:uiPriority="50"/>
-    <w:lsdException w:name="List Table 6 Colorful Accent 4" w:uiPriority="51"/>
-    <w:lsdException w:name="List Table 7 Colorful Accent 4" w:uiPriority="52"/>
-    <w:lsdException w:name="List Table 1 Light Accent 5" w:uiPriority="46"/>
-    <w:lsdException w:name="List Table 2 Accent 5" w:uiPriority="47"/>
-    <w:lsdException w:name="List Table 3 Accent 5" w:uiPriority="48"/>
-    <w:lsdException w:name="List Table 4 Accent 5" w:uiPriority="49"/>
-    <w:lsdException w:name="List Table 5 Dark Accent 5" w:uiPriority="50"/>
-    <w:lsdException w:name="List Table 6 Colorful Accent 5" w:uiPriority="51"/>
-    <w:lsdException w:name="List Table 7 Colorful Accent 5" w:uiPriority="52"/>
-    <w:lsdException w:name="List Table 1 Light Accent 6" w:uiPriority="46"/>
-    <w:lsdException w:name="List Table 2 Accent 6" w:uiPriority="47"/>
-    <w:lsdException w:name="List Table 3 Accent 6" w:uiPriority="48"/>
-    <w:lsdException w:name="List Table 4 Accent 6" w:uiPriority="49"/>
-    <w:lsdException w:name="List Table 5 Dark Accent 6" w:uiPriority="50"/>
-    <w:lsdException w:name="List Table 6 Colorful Accent 6" w:uiPriority="51"/>
-    <w:lsdException w:name="List Table 7 Colorful Accent 6" w:uiPriority="52"/>
-  </w:latentStyles>
-  <w:style w:type="paragraph" w:default="1" w:styleId="Normal">
-    <w:name w:val="Normal"/>
-    <w:qFormat/>
-  </w:style>
-  <w:style w:type="character" w:default="1" w:styleId="Fuentedeprrafopredeter">
-    <w:name w:val="Default Paragraph Font"/>
-    <w:uiPriority w:val="1"/>
-    <w:semiHidden/>
-    <w:unhideWhenUsed/>
-  </w:style>
-  <w:style w:type="table" w:default="1" w:styleId="Tablanormal">
-    <w:name w:val="Normal Table"/>
+  <w:style w:type="character" w:styleId="UnresolvedMention">
+    <w:name w:val="Unresolved Mention"/>
+    <w:basedOn w:val="DefaultParagraphFont"/>
     <w:uiPriority w:val="99"/>
     <w:semiHidden/>
     <w:unhideWhenUsed/>
-    <w:tblPr>
-      <w:tblInd w:w="0" w:type="dxa"/>
-      <w:tblCellMar>
-        <w:top w:w="0" w:type="dxa"/>
-        <w:left w:w="108" w:type="dxa"/>
-        <w:bottom w:w="0" w:type="dxa"/>
-        <w:right w:w="108" w:type="dxa"/>
-      </w:tblCellMar>
-    </w:tblPr>
-  </w:style>
-  <w:style w:type="numbering" w:default="1" w:styleId="Sinlista">
-    <w:name w:val="No List"/>
-    <w:uiPriority w:val="99"/>
-    <w:semiHidden/>
-    <w:unhideWhenUsed/>
+    <w:rsid w:val="007907D6"/>
+    <w:rPr>
+      <w:color w:val="605E5C"/>
+      <w:shd w:val="clear" w:color="auto" w:fill="E1DFDD"/>
+    </w:rPr>
   </w:style>
 </w:styles>
-</file>
-
-<file path=word/glossary/webSettings.xml><?xml version="1.0" encoding="utf-8"?>
-<w:webSettings xmlns:mc="http://schemas.openxmlformats.org/markup-compatibility/2006" xmlns:r="http://schemas.openxmlformats.org/officeDocument/2006/relationships" xmlns:w="http://schemas.openxmlformats.org/wordprocessingml/2006/main" xmlns:w14="http://schemas.microsoft.com/office/word/2010/wordml" xmlns:w15="http://schemas.microsoft.com/office/word/2012/wordml" xmlns:w16se="http://schemas.microsoft.com/office/word/2015/wordml/symex" mc:Ignorable="w14 w15 w16se"/>
 </file>
 
 <file path=word/theme/theme1.xml><?xml version="1.0" encoding="utf-8"?>
@@ -9929,15 +9961,16 @@
 </file>
 
 <file path=customXml/item1.xml><?xml version="1.0" encoding="utf-8"?>
-<?mso-contentType ?>
-<FormTemplates xmlns="http://schemas.microsoft.com/sharepoint/v3/contenttype/forms">
-  <Display>DocumentLibraryForm</Display>
-  <Edit>DocumentLibraryForm</Edit>
-  <New>DocumentLibraryForm</New>
-</FormTemplates>
+<b:Sources xmlns:b="http://schemas.openxmlformats.org/officeDocument/2006/bibliography" xmlns="http://schemas.openxmlformats.org/officeDocument/2006/bibliography" SelectedStyle="\APASixthEditionOfficeOnline.xsl" StyleName="APA" Version="6"/>
 </file>
 
 <file path=customXml/item2.xml><?xml version="1.0" encoding="utf-8"?>
+<p:properties xmlns:p="http://schemas.microsoft.com/office/2006/metadata/properties" xmlns:xsi="http://www.w3.org/2001/XMLSchema-instance" xmlns:pc="http://schemas.microsoft.com/office/infopath/2007/PartnerControls">
+  <documentManagement/>
+</p:properties>
+</file>
+
+<file path=customXml/item3.xml><?xml version="1.0" encoding="utf-8"?>
 <ct:contentTypeSchema xmlns:ct="http://schemas.microsoft.com/office/2006/metadata/contentType" xmlns:ma="http://schemas.microsoft.com/office/2006/metadata/properties/metaAttributes" ct:_="" ma:_="" ma:contentTypeName="Documento" ma:contentTypeID="0x010100E96778489EE7714D8BD12CC105EB918B" ma:contentTypeVersion="2" ma:contentTypeDescription="Crear nuevo documento." ma:contentTypeScope="" ma:versionID="416c5c7ae9b5d54d83875cd3c65194e3">
   <xsd:schema xmlns:xsd="http://www.w3.org/2001/XMLSchema" xmlns:xs="http://www.w3.org/2001/XMLSchema" xmlns:p="http://schemas.microsoft.com/office/2006/metadata/properties" xmlns:ns2="126e8a1c-9ea9-435a-ac89-d06c80d62e30" targetNamespace="http://schemas.microsoft.com/office/2006/metadata/properties" ma:root="true" ma:fieldsID="70a237c842677bd850644f8595079f5e" ns2:_="">
     <xsd:import namespace="126e8a1c-9ea9-435a-ac89-d06c80d62e30"/>
@@ -10069,25 +10102,33 @@
 </ct:contentTypeSchema>
 </file>
 
-<file path=customXml/item3.xml><?xml version="1.0" encoding="utf-8"?>
-<p:properties xmlns:p="http://schemas.microsoft.com/office/2006/metadata/properties" xmlns:xsi="http://www.w3.org/2001/XMLSchema-instance" xmlns:pc="http://schemas.microsoft.com/office/infopath/2007/PartnerControls">
-  <documentManagement/>
-</p:properties>
-</file>
-
 <file path=customXml/item4.xml><?xml version="1.0" encoding="utf-8"?>
-<b:Sources xmlns:b="http://schemas.openxmlformats.org/officeDocument/2006/bibliography" xmlns="http://schemas.openxmlformats.org/officeDocument/2006/bibliography" SelectedStyle="\APASixthEditionOfficeOnline.xsl" StyleName="APA" Version="6"/>
+<?mso-contentType ?>
+<FormTemplates xmlns="http://schemas.microsoft.com/sharepoint/v3/contenttype/forms">
+  <Display>DocumentLibraryForm</Display>
+  <Edit>DocumentLibraryForm</Edit>
+  <New>DocumentLibraryForm</New>
+</FormTemplates>
 </file>
 
 <file path=customXml/itemProps1.xml><?xml version="1.0" encoding="utf-8"?>
-<ds:datastoreItem xmlns:ds="http://schemas.openxmlformats.org/officeDocument/2006/customXml" ds:itemID="{DABAA964-10BA-4DBC-ABF2-CDEAC0FAF7AA}">
+<ds:datastoreItem xmlns:ds="http://schemas.openxmlformats.org/officeDocument/2006/customXml" ds:itemID="{38798A93-35BB-4E36-97F5-7254B21EAFCC}">
   <ds:schemaRefs>
-    <ds:schemaRef ds:uri="http://schemas.microsoft.com/sharepoint/v3/contenttype/forms"/>
+    <ds:schemaRef ds:uri="http://schemas.openxmlformats.org/officeDocument/2006/bibliography"/>
   </ds:schemaRefs>
 </ds:datastoreItem>
 </file>
 
 <file path=customXml/itemProps2.xml><?xml version="1.0" encoding="utf-8"?>
+<ds:datastoreItem xmlns:ds="http://schemas.openxmlformats.org/officeDocument/2006/customXml" ds:itemID="{5F1783E3-BA1C-4CA3-8E32-C9B378BBED03}">
+  <ds:schemaRefs>
+    <ds:schemaRef ds:uri="http://schemas.microsoft.com/office/2006/metadata/properties"/>
+    <ds:schemaRef ds:uri="http://schemas.microsoft.com/office/infopath/2007/PartnerControls"/>
+  </ds:schemaRefs>
+</ds:datastoreItem>
+</file>
+
+<file path=customXml/itemProps3.xml><?xml version="1.0" encoding="utf-8"?>
 <ds:datastoreItem xmlns:ds="http://schemas.openxmlformats.org/officeDocument/2006/customXml" ds:itemID="{90673534-9590-47F8-B0D6-46AB217CB3AD}">
   <ds:schemaRefs>
     <ds:schemaRef ds:uri="http://schemas.microsoft.com/office/2006/metadata/contentType"/>
@@ -10105,26 +10146,10 @@
 </ds:datastoreItem>
 </file>
 
-<file path=customXml/itemProps3.xml><?xml version="1.0" encoding="utf-8"?>
-<ds:datastoreItem xmlns:ds="http://schemas.openxmlformats.org/officeDocument/2006/customXml" ds:itemID="{5F1783E3-BA1C-4CA3-8E32-C9B378BBED03}">
+<file path=customXml/itemProps4.xml><?xml version="1.0" encoding="utf-8"?>
+<ds:datastoreItem xmlns:ds="http://schemas.openxmlformats.org/officeDocument/2006/customXml" ds:itemID="{DABAA964-10BA-4DBC-ABF2-CDEAC0FAF7AA}">
   <ds:schemaRefs>
-    <ds:schemaRef ds:uri="http://purl.org/dc/terms/"/>
-    <ds:schemaRef ds:uri="http://purl.org/dc/dcmitype/"/>
-    <ds:schemaRef ds:uri="http://schemas.microsoft.com/office/2006/metadata/properties"/>
-    <ds:schemaRef ds:uri="http://www.w3.org/XML/1998/namespace"/>
-    <ds:schemaRef ds:uri="http://schemas.microsoft.com/office/2006/documentManagement/types"/>
-    <ds:schemaRef ds:uri="126e8a1c-9ea9-435a-ac89-d06c80d62e30"/>
-    <ds:schemaRef ds:uri="http://purl.org/dc/elements/1.1/"/>
-    <ds:schemaRef ds:uri="http://schemas.microsoft.com/office/infopath/2007/PartnerControls"/>
-    <ds:schemaRef ds:uri="http://schemas.openxmlformats.org/package/2006/metadata/core-properties"/>
-  </ds:schemaRefs>
-</ds:datastoreItem>
-</file>
-
-<file path=customXml/itemProps4.xml><?xml version="1.0" encoding="utf-8"?>
-<ds:datastoreItem xmlns:ds="http://schemas.openxmlformats.org/officeDocument/2006/customXml" ds:itemID="{38798A93-35BB-4E36-97F5-7254B21EAFCC}">
-  <ds:schemaRefs>
-    <ds:schemaRef ds:uri="http://schemas.openxmlformats.org/officeDocument/2006/bibliography"/>
+    <ds:schemaRef ds:uri="http://schemas.microsoft.com/sharepoint/v3/contenttype/forms"/>
   </ds:schemaRefs>
 </ds:datastoreItem>
 </file>
</xml_diff>